<commit_message>
Add part II over III of reproducibility analyses.
</commit_message>
<xml_diff>
--- a/TODO_submit_BioModels.docx
+++ b/TODO_submit_BioModels.docx
@@ -455,7 +455,7 @@
       <w:r>
         <w:t xml:space="preserve">: </w:t>
       </w:r>
-      <w:hyperlink r:id="rId7" w:history="1">
+      <w:hyperlink r:id="rId7" w:anchor="slide5" w:history="1">
         <w:r>
           <w:rPr>
             <w:rStyle w:val="Hyperlink"/>
@@ -526,6 +526,3755 @@
         </w:drawing>
       </w:r>
     </w:p>
+    <w:p>
+      <w:pPr>
+        <w:jc w:val="center"/>
+      </w:pPr>
+    </w:p>
+    <w:p>
+      <w:pPr>
+        <w:jc w:val="center"/>
+      </w:pPr>
+    </w:p>
+    <w:p>
+      <w:pPr>
+        <w:spacing w:after="0" w:line="240" w:lineRule="auto"/>
+        <w:rPr>
+          <w:rFonts w:ascii="Times New Roman" w:eastAsia="Times New Roman" w:hAnsi="Times New Roman" w:cs="Times New Roman"/>
+          <w:kern w:val="0"/>
+          <w:sz w:val="24"/>
+          <w:szCs w:val="24"/>
+          <w:lang w:eastAsia="en-GB"/>
+          <w14:ligatures w14:val="none"/>
+        </w:rPr>
+      </w:pPr>
+      <w:r>
+        <w:rPr>
+          <w:rFonts w:ascii="Arial" w:eastAsia="Times New Roman" w:hAnsi="Arial" w:cs="Arial"/>
+          <w:color w:val="000000"/>
+          <w:kern w:val="0"/>
+          <w:sz w:val="18"/>
+          <w:szCs w:val="18"/>
+          <w:shd w:val="clear" w:color="auto" w:fill="FFFFFF"/>
+          <w:lang w:eastAsia="en-GB"/>
+          <w14:ligatures w14:val="none"/>
+        </w:rPr>
+        <w:lastRenderedPageBreak/>
+        <w:t>‌</w:t>
+      </w:r>
+      <w:r>
+        <w:rPr>
+          <w:rFonts w:ascii="Arial" w:eastAsia="Times New Roman" w:hAnsi="Arial" w:cs="Arial" w:hint="cs"/>
+          <w:color w:val="000000"/>
+          <w:kern w:val="0"/>
+          <w:sz w:val="18"/>
+          <w:szCs w:val="18"/>
+          <w:shd w:val="clear" w:color="auto" w:fill="FFFFFF"/>
+          <w:lang w:eastAsia="en-GB"/>
+          <w14:ligatures w14:val="none"/>
+        </w:rPr>
+        <w:t>‌</w:t>
+      </w:r>
+      <w:r>
+        <w:rPr>
+          <w:rFonts w:ascii="Arial" w:eastAsia="Times New Roman" w:hAnsi="Arial" w:cs="Arial"/>
+          <w:color w:val="000000"/>
+          <w:kern w:val="0"/>
+          <w:sz w:val="18"/>
+          <w:szCs w:val="18"/>
+          <w:shd w:val="clear" w:color="auto" w:fill="FFFFFF"/>
+          <w:lang w:eastAsia="en-GB"/>
+          <w14:ligatures w14:val="none"/>
+        </w:rPr>
+        <w:t>Dear Professor Anais Baudot,</w:t>
+      </w:r>
+    </w:p>
+    <w:p>
+      <w:pPr>
+        <w:shd w:val="clear" w:color="auto" w:fill="FFFFFF"/>
+        <w:spacing w:beforeAutospacing="1" w:after="0" w:afterAutospacing="1" w:line="240" w:lineRule="auto"/>
+        <w:rPr>
+          <w:rFonts w:ascii="Helvetica" w:eastAsia="Times New Roman" w:hAnsi="Helvetica" w:cs="Helvetica"/>
+          <w:color w:val="000000" w:themeColor="text1"/>
+          <w:kern w:val="0"/>
+          <w:sz w:val="18"/>
+          <w:szCs w:val="18"/>
+          <w:lang w:eastAsia="en-GB"/>
+          <w14:ligatures w14:val="none"/>
+        </w:rPr>
+      </w:pPr>
+      <w:r>
+        <w:rPr>
+          <w:rFonts w:ascii="Helvetica" w:eastAsia="Times New Roman" w:hAnsi="Helvetica" w:cs="Helvetica"/>
+          <w:color w:val="000000" w:themeColor="text1"/>
+          <w:kern w:val="0"/>
+          <w:sz w:val="18"/>
+          <w:szCs w:val="18"/>
+          <w:lang w:eastAsia="en-GB"/>
+          <w14:ligatures w14:val="none"/>
+        </w:rPr>
+        <w:t>I'm writing to express my interest in your postdoctoral position titled "Hybrid AI for Organoid Digital Twinning."</w:t>
+      </w:r>
+      <w:r>
+        <w:rPr>
+          <w:rFonts w:ascii="Helvetica" w:eastAsia="Times New Roman" w:hAnsi="Helvetica" w:cs="Helvetica"/>
+          <w:color w:val="000000" w:themeColor="text1"/>
+          <w:kern w:val="0"/>
+          <w:sz w:val="18"/>
+          <w:szCs w:val="18"/>
+          <w:lang w:eastAsia="en-GB"/>
+          <w14:ligatures w14:val="none"/>
+        </w:rPr>
+        <w:t xml:space="preserve">: </w:t>
+      </w:r>
+      <w:hyperlink r:id="rId9" w:history="1">
+        <w:r>
+          <w:rPr>
+            <w:rStyle w:val="Hyperlink"/>
+            <w:rFonts w:ascii="Helvetica" w:eastAsia="Times New Roman" w:hAnsi="Helvetica" w:cs="Helvetica"/>
+            <w:kern w:val="0"/>
+            <w:sz w:val="18"/>
+            <w:szCs w:val="18"/>
+            <w:lang w:eastAsia="en-GB"/>
+            <w14:ligatures w14:val="none"/>
+          </w:rPr>
+          <w:t>https://www.marseille-medical-genetics.org/en/a-baudot/postdoc-position-available/</w:t>
+        </w:r>
+      </w:hyperlink>
+      <w:r>
+        <w:rPr>
+          <w:rFonts w:ascii="Helvetica" w:eastAsia="Times New Roman" w:hAnsi="Helvetica" w:cs="Helvetica"/>
+          <w:color w:val="000000" w:themeColor="text1"/>
+          <w:kern w:val="0"/>
+          <w:sz w:val="18"/>
+          <w:szCs w:val="18"/>
+          <w:lang w:eastAsia="en-GB"/>
+          <w14:ligatures w14:val="none"/>
+        </w:rPr>
+        <w:t xml:space="preserve"> </w:t>
+      </w:r>
+      <w:r>
+        <w:rPr>
+          <w:rFonts w:ascii="Helvetica" w:eastAsia="Times New Roman" w:hAnsi="Helvetica" w:cs="Helvetica"/>
+          <w:color w:val="000000" w:themeColor="text1"/>
+          <w:kern w:val="0"/>
+          <w:sz w:val="18"/>
+          <w:szCs w:val="18"/>
+          <w:lang w:eastAsia="en-GB"/>
+          <w14:ligatures w14:val="none"/>
+        </w:rPr>
+        <w:t xml:space="preserve"> I apologize in advance for the informal and rushed tone of this initial email—I’m reaching out on short notice but am genuinely enthusiastic about the opportunity.</w:t>
+      </w:r>
+      <w:r>
+        <w:rPr>
+          <w:rFonts w:ascii="Helvetica" w:eastAsia="Times New Roman" w:hAnsi="Helvetica" w:cs="Helvetica"/>
+          <w:color w:val="000000" w:themeColor="text1"/>
+          <w:kern w:val="0"/>
+          <w:sz w:val="18"/>
+          <w:szCs w:val="18"/>
+          <w:lang w:eastAsia="en-GB"/>
+          <w14:ligatures w14:val="none"/>
+        </w:rPr>
+        <w:t xml:space="preserve"> </w:t>
+      </w:r>
+    </w:p>
+    <w:p>
+      <w:pPr>
+        <w:shd w:val="clear" w:color="auto" w:fill="FFFFFF"/>
+        <w:spacing w:beforeAutospacing="1" w:after="0" w:afterAutospacing="1" w:line="240" w:lineRule="auto"/>
+        <w:rPr>
+          <w:rFonts w:eastAsia="Times New Roman"/>
+          <w:lang w:eastAsia="en-GB"/>
+        </w:rPr>
+      </w:pPr>
+      <w:r>
+        <w:rPr>
+          <w:rFonts w:ascii="Helvetica" w:eastAsia="Times New Roman" w:hAnsi="Helvetica" w:cs="Helvetica"/>
+          <w:color w:val="000000" w:themeColor="text1"/>
+          <w:kern w:val="0"/>
+          <w:sz w:val="18"/>
+          <w:szCs w:val="18"/>
+          <w:lang w:eastAsia="en-GB"/>
+          <w14:ligatures w14:val="none"/>
+        </w:rPr>
+        <w:t>I’m particularly drawn to the aspects of the project related to cell-cell communication inference and the development of in silico models that more closely reflect biological mechanisms, which strongly align with my current research interests and long-term goals.</w:t>
+      </w:r>
+    </w:p>
+    <w:p>
+      <w:pPr>
+        <w:pStyle w:val="Heading2"/>
+        <w:rPr>
+          <w:rFonts w:eastAsia="Times New Roman"/>
+          <w:lang w:eastAsia="en-GB"/>
+        </w:rPr>
+      </w:pPr>
+      <w:r>
+        <w:rPr>
+          <w:rFonts w:eastAsia="Times New Roman"/>
+          <w:lang w:eastAsia="en-GB"/>
+        </w:rPr>
+        <w:t>CCC Tools Inference Benchmark</w:t>
+      </w:r>
+    </w:p>
+    <w:p>
+      <w:pPr>
+        <w:shd w:val="clear" w:color="auto" w:fill="FFFFFF"/>
+        <w:spacing w:beforeAutospacing="1" w:after="0" w:afterAutospacing="1" w:line="240" w:lineRule="auto"/>
+        <w:rPr>
+          <w:rFonts w:ascii="Helvetica" w:eastAsia="Times New Roman" w:hAnsi="Helvetica" w:cs="Helvetica"/>
+          <w:color w:val="000000" w:themeColor="text1"/>
+          <w:kern w:val="0"/>
+          <w:sz w:val="18"/>
+          <w:szCs w:val="18"/>
+          <w:lang w:eastAsia="en-GB"/>
+          <w14:ligatures w14:val="none"/>
+        </w:rPr>
+      </w:pPr>
+      <w:r>
+        <w:rPr>
+          <w:rFonts w:ascii="Helvetica" w:eastAsia="Times New Roman" w:hAnsi="Helvetica" w:cs="Helvetica"/>
+          <w:color w:val="000000" w:themeColor="text1"/>
+          <w:kern w:val="0"/>
+          <w:sz w:val="18"/>
+          <w:szCs w:val="18"/>
+          <w:lang w:eastAsia="en-GB"/>
+          <w14:ligatures w14:val="none"/>
+        </w:rPr>
+        <w:t xml:space="preserve">I </w:t>
+      </w:r>
+      <w:r>
+        <w:rPr>
+          <w:rFonts w:ascii="Helvetica" w:eastAsia="Times New Roman" w:hAnsi="Helvetica" w:cs="Helvetica"/>
+          <w:color w:val="000000" w:themeColor="text1"/>
+          <w:kern w:val="0"/>
+          <w:sz w:val="18"/>
+          <w:szCs w:val="18"/>
+          <w:lang w:eastAsia="en-GB"/>
+          <w14:ligatures w14:val="none"/>
+        </w:rPr>
+        <w:t>used to work for</w:t>
+      </w:r>
+      <w:r>
+        <w:rPr>
+          <w:rFonts w:ascii="Helvetica" w:eastAsia="Times New Roman" w:hAnsi="Helvetica" w:cs="Helvetica"/>
+          <w:color w:val="000000" w:themeColor="text1"/>
+          <w:kern w:val="0"/>
+          <w:sz w:val="18"/>
+          <w:szCs w:val="18"/>
+          <w:bdr w:val="none" w:sz="0" w:space="0" w:color="auto" w:frame="1"/>
+          <w:lang w:eastAsia="en-GB"/>
+          <w14:ligatures w14:val="none"/>
+        </w:rPr>
+        <w:t xml:space="preserve"> </w:t>
+      </w:r>
+      <w:r>
+        <w:rPr>
+          <w:rFonts w:ascii="Helvetica" w:eastAsia="Times New Roman" w:hAnsi="Helvetica" w:cs="Helvetica"/>
+          <w:color w:val="000000" w:themeColor="text1"/>
+          <w:kern w:val="0"/>
+          <w:sz w:val="18"/>
+          <w:szCs w:val="18"/>
+          <w:bdr w:val="none" w:sz="0" w:space="0" w:color="auto" w:frame="1"/>
+          <w:lang w:eastAsia="en-GB"/>
+          <w14:ligatures w14:val="none"/>
+        </w:rPr>
+        <w:t xml:space="preserve">Professor </w:t>
+      </w:r>
+      <w:proofErr w:type="spellStart"/>
+      <w:r>
+        <w:rPr>
+          <w:rFonts w:ascii="Helvetica" w:eastAsia="Times New Roman" w:hAnsi="Helvetica" w:cs="Helvetica"/>
+          <w:color w:val="000000" w:themeColor="text1"/>
+          <w:kern w:val="0"/>
+          <w:sz w:val="18"/>
+          <w:szCs w:val="18"/>
+          <w:bdr w:val="none" w:sz="0" w:space="0" w:color="auto" w:frame="1"/>
+          <w:lang w:eastAsia="en-GB"/>
+          <w14:ligatures w14:val="none"/>
+        </w:rPr>
+        <w:t>AdLab’s</w:t>
+      </w:r>
+      <w:proofErr w:type="spellEnd"/>
+      <w:r>
+        <w:rPr>
+          <w:rFonts w:ascii="Helvetica" w:eastAsia="Times New Roman" w:hAnsi="Helvetica" w:cs="Helvetica"/>
+          <w:color w:val="000000" w:themeColor="text1"/>
+          <w:kern w:val="0"/>
+          <w:sz w:val="18"/>
+          <w:szCs w:val="18"/>
+          <w:lang w:eastAsia="en-GB"/>
+          <w14:ligatures w14:val="none"/>
+        </w:rPr>
+        <w:t xml:space="preserve"> laboratory, where my primary research focus </w:t>
+      </w:r>
+      <w:r>
+        <w:rPr>
+          <w:rFonts w:ascii="Helvetica" w:eastAsia="Times New Roman" w:hAnsi="Helvetica" w:cs="Helvetica"/>
+          <w:color w:val="000000" w:themeColor="text1"/>
+          <w:kern w:val="0"/>
+          <w:sz w:val="18"/>
+          <w:szCs w:val="18"/>
+          <w:lang w:eastAsia="en-GB"/>
+          <w14:ligatures w14:val="none"/>
+        </w:rPr>
+        <w:t>was</w:t>
+      </w:r>
+      <w:r>
+        <w:rPr>
+          <w:rFonts w:ascii="Helvetica" w:eastAsia="Times New Roman" w:hAnsi="Helvetica" w:cs="Helvetica"/>
+          <w:color w:val="000000" w:themeColor="text1"/>
+          <w:kern w:val="0"/>
+          <w:sz w:val="18"/>
+          <w:szCs w:val="18"/>
+          <w:lang w:eastAsia="en-GB"/>
+          <w14:ligatures w14:val="none"/>
+        </w:rPr>
+        <w:t xml:space="preserve"> on developing a </w:t>
+      </w:r>
+      <w:r>
+        <w:rPr>
+          <w:rFonts w:ascii="Helvetica" w:eastAsia="Times New Roman" w:hAnsi="Helvetica" w:cs="Helvetica"/>
+          <w:b/>
+          <w:bCs/>
+          <w:color w:val="000000" w:themeColor="text1"/>
+          <w:kern w:val="0"/>
+          <w:sz w:val="18"/>
+          <w:szCs w:val="18"/>
+          <w:bdr w:val="none" w:sz="0" w:space="0" w:color="auto" w:frame="1"/>
+          <w:lang w:eastAsia="en-GB"/>
+          <w14:ligatures w14:val="none"/>
+        </w:rPr>
+        <w:t>robust benchmark for cell-cell communication (CCC) </w:t>
+      </w:r>
+      <w:r>
+        <w:rPr>
+          <w:rFonts w:ascii="Helvetica" w:eastAsia="Times New Roman" w:hAnsi="Helvetica" w:cs="Helvetica"/>
+          <w:color w:val="000000" w:themeColor="text1"/>
+          <w:kern w:val="0"/>
+          <w:sz w:val="18"/>
+          <w:szCs w:val="18"/>
+          <w:lang w:eastAsia="en-GB"/>
+          <w14:ligatures w14:val="none"/>
+        </w:rPr>
+        <w:t xml:space="preserve">algorithms. Precisely, </w:t>
+      </w:r>
+      <w:r>
+        <w:rPr>
+          <w:rFonts w:ascii="Helvetica" w:eastAsia="Times New Roman" w:hAnsi="Helvetica" w:cs="Helvetica"/>
+          <w:color w:val="000000" w:themeColor="text1"/>
+          <w:kern w:val="0"/>
+          <w:sz w:val="18"/>
+          <w:szCs w:val="18"/>
+          <w:lang w:eastAsia="en-GB"/>
+          <w14:ligatures w14:val="none"/>
+        </w:rPr>
+        <w:t>acknowledging the vast number of CCC tools, we</w:t>
+      </w:r>
+      <w:r>
+        <w:rPr>
+          <w:rFonts w:ascii="Helvetica" w:eastAsia="Times New Roman" w:hAnsi="Helvetica" w:cs="Helvetica"/>
+          <w:color w:val="000000" w:themeColor="text1"/>
+          <w:kern w:val="0"/>
+          <w:sz w:val="18"/>
+          <w:szCs w:val="18"/>
+          <w:lang w:eastAsia="en-GB"/>
+          <w14:ligatures w14:val="none"/>
+        </w:rPr>
+        <w:t xml:space="preserve"> restrain its scope to comparing algorithms that</w:t>
+      </w:r>
+      <w:r>
+        <w:rPr>
+          <w:rFonts w:ascii="Helvetica" w:eastAsia="Times New Roman" w:hAnsi="Helvetica" w:cs="Helvetica"/>
+          <w:color w:val="000000" w:themeColor="text1"/>
+          <w:kern w:val="0"/>
+          <w:sz w:val="18"/>
+          <w:szCs w:val="18"/>
+          <w:lang w:eastAsia="en-GB"/>
+          <w14:ligatures w14:val="none"/>
+        </w:rPr>
+        <w:t xml:space="preserve"> simultaneously</w:t>
+      </w:r>
+      <w:r>
+        <w:rPr>
+          <w:rFonts w:ascii="Helvetica" w:eastAsia="Times New Roman" w:hAnsi="Helvetica" w:cs="Helvetica"/>
+          <w:color w:val="000000" w:themeColor="text1"/>
+          <w:kern w:val="0"/>
+          <w:sz w:val="18"/>
+          <w:szCs w:val="18"/>
+          <w:lang w:eastAsia="en-GB"/>
+          <w14:ligatures w14:val="none"/>
+        </w:rPr>
+        <w:t xml:space="preserve"> integrate </w:t>
+      </w:r>
+      <w:r>
+        <w:rPr>
+          <w:rFonts w:ascii="Helvetica" w:eastAsia="Times New Roman" w:hAnsi="Helvetica" w:cs="Helvetica"/>
+          <w:b/>
+          <w:bCs/>
+          <w:color w:val="000000" w:themeColor="text1"/>
+          <w:kern w:val="0"/>
+          <w:sz w:val="18"/>
+          <w:szCs w:val="18"/>
+          <w:bdr w:val="none" w:sz="0" w:space="0" w:color="auto" w:frame="1"/>
+          <w:lang w:eastAsia="en-GB"/>
+          <w14:ligatures w14:val="none"/>
+        </w:rPr>
+        <w:t>spatial transcriptomics (SRT)</w:t>
+      </w:r>
+      <w:r>
+        <w:rPr>
+          <w:rFonts w:ascii="Helvetica" w:eastAsia="Times New Roman" w:hAnsi="Helvetica" w:cs="Helvetica"/>
+          <w:color w:val="000000" w:themeColor="text1"/>
+          <w:kern w:val="0"/>
+          <w:sz w:val="18"/>
+          <w:szCs w:val="18"/>
+          <w:lang w:eastAsia="en-GB"/>
+          <w14:ligatures w14:val="none"/>
+        </w:rPr>
+        <w:t> </w:t>
+      </w:r>
+      <w:r>
+        <w:rPr>
+          <w:rFonts w:ascii="Helvetica" w:eastAsia="Times New Roman" w:hAnsi="Helvetica" w:cs="Helvetica"/>
+          <w:color w:val="000000" w:themeColor="text1"/>
+          <w:kern w:val="0"/>
+          <w:sz w:val="18"/>
+          <w:szCs w:val="18"/>
+          <w:lang w:eastAsia="en-GB"/>
+          <w14:ligatures w14:val="none"/>
+        </w:rPr>
+        <w:t>with</w:t>
+      </w:r>
+      <w:r>
+        <w:rPr>
+          <w:rFonts w:ascii="Helvetica" w:eastAsia="Times New Roman" w:hAnsi="Helvetica" w:cs="Helvetica"/>
+          <w:color w:val="000000" w:themeColor="text1"/>
+          <w:kern w:val="0"/>
+          <w:sz w:val="18"/>
+          <w:szCs w:val="18"/>
+          <w:lang w:eastAsia="en-GB"/>
+          <w14:ligatures w14:val="none"/>
+        </w:rPr>
+        <w:t> </w:t>
+      </w:r>
+      <w:r>
+        <w:rPr>
+          <w:rFonts w:ascii="Helvetica" w:eastAsia="Times New Roman" w:hAnsi="Helvetica" w:cs="Helvetica"/>
+          <w:b/>
+          <w:bCs/>
+          <w:color w:val="000000" w:themeColor="text1"/>
+          <w:kern w:val="0"/>
+          <w:sz w:val="18"/>
+          <w:szCs w:val="18"/>
+          <w:bdr w:val="none" w:sz="0" w:space="0" w:color="auto" w:frame="1"/>
+          <w:lang w:eastAsia="en-GB"/>
+          <w14:ligatures w14:val="none"/>
+        </w:rPr>
+        <w:t xml:space="preserve">intracellular </w:t>
+      </w:r>
+      <w:r>
+        <w:rPr>
+          <w:rFonts w:ascii="Helvetica" w:eastAsia="Times New Roman" w:hAnsi="Helvetica" w:cs="Helvetica"/>
+          <w:b/>
+          <w:bCs/>
+          <w:color w:val="000000" w:themeColor="text1"/>
+          <w:kern w:val="0"/>
+          <w:sz w:val="18"/>
+          <w:szCs w:val="18"/>
+          <w:bdr w:val="none" w:sz="0" w:space="0" w:color="auto" w:frame="1"/>
+          <w:lang w:eastAsia="en-GB"/>
+          <w14:ligatures w14:val="none"/>
+        </w:rPr>
+        <w:t>signalling</w:t>
+      </w:r>
+      <w:r>
+        <w:rPr>
+          <w:rFonts w:ascii="Helvetica" w:eastAsia="Times New Roman" w:hAnsi="Helvetica" w:cs="Helvetica"/>
+          <w:color w:val="000000" w:themeColor="text1"/>
+          <w:kern w:val="0"/>
+          <w:sz w:val="18"/>
+          <w:szCs w:val="18"/>
+          <w:lang w:eastAsia="en-GB"/>
+          <w14:ligatures w14:val="none"/>
+        </w:rPr>
+        <w:t xml:space="preserve"> </w:t>
+      </w:r>
+      <w:r>
+        <w:rPr>
+          <w:rFonts w:ascii="Helvetica" w:eastAsia="Times New Roman" w:hAnsi="Helvetica" w:cs="Helvetica"/>
+          <w:color w:val="000000" w:themeColor="text1"/>
+          <w:kern w:val="0"/>
+          <w:sz w:val="18"/>
+          <w:szCs w:val="18"/>
+          <w:lang w:eastAsia="en-GB"/>
+          <w14:ligatures w14:val="none"/>
+        </w:rPr>
+        <w:t>captured by</w:t>
+      </w:r>
+      <w:r>
+        <w:rPr>
+          <w:rFonts w:ascii="Helvetica" w:eastAsia="Times New Roman" w:hAnsi="Helvetica" w:cs="Helvetica"/>
+          <w:color w:val="000000" w:themeColor="text1"/>
+          <w:kern w:val="0"/>
+          <w:sz w:val="18"/>
+          <w:szCs w:val="18"/>
+          <w:lang w:eastAsia="en-GB"/>
+          <w14:ligatures w14:val="none"/>
+        </w:rPr>
+        <w:t xml:space="preserve"> gene regulatory networks (GRNs).</w:t>
+      </w:r>
+      <w:r>
+        <w:rPr>
+          <w:rFonts w:ascii="Helvetica" w:eastAsia="Times New Roman" w:hAnsi="Helvetica" w:cs="Helvetica"/>
+          <w:color w:val="000000" w:themeColor="text1"/>
+          <w:kern w:val="0"/>
+          <w:sz w:val="18"/>
+          <w:szCs w:val="18"/>
+          <w:lang w:eastAsia="en-GB"/>
+          <w14:ligatures w14:val="none"/>
+        </w:rPr>
+        <w:t xml:space="preserve"> In addition, harnessing the </w:t>
+      </w:r>
+      <w:proofErr w:type="spellStart"/>
+      <w:r>
+        <w:rPr>
+          <w:rFonts w:ascii="Helvetica" w:eastAsia="Times New Roman" w:hAnsi="Helvetica" w:cs="Helvetica"/>
+          <w:i/>
+          <w:iCs/>
+          <w:color w:val="000000" w:themeColor="text1"/>
+          <w:kern w:val="0"/>
+          <w:sz w:val="18"/>
+          <w:szCs w:val="18"/>
+          <w:lang w:eastAsia="en-GB"/>
+          <w14:ligatures w14:val="none"/>
+        </w:rPr>
+        <w:t>omnibenchmark</w:t>
+      </w:r>
+      <w:proofErr w:type="spellEnd"/>
+      <w:r>
+        <w:rPr>
+          <w:rFonts w:ascii="Helvetica" w:eastAsia="Times New Roman" w:hAnsi="Helvetica" w:cs="Helvetica"/>
+          <w:color w:val="000000" w:themeColor="text1"/>
+          <w:kern w:val="0"/>
+          <w:sz w:val="18"/>
+          <w:szCs w:val="18"/>
+          <w:lang w:eastAsia="en-GB"/>
+          <w14:ligatures w14:val="none"/>
+        </w:rPr>
+        <w:t xml:space="preserve"> computational platform</w:t>
+      </w:r>
+      <w:r>
+        <w:rPr>
+          <w:rFonts w:ascii="Helvetica" w:eastAsia="Times New Roman" w:hAnsi="Helvetica" w:cs="Helvetica"/>
+          <w:color w:val="000000" w:themeColor="text1"/>
+          <w:kern w:val="0"/>
+          <w:sz w:val="18"/>
+          <w:szCs w:val="18"/>
+          <w:lang w:eastAsia="en-GB"/>
+          <w14:ligatures w14:val="none"/>
+        </w:rPr>
+        <w:t>—a modular</w:t>
+      </w:r>
+      <w:r>
+        <w:rPr>
+          <w:rFonts w:ascii="Helvetica" w:eastAsia="Times New Roman" w:hAnsi="Helvetica" w:cs="Helvetica"/>
+          <w:color w:val="000000" w:themeColor="text1"/>
+          <w:kern w:val="0"/>
+          <w:sz w:val="18"/>
+          <w:szCs w:val="18"/>
+          <w:lang w:eastAsia="en-GB"/>
+          <w14:ligatures w14:val="none"/>
+        </w:rPr>
+        <w:t xml:space="preserve">, community-driven </w:t>
+      </w:r>
+      <w:r>
+        <w:rPr>
+          <w:rFonts w:ascii="Helvetica" w:eastAsia="Times New Roman" w:hAnsi="Helvetica" w:cs="Helvetica"/>
+          <w:color w:val="000000" w:themeColor="text1"/>
+          <w:kern w:val="0"/>
+          <w:sz w:val="18"/>
+          <w:szCs w:val="18"/>
+          <w:lang w:eastAsia="en-GB"/>
+          <w14:ligatures w14:val="none"/>
+        </w:rPr>
+        <w:t xml:space="preserve">and reproducible benchmarking </w:t>
+      </w:r>
+      <w:r>
+        <w:rPr>
+          <w:rFonts w:ascii="Helvetica" w:eastAsia="Times New Roman" w:hAnsi="Helvetica" w:cs="Helvetica"/>
+          <w:color w:val="000000" w:themeColor="text1"/>
+          <w:kern w:val="0"/>
+          <w:sz w:val="18"/>
+          <w:szCs w:val="18"/>
+          <w:lang w:eastAsia="en-GB"/>
+          <w14:ligatures w14:val="none"/>
+        </w:rPr>
+        <w:t xml:space="preserve">computational </w:t>
+      </w:r>
+      <w:r>
+        <w:rPr>
+          <w:rFonts w:ascii="Helvetica" w:eastAsia="Times New Roman" w:hAnsi="Helvetica" w:cs="Helvetica"/>
+          <w:color w:val="000000" w:themeColor="text1"/>
+          <w:kern w:val="0"/>
+          <w:sz w:val="18"/>
+          <w:szCs w:val="18"/>
+          <w:lang w:eastAsia="en-GB"/>
+          <w14:ligatures w14:val="none"/>
+        </w:rPr>
+        <w:t>framework with robust version contro</w:t>
+      </w:r>
+      <w:r>
+        <w:rPr>
+          <w:rFonts w:ascii="Helvetica" w:eastAsia="Times New Roman" w:hAnsi="Helvetica" w:cs="Helvetica"/>
+          <w:color w:val="000000" w:themeColor="text1"/>
+          <w:kern w:val="0"/>
+          <w:sz w:val="18"/>
+          <w:szCs w:val="18"/>
+          <w:lang w:eastAsia="en-GB"/>
+          <w14:ligatures w14:val="none"/>
+        </w:rPr>
+        <w:t xml:space="preserve">l, developed by </w:t>
+      </w:r>
+      <w:r>
+        <w:rPr>
+          <w:rFonts w:ascii="Helvetica" w:eastAsia="Times New Roman" w:hAnsi="Helvetica" w:cs="Helvetica"/>
+          <w:color w:val="000000" w:themeColor="text1"/>
+          <w:kern w:val="0"/>
+          <w:sz w:val="18"/>
+          <w:szCs w:val="18"/>
+          <w:bdr w:val="none" w:sz="0" w:space="0" w:color="auto" w:frame="1"/>
+          <w:lang w:eastAsia="en-GB"/>
+          <w14:ligatures w14:val="none"/>
+        </w:rPr>
+        <w:t>Professor Mark Robinson</w:t>
+      </w:r>
+      <w:r>
+        <w:rPr>
+          <w:rFonts w:ascii="Helvetica" w:eastAsia="Times New Roman" w:hAnsi="Helvetica" w:cs="Helvetica"/>
+          <w:color w:val="000000" w:themeColor="text1"/>
+          <w:kern w:val="0"/>
+          <w:sz w:val="18"/>
+          <w:szCs w:val="18"/>
+          <w:lang w:eastAsia="en-GB"/>
+          <w14:ligatures w14:val="none"/>
+        </w:rPr>
+        <w:t xml:space="preserve">. </w:t>
+      </w:r>
+      <w:r>
+        <w:rPr>
+          <w:rFonts w:ascii="Helvetica" w:eastAsia="Times New Roman" w:hAnsi="Helvetica" w:cs="Helvetica"/>
+          <w:color w:val="000000" w:themeColor="text1"/>
+          <w:kern w:val="0"/>
+          <w:sz w:val="18"/>
+          <w:szCs w:val="18"/>
+          <w:lang w:eastAsia="en-GB"/>
+          <w14:ligatures w14:val="none"/>
+        </w:rPr>
+        <w:t>One of the objectives was to minimise</w:t>
+      </w:r>
+      <w:r>
+        <w:rPr>
+          <w:rFonts w:ascii="Helvetica" w:eastAsia="Times New Roman" w:hAnsi="Helvetica" w:cs="Helvetica"/>
+          <w:color w:val="000000" w:themeColor="text1"/>
+          <w:kern w:val="0"/>
+          <w:sz w:val="18"/>
+          <w:szCs w:val="18"/>
+          <w:lang w:eastAsia="en-GB"/>
+          <w14:ligatures w14:val="none"/>
+        </w:rPr>
+        <w:t xml:space="preserve"> technical overhead (e.g., construction of Singularity images, CI/CD actions, paralleli</w:t>
+      </w:r>
+      <w:r>
+        <w:rPr>
+          <w:rFonts w:ascii="Helvetica" w:eastAsia="Times New Roman" w:hAnsi="Helvetica" w:cs="Helvetica"/>
+          <w:color w:val="000000" w:themeColor="text1"/>
+          <w:kern w:val="0"/>
+          <w:sz w:val="18"/>
+          <w:szCs w:val="18"/>
+          <w:lang w:eastAsia="en-GB"/>
+          <w14:ligatures w14:val="none"/>
+        </w:rPr>
+        <w:t>s</w:t>
+      </w:r>
+      <w:r>
+        <w:rPr>
+          <w:rFonts w:ascii="Helvetica" w:eastAsia="Times New Roman" w:hAnsi="Helvetica" w:cs="Helvetica"/>
+          <w:color w:val="000000" w:themeColor="text1"/>
+          <w:kern w:val="0"/>
+          <w:sz w:val="18"/>
+          <w:szCs w:val="18"/>
+          <w:lang w:eastAsia="en-GB"/>
+          <w14:ligatures w14:val="none"/>
+        </w:rPr>
+        <w:t>ation</w:t>
+      </w:r>
+      <w:r>
+        <w:rPr>
+          <w:rFonts w:ascii="Helvetica" w:eastAsia="Times New Roman" w:hAnsi="Helvetica" w:cs="Helvetica"/>
+          <w:color w:val="000000" w:themeColor="text1"/>
+          <w:kern w:val="0"/>
+          <w:sz w:val="18"/>
+          <w:szCs w:val="18"/>
+          <w:lang w:eastAsia="en-GB"/>
+          <w14:ligatures w14:val="none"/>
+        </w:rPr>
+        <w:t xml:space="preserve"> of processes</w:t>
+      </w:r>
+      <w:r>
+        <w:rPr>
+          <w:rFonts w:ascii="Helvetica" w:eastAsia="Times New Roman" w:hAnsi="Helvetica" w:cs="Helvetica"/>
+          <w:color w:val="000000" w:themeColor="text1"/>
+          <w:kern w:val="0"/>
+          <w:sz w:val="18"/>
+          <w:szCs w:val="18"/>
+          <w:lang w:eastAsia="en-GB"/>
+          <w14:ligatures w14:val="none"/>
+        </w:rPr>
+        <w:t xml:space="preserve">) </w:t>
+      </w:r>
+      <w:r>
+        <w:rPr>
+          <w:rFonts w:ascii="Helvetica" w:eastAsia="Times New Roman" w:hAnsi="Helvetica" w:cs="Helvetica"/>
+          <w:color w:val="000000" w:themeColor="text1"/>
+          <w:kern w:val="0"/>
+          <w:sz w:val="18"/>
+          <w:szCs w:val="18"/>
+          <w:lang w:eastAsia="en-GB"/>
+          <w14:ligatures w14:val="none"/>
+        </w:rPr>
+        <w:t>to</w:t>
+      </w:r>
+      <w:r>
+        <w:rPr>
+          <w:rFonts w:ascii="Helvetica" w:eastAsia="Times New Roman" w:hAnsi="Helvetica" w:cs="Helvetica"/>
+          <w:color w:val="000000" w:themeColor="text1"/>
+          <w:kern w:val="0"/>
+          <w:sz w:val="18"/>
+          <w:szCs w:val="18"/>
+          <w:lang w:eastAsia="en-GB"/>
+          <w14:ligatures w14:val="none"/>
+        </w:rPr>
+        <w:t xml:space="preserve"> focus</w:t>
+      </w:r>
+      <w:r>
+        <w:rPr>
+          <w:rFonts w:ascii="Helvetica" w:eastAsia="Times New Roman" w:hAnsi="Helvetica" w:cs="Helvetica"/>
+          <w:color w:val="000000" w:themeColor="text1"/>
+          <w:kern w:val="0"/>
+          <w:sz w:val="18"/>
+          <w:szCs w:val="18"/>
+          <w:lang w:eastAsia="en-GB"/>
+          <w14:ligatures w14:val="none"/>
+        </w:rPr>
+        <w:t xml:space="preserve"> instead</w:t>
+      </w:r>
+      <w:r>
+        <w:rPr>
+          <w:rFonts w:ascii="Helvetica" w:eastAsia="Times New Roman" w:hAnsi="Helvetica" w:cs="Helvetica"/>
+          <w:color w:val="000000" w:themeColor="text1"/>
+          <w:kern w:val="0"/>
+          <w:sz w:val="18"/>
+          <w:szCs w:val="18"/>
+          <w:lang w:eastAsia="en-GB"/>
+          <w14:ligatures w14:val="none"/>
+        </w:rPr>
+        <w:t xml:space="preserve"> on what matters, namely collecting relevant datasets, designing meaningful simulation frameworks</w:t>
+      </w:r>
+      <w:r>
+        <w:rPr>
+          <w:rFonts w:ascii="Helvetica" w:eastAsia="Times New Roman" w:hAnsi="Helvetica" w:cs="Helvetica"/>
+          <w:color w:val="000000" w:themeColor="text1"/>
+          <w:kern w:val="0"/>
+          <w:sz w:val="18"/>
+          <w:szCs w:val="18"/>
+          <w:lang w:eastAsia="en-GB"/>
+          <w14:ligatures w14:val="none"/>
+        </w:rPr>
+        <w:t xml:space="preserve"> (considering both </w:t>
+      </w:r>
+      <w:r>
+        <w:rPr>
+          <w:rFonts w:ascii="Helvetica" w:eastAsia="Times New Roman" w:hAnsi="Helvetica" w:cs="Helvetica"/>
+          <w:color w:val="000000" w:themeColor="text1"/>
+          <w:kern w:val="0"/>
+          <w:sz w:val="18"/>
+          <w:szCs w:val="18"/>
+          <w:lang w:eastAsia="en-GB"/>
+          <w14:ligatures w14:val="none"/>
+        </w:rPr>
+        <w:t xml:space="preserve">a statistical point of view, using libraries such as </w:t>
+      </w:r>
+      <w:proofErr w:type="spellStart"/>
+      <w:r>
+        <w:rPr>
+          <w:rFonts w:ascii="Helvetica" w:eastAsia="Times New Roman" w:hAnsi="Helvetica" w:cs="Helvetica"/>
+          <w:i/>
+          <w:iCs/>
+          <w:color w:val="000000" w:themeColor="text1"/>
+          <w:kern w:val="0"/>
+          <w:sz w:val="18"/>
+          <w:szCs w:val="18"/>
+          <w:lang w:eastAsia="en-GB"/>
+          <w14:ligatures w14:val="none"/>
+        </w:rPr>
+        <w:t>scMultiSim</w:t>
+      </w:r>
+      <w:proofErr w:type="spellEnd"/>
+      <w:r>
+        <w:rPr>
+          <w:rFonts w:ascii="Helvetica" w:eastAsia="Times New Roman" w:hAnsi="Helvetica" w:cs="Helvetica"/>
+          <w:color w:val="000000" w:themeColor="text1"/>
+          <w:kern w:val="0"/>
+          <w:sz w:val="18"/>
+          <w:szCs w:val="18"/>
+          <w:lang w:eastAsia="en-GB"/>
+          <w14:ligatures w14:val="none"/>
+        </w:rPr>
+        <w:t xml:space="preserve">, and mechanistic approaches, such as </w:t>
+      </w:r>
+      <w:proofErr w:type="spellStart"/>
+      <w:r>
+        <w:rPr>
+          <w:rFonts w:ascii="Helvetica" w:eastAsia="Times New Roman" w:hAnsi="Helvetica" w:cs="Helvetica"/>
+          <w:color w:val="000000" w:themeColor="text1"/>
+          <w:kern w:val="0"/>
+          <w:sz w:val="18"/>
+          <w:szCs w:val="18"/>
+          <w:lang w:eastAsia="en-GB"/>
+          <w14:ligatures w14:val="none"/>
+        </w:rPr>
+        <w:t>PhysiBoSS</w:t>
+      </w:r>
+      <w:proofErr w:type="spellEnd"/>
+      <w:r>
+        <w:rPr>
+          <w:rFonts w:ascii="Helvetica" w:eastAsia="Times New Roman" w:hAnsi="Helvetica" w:cs="Helvetica"/>
+          <w:color w:val="000000" w:themeColor="text1"/>
+          <w:kern w:val="0"/>
+          <w:sz w:val="18"/>
+          <w:szCs w:val="18"/>
+          <w:lang w:eastAsia="en-GB"/>
+          <w14:ligatures w14:val="none"/>
+        </w:rPr>
+        <w:t xml:space="preserve">), </w:t>
+      </w:r>
+      <w:r>
+        <w:rPr>
+          <w:rFonts w:ascii="Helvetica" w:eastAsia="Times New Roman" w:hAnsi="Helvetica" w:cs="Helvetica"/>
+          <w:color w:val="000000" w:themeColor="text1"/>
+          <w:kern w:val="0"/>
+          <w:sz w:val="18"/>
+          <w:szCs w:val="18"/>
+          <w:lang w:eastAsia="en-GB"/>
+          <w14:ligatures w14:val="none"/>
+        </w:rPr>
+        <w:t>and constructing biologically relevant metrics to assess GRN and ligand-receptor interactions reconstruction.</w:t>
+      </w:r>
+    </w:p>
+    <w:p>
+      <w:pPr>
+        <w:pStyle w:val="Heading2"/>
+        <w:rPr>
+          <w:rFonts w:eastAsia="Times New Roman"/>
+          <w:lang w:eastAsia="en-GB"/>
+        </w:rPr>
+      </w:pPr>
+      <w:r>
+        <w:rPr>
+          <w:rFonts w:eastAsia="Times New Roman"/>
+          <w:lang w:eastAsia="en-GB"/>
+        </w:rPr>
+        <w:t>CCC Tools Review and Methodological Innovations</w:t>
+      </w:r>
+    </w:p>
+    <w:p>
+      <w:pPr>
+        <w:shd w:val="clear" w:color="auto" w:fill="FFFFFF"/>
+        <w:spacing w:before="100" w:beforeAutospacing="1" w:after="100" w:afterAutospacing="1" w:line="240" w:lineRule="auto"/>
+        <w:rPr>
+          <w:rFonts w:ascii="Helvetica" w:eastAsia="Times New Roman" w:hAnsi="Helvetica" w:cs="Helvetica"/>
+          <w:color w:val="000000"/>
+          <w:kern w:val="0"/>
+          <w:sz w:val="18"/>
+          <w:szCs w:val="18"/>
+          <w:lang w:eastAsia="en-GB"/>
+          <w14:ligatures w14:val="none"/>
+        </w:rPr>
+      </w:pPr>
+      <w:r>
+        <w:rPr>
+          <w:rFonts w:ascii="Helvetica" w:eastAsia="Times New Roman" w:hAnsi="Helvetica" w:cs="Helvetica"/>
+          <w:color w:val="000000"/>
+          <w:kern w:val="0"/>
+          <w:sz w:val="18"/>
+          <w:szCs w:val="18"/>
+          <w:lang w:eastAsia="en-GB"/>
+          <w14:ligatures w14:val="none"/>
+        </w:rPr>
+        <w:t>Beyond benchmarking, I</w:t>
+      </w:r>
+      <w:r>
+        <w:rPr>
+          <w:rFonts w:ascii="Helvetica" w:eastAsia="Times New Roman" w:hAnsi="Helvetica" w:cs="Helvetica"/>
+          <w:color w:val="000000"/>
+          <w:kern w:val="0"/>
+          <w:sz w:val="18"/>
+          <w:szCs w:val="18"/>
+          <w:lang w:eastAsia="en-GB"/>
+          <w14:ligatures w14:val="none"/>
+        </w:rPr>
+        <w:t xml:space="preserve"> planned to:</w:t>
+      </w:r>
+    </w:p>
+    <w:p>
+      <w:pPr>
+        <w:numPr>
+          <w:ilvl w:val="0"/>
+          <w:numId w:val="3"/>
+        </w:numPr>
+        <w:shd w:val="clear" w:color="auto" w:fill="FFFFFF"/>
+        <w:spacing w:beforeAutospacing="1" w:after="0" w:afterAutospacing="1" w:line="240" w:lineRule="auto"/>
+        <w:rPr>
+          <w:rFonts w:ascii="Helvetica" w:eastAsia="Times New Roman" w:hAnsi="Helvetica" w:cs="Helvetica"/>
+          <w:color w:val="000000"/>
+          <w:kern w:val="0"/>
+          <w:sz w:val="18"/>
+          <w:szCs w:val="18"/>
+          <w:lang w:eastAsia="en-GB"/>
+          <w14:ligatures w14:val="none"/>
+        </w:rPr>
+      </w:pPr>
+      <w:r>
+        <w:rPr>
+          <w:rFonts w:ascii="Helvetica" w:eastAsia="Times New Roman" w:hAnsi="Helvetica" w:cs="Helvetica"/>
+          <w:color w:val="000000"/>
+          <w:kern w:val="0"/>
+          <w:sz w:val="18"/>
+          <w:szCs w:val="18"/>
+          <w:lang w:eastAsia="en-GB"/>
+          <w14:ligatures w14:val="none"/>
+        </w:rPr>
+        <w:t xml:space="preserve">Publish a review on CCC tools, starting from my </w:t>
+      </w:r>
+      <w:r>
+        <w:rPr>
+          <w:rFonts w:ascii="Helvetica" w:eastAsia="Times New Roman" w:hAnsi="Helvetica" w:cs="Helvetica"/>
+          <w:color w:val="000000"/>
+          <w:kern w:val="0"/>
+          <w:sz w:val="18"/>
+          <w:szCs w:val="18"/>
+          <w:lang w:eastAsia="en-GB"/>
+          <w14:ligatures w14:val="none"/>
+        </w:rPr>
+        <w:t>continuously updated </w:t>
+      </w:r>
+      <w:r>
+        <w:rPr>
+          <w:rFonts w:ascii="Helvetica" w:eastAsia="Times New Roman" w:hAnsi="Helvetica" w:cs="Helvetica"/>
+          <w:b/>
+          <w:bCs/>
+          <w:color w:val="000000"/>
+          <w:kern w:val="0"/>
+          <w:sz w:val="18"/>
+          <w:szCs w:val="18"/>
+          <w:bdr w:val="none" w:sz="0" w:space="0" w:color="auto" w:frame="1"/>
+          <w:lang w:eastAsia="en-GB"/>
+          <w14:ligatures w14:val="none"/>
+        </w:rPr>
+        <w:t>notes</w:t>
+      </w:r>
+      <w:r>
+        <w:rPr>
+          <w:rFonts w:ascii="Helvetica" w:eastAsia="Times New Roman" w:hAnsi="Helvetica" w:cs="Helvetica"/>
+          <w:b/>
+          <w:bCs/>
+          <w:color w:val="000000"/>
+          <w:kern w:val="0"/>
+          <w:sz w:val="18"/>
+          <w:szCs w:val="18"/>
+          <w:bdr w:val="none" w:sz="0" w:space="0" w:color="auto" w:frame="1"/>
+          <w:lang w:eastAsia="en-GB"/>
+          <w14:ligatures w14:val="none"/>
+        </w:rPr>
+        <w:t xml:space="preserve"> </w:t>
+      </w:r>
+      <w:r>
+        <w:rPr>
+          <w:rFonts w:ascii="Helvetica" w:eastAsia="Times New Roman" w:hAnsi="Helvetica" w:cs="Helvetica"/>
+          <w:color w:val="000000"/>
+          <w:kern w:val="0"/>
+          <w:sz w:val="18"/>
+          <w:szCs w:val="18"/>
+          <w:lang w:eastAsia="en-GB"/>
+          <w14:ligatures w14:val="none"/>
+        </w:rPr>
+        <w:t>available here: </w:t>
+      </w:r>
+      <w:hyperlink r:id="rId10" w:anchor="sec-CellPhoneDB" w:history="1">
+        <w:r>
+          <w:rPr>
+            <w:rFonts w:ascii="Helvetica" w:eastAsia="Times New Roman" w:hAnsi="Helvetica" w:cs="Helvetica"/>
+            <w:color w:val="0270AE"/>
+            <w:kern w:val="0"/>
+            <w:sz w:val="18"/>
+            <w:szCs w:val="18"/>
+            <w:u w:val="single"/>
+            <w:bdr w:val="none" w:sz="0" w:space="0" w:color="auto" w:frame="1"/>
+            <w:lang w:eastAsia="en-GB"/>
+            <w14:ligatures w14:val="none"/>
+          </w:rPr>
+          <w:t>https://bastienchassagnol.github.io/CCCSTBench-Book/spatial-ccc-review.html</w:t>
+        </w:r>
+      </w:hyperlink>
+      <w:r>
+        <w:rPr>
+          <w:rFonts w:ascii="Helvetica" w:eastAsia="Times New Roman" w:hAnsi="Helvetica" w:cs="Helvetica"/>
+          <w:color w:val="000000"/>
+          <w:kern w:val="0"/>
+          <w:sz w:val="18"/>
+          <w:szCs w:val="18"/>
+          <w:lang w:eastAsia="en-GB"/>
+          <w14:ligatures w14:val="none"/>
+        </w:rPr>
+        <w:t xml:space="preserve"> (I send you a private GitHub invitation link </w:t>
+      </w:r>
+      <w:r>
+        <w:rPr>
+          <w:rFonts w:ascii="Segoe UI Emoji" w:eastAsia="Segoe UI Emoji" w:hAnsi="Segoe UI Emoji" w:cs="Segoe UI Emoji"/>
+          <w:color w:val="000000"/>
+          <w:kern w:val="0"/>
+          <w:sz w:val="18"/>
+          <w:szCs w:val="18"/>
+          <w:lang w:eastAsia="en-GB"/>
+          <w14:ligatures w14:val="none"/>
+        </w:rPr>
+        <w:t>😊</w:t>
+      </w:r>
+      <w:r>
+        <w:rPr>
+          <w:rFonts w:ascii="Segoe UI Emoji" w:eastAsia="Segoe UI Emoji" w:hAnsi="Segoe UI Emoji" w:cs="Segoe UI Emoji"/>
+          <w:color w:val="000000"/>
+          <w:kern w:val="0"/>
+          <w:sz w:val="18"/>
+          <w:szCs w:val="18"/>
+          <w:lang w:eastAsia="en-GB"/>
+          <w14:ligatures w14:val="none"/>
+        </w:rPr>
+        <w:t>)</w:t>
+      </w:r>
+      <w:r>
+        <w:rPr>
+          <w:rFonts w:ascii="Helvetica" w:eastAsia="Times New Roman" w:hAnsi="Helvetica" w:cs="Helvetica"/>
+          <w:color w:val="000000"/>
+          <w:kern w:val="0"/>
+          <w:sz w:val="18"/>
+          <w:szCs w:val="18"/>
+          <w:lang w:eastAsia="en-GB"/>
+          <w14:ligatures w14:val="none"/>
+        </w:rPr>
+        <w:t xml:space="preserve">. </w:t>
+      </w:r>
+      <w:r>
+        <w:rPr>
+          <w:rFonts w:ascii="Helvetica" w:eastAsia="Times New Roman" w:hAnsi="Helvetica" w:cs="Helvetica"/>
+          <w:color w:val="000000"/>
+          <w:kern w:val="0"/>
+          <w:sz w:val="18"/>
+          <w:szCs w:val="18"/>
+          <w:lang w:eastAsia="en-GB"/>
+          <w14:ligatures w14:val="none"/>
+        </w:rPr>
+        <w:t>Beyond comparing existing approaches, t</w:t>
+      </w:r>
+      <w:r>
+        <w:rPr>
+          <w:rFonts w:ascii="Helvetica" w:eastAsia="Times New Roman" w:hAnsi="Helvetica" w:cs="Helvetica"/>
+          <w:color w:val="000000"/>
+          <w:kern w:val="0"/>
+          <w:sz w:val="18"/>
+          <w:szCs w:val="18"/>
+          <w:lang w:eastAsia="en-GB"/>
+          <w14:ligatures w14:val="none"/>
+        </w:rPr>
+        <w:t>h</w:t>
+      </w:r>
+      <w:r>
+        <w:rPr>
+          <w:rFonts w:ascii="Helvetica" w:eastAsia="Times New Roman" w:hAnsi="Helvetica" w:cs="Helvetica"/>
+          <w:color w:val="000000"/>
+          <w:kern w:val="0"/>
+          <w:sz w:val="18"/>
+          <w:szCs w:val="18"/>
+          <w:lang w:eastAsia="en-GB"/>
+          <w14:ligatures w14:val="none"/>
+        </w:rPr>
+        <w:t>e</w:t>
+      </w:r>
+      <w:r>
+        <w:rPr>
+          <w:rFonts w:ascii="Helvetica" w:eastAsia="Times New Roman" w:hAnsi="Helvetica" w:cs="Helvetica"/>
+          <w:color w:val="000000"/>
+          <w:kern w:val="0"/>
+          <w:sz w:val="18"/>
+          <w:szCs w:val="18"/>
+          <w:lang w:eastAsia="en-GB"/>
+          <w14:ligatures w14:val="none"/>
+        </w:rPr>
+        <w:t xml:space="preserve"> objective of this </w:t>
+      </w:r>
+      <w:r>
+        <w:rPr>
+          <w:rFonts w:ascii="Helvetica" w:eastAsia="Times New Roman" w:hAnsi="Helvetica" w:cs="Helvetica"/>
+          <w:color w:val="000000"/>
+          <w:kern w:val="0"/>
+          <w:sz w:val="18"/>
+          <w:szCs w:val="18"/>
+          <w:lang w:eastAsia="en-GB"/>
+          <w14:ligatures w14:val="none"/>
+        </w:rPr>
+        <w:t>Quarto book</w:t>
+      </w:r>
+      <w:r>
+        <w:rPr>
+          <w:rFonts w:ascii="Helvetica" w:eastAsia="Times New Roman" w:hAnsi="Helvetica" w:cs="Helvetica"/>
+          <w:color w:val="000000"/>
+          <w:kern w:val="0"/>
+          <w:sz w:val="18"/>
+          <w:szCs w:val="18"/>
+          <w:lang w:eastAsia="en-GB"/>
+          <w14:ligatures w14:val="none"/>
+        </w:rPr>
+        <w:t xml:space="preserve"> is to identify methodological avenues of improvement of existing CCC tools</w:t>
+      </w:r>
+      <w:r>
+        <w:rPr>
+          <w:rFonts w:ascii="Helvetica" w:eastAsia="Times New Roman" w:hAnsi="Helvetica" w:cs="Helvetica"/>
+          <w:color w:val="000000"/>
+          <w:kern w:val="0"/>
+          <w:sz w:val="18"/>
+          <w:szCs w:val="18"/>
+          <w:lang w:eastAsia="en-GB"/>
+          <w14:ligatures w14:val="none"/>
+        </w:rPr>
+        <w:t xml:space="preserve"> for the third publication’s idea, choosing among one of the perspectives </w:t>
+      </w:r>
+      <w:r>
+        <w:rPr>
+          <w:rFonts w:ascii="Helvetica" w:eastAsia="Times New Roman" w:hAnsi="Helvetica" w:cs="Helvetica"/>
+          <w:color w:val="000000"/>
+          <w:kern w:val="0"/>
+          <w:sz w:val="18"/>
+          <w:szCs w:val="18"/>
+          <w:lang w:eastAsia="en-GB"/>
+          <w14:ligatures w14:val="none"/>
+        </w:rPr>
+        <w:t xml:space="preserve">further </w:t>
+      </w:r>
+      <w:r>
+        <w:rPr>
+          <w:rFonts w:ascii="Helvetica" w:eastAsia="Times New Roman" w:hAnsi="Helvetica" w:cs="Helvetica"/>
+          <w:color w:val="000000"/>
+          <w:kern w:val="0"/>
+          <w:sz w:val="18"/>
+          <w:szCs w:val="18"/>
+          <w:lang w:eastAsia="en-GB"/>
+          <w14:ligatures w14:val="none"/>
+        </w:rPr>
+        <w:t>highlighte</w:t>
+      </w:r>
+      <w:r>
+        <w:rPr>
+          <w:rFonts w:ascii="Helvetica" w:eastAsia="Times New Roman" w:hAnsi="Helvetica" w:cs="Helvetica"/>
+          <w:color w:val="000000"/>
+          <w:kern w:val="0"/>
+          <w:sz w:val="18"/>
+          <w:szCs w:val="18"/>
+          <w:lang w:eastAsia="en-GB"/>
+          <w14:ligatures w14:val="none"/>
+        </w:rPr>
+        <w:t>d.</w:t>
+      </w:r>
+    </w:p>
+    <w:p>
+      <w:pPr>
+        <w:numPr>
+          <w:ilvl w:val="0"/>
+          <w:numId w:val="3"/>
+        </w:numPr>
+        <w:shd w:val="clear" w:color="auto" w:fill="FFFFFF"/>
+        <w:spacing w:beforeAutospacing="1" w:after="0" w:afterAutospacing="1" w:line="240" w:lineRule="auto"/>
+        <w:rPr>
+          <w:rFonts w:ascii="Helvetica" w:eastAsia="Times New Roman" w:hAnsi="Helvetica" w:cs="Helvetica"/>
+          <w:color w:val="000000"/>
+          <w:kern w:val="0"/>
+          <w:sz w:val="18"/>
+          <w:szCs w:val="18"/>
+          <w:lang w:eastAsia="en-GB"/>
+          <w14:ligatures w14:val="none"/>
+        </w:rPr>
+      </w:pPr>
+      <w:r>
+        <w:rPr>
+          <w:rFonts w:ascii="Helvetica" w:eastAsia="Times New Roman" w:hAnsi="Helvetica" w:cs="Helvetica"/>
+          <w:color w:val="000000"/>
+          <w:kern w:val="0"/>
+          <w:sz w:val="18"/>
+          <w:szCs w:val="18"/>
+          <w:lang w:eastAsia="en-GB"/>
+          <w14:ligatures w14:val="none"/>
+        </w:rPr>
+        <w:t xml:space="preserve">Explore one (or several) of these </w:t>
+      </w:r>
+      <w:r>
+        <w:rPr>
+          <w:rFonts w:ascii="Helvetica" w:eastAsia="Times New Roman" w:hAnsi="Helvetica" w:cs="Helvetica"/>
+          <w:color w:val="000000"/>
+          <w:kern w:val="0"/>
+          <w:sz w:val="18"/>
+          <w:szCs w:val="18"/>
+          <w:lang w:eastAsia="en-GB"/>
+          <w14:ligatures w14:val="none"/>
+        </w:rPr>
+        <w:t>improvement perspectives</w:t>
+      </w:r>
+      <w:r>
+        <w:rPr>
+          <w:rFonts w:ascii="Helvetica" w:eastAsia="Times New Roman" w:hAnsi="Helvetica" w:cs="Helvetica"/>
+          <w:color w:val="000000"/>
+          <w:kern w:val="0"/>
+          <w:sz w:val="18"/>
+          <w:szCs w:val="18"/>
+          <w:lang w:eastAsia="en-GB"/>
+          <w14:ligatures w14:val="none"/>
+        </w:rPr>
+        <w:t>:</w:t>
+      </w:r>
+    </w:p>
+    <w:p>
+      <w:pPr>
+        <w:numPr>
+          <w:ilvl w:val="1"/>
+          <w:numId w:val="8"/>
+        </w:numPr>
+        <w:shd w:val="clear" w:color="auto" w:fill="FFFFFF"/>
+        <w:spacing w:beforeAutospacing="1" w:after="0" w:afterAutospacing="1" w:line="240" w:lineRule="auto"/>
+        <w:rPr>
+          <w:rFonts w:ascii="Helvetica" w:eastAsia="Times New Roman" w:hAnsi="Helvetica" w:cs="Helvetica"/>
+          <w:color w:val="000000" w:themeColor="text1"/>
+          <w:kern w:val="0"/>
+          <w:sz w:val="18"/>
+          <w:szCs w:val="18"/>
+          <w:lang w:eastAsia="en-GB"/>
+          <w14:ligatures w14:val="none"/>
+        </w:rPr>
+      </w:pPr>
+      <w:r>
+        <w:rPr>
+          <w:rFonts w:ascii="Helvetica" w:eastAsia="Times New Roman" w:hAnsi="Helvetica" w:cs="Helvetica"/>
+          <w:color w:val="000000"/>
+          <w:kern w:val="0"/>
+          <w:sz w:val="18"/>
+          <w:szCs w:val="18"/>
+          <w:lang w:eastAsia="en-GB"/>
+          <w14:ligatures w14:val="none"/>
+        </w:rPr>
+        <w:t>From my </w:t>
+      </w:r>
+      <w:r>
+        <w:rPr>
+          <w:rFonts w:ascii="Helvetica" w:eastAsia="Times New Roman" w:hAnsi="Helvetica" w:cs="Helvetica"/>
+          <w:b/>
+          <w:bCs/>
+          <w:color w:val="000000"/>
+          <w:kern w:val="0"/>
+          <w:sz w:val="18"/>
+          <w:szCs w:val="18"/>
+          <w:bdr w:val="none" w:sz="0" w:space="0" w:color="auto" w:frame="1"/>
+          <w:lang w:eastAsia="en-GB"/>
+          <w14:ligatures w14:val="none"/>
+        </w:rPr>
+        <w:t>statistical </w:t>
+      </w:r>
+      <w:r>
+        <w:rPr>
+          <w:rFonts w:ascii="Helvetica" w:eastAsia="Times New Roman" w:hAnsi="Helvetica" w:cs="Helvetica"/>
+          <w:color w:val="000000"/>
+          <w:kern w:val="0"/>
+          <w:sz w:val="18"/>
+          <w:szCs w:val="18"/>
+          <w:lang w:eastAsia="en-GB"/>
+          <w14:ligatures w14:val="none"/>
+        </w:rPr>
+        <w:t>background, I believe we can refine existing permutation-based evaluations of ligand-receptor interactions' significance by leveraging variations of the </w:t>
+      </w:r>
+      <w:r>
+        <w:rPr>
+          <w:rFonts w:ascii="Helvetica" w:eastAsia="Times New Roman" w:hAnsi="Helvetica" w:cs="Helvetica"/>
+          <w:b/>
+          <w:bCs/>
+          <w:color w:val="000000"/>
+          <w:kern w:val="0"/>
+          <w:sz w:val="18"/>
+          <w:szCs w:val="18"/>
+          <w:bdr w:val="none" w:sz="0" w:space="0" w:color="auto" w:frame="1"/>
+          <w:lang w:eastAsia="en-GB"/>
+          <w14:ligatures w14:val="none"/>
+        </w:rPr>
+        <w:t>GEE regression</w:t>
+      </w:r>
+      <w:r>
+        <w:rPr>
+          <w:rFonts w:ascii="Helvetica" w:eastAsia="Times New Roman" w:hAnsi="Helvetica" w:cs="Helvetica"/>
+          <w:b/>
+          <w:bCs/>
+          <w:color w:val="000000"/>
+          <w:kern w:val="0"/>
+          <w:sz w:val="18"/>
+          <w:szCs w:val="18"/>
+          <w:bdr w:val="none" w:sz="0" w:space="0" w:color="auto" w:frame="1"/>
+          <w:lang w:eastAsia="en-GB"/>
+          <w14:ligatures w14:val="none"/>
+        </w:rPr>
+        <w:t xml:space="preserve"> or quantile-regression</w:t>
+      </w:r>
+      <w:r>
+        <w:rPr>
+          <w:rFonts w:ascii="Helvetica" w:eastAsia="Times New Roman" w:hAnsi="Helvetica" w:cs="Helvetica"/>
+          <w:b/>
+          <w:bCs/>
+          <w:color w:val="000000"/>
+          <w:kern w:val="0"/>
+          <w:sz w:val="18"/>
+          <w:szCs w:val="18"/>
+          <w:bdr w:val="none" w:sz="0" w:space="0" w:color="auto" w:frame="1"/>
+          <w:lang w:eastAsia="en-GB"/>
+          <w14:ligatures w14:val="none"/>
+        </w:rPr>
+        <w:t xml:space="preserve"> family</w:t>
+      </w:r>
+      <w:r>
+        <w:rPr>
+          <w:rFonts w:ascii="Helvetica" w:eastAsia="Times New Roman" w:hAnsi="Helvetica" w:cs="Helvetica"/>
+          <w:color w:val="000000"/>
+          <w:kern w:val="0"/>
+          <w:sz w:val="18"/>
+          <w:szCs w:val="18"/>
+          <w:lang w:eastAsia="en-GB"/>
+          <w14:ligatures w14:val="none"/>
+        </w:rPr>
+        <w:t> (</w:t>
+      </w:r>
+      <w:r>
+        <w:rPr>
+          <w:rFonts w:ascii="Helvetica" w:eastAsia="Times New Roman" w:hAnsi="Helvetica" w:cs="Helvetica"/>
+          <w:color w:val="000000" w:themeColor="text1"/>
+          <w:kern w:val="0"/>
+          <w:sz w:val="18"/>
+          <w:szCs w:val="18"/>
+          <w:lang w:eastAsia="en-GB"/>
+          <w14:ligatures w14:val="none"/>
+        </w:rPr>
+        <w:t>both</w:t>
+      </w:r>
+      <w:r>
+        <w:rPr>
+          <w:rFonts w:ascii="Helvetica" w:eastAsia="Times New Roman" w:hAnsi="Helvetica" w:cs="Helvetica"/>
+          <w:color w:val="000000" w:themeColor="text1"/>
+          <w:kern w:val="0"/>
+          <w:sz w:val="18"/>
+          <w:szCs w:val="18"/>
+          <w:lang w:eastAsia="en-GB"/>
+          <w14:ligatures w14:val="none"/>
+        </w:rPr>
+        <w:t xml:space="preserve"> </w:t>
+      </w:r>
+      <w:r>
+        <w:rPr>
+          <w:rFonts w:ascii="Helvetica" w:eastAsia="Times New Roman" w:hAnsi="Helvetica" w:cs="Helvetica"/>
+          <w:color w:val="000000" w:themeColor="text1"/>
+          <w:kern w:val="0"/>
+          <w:sz w:val="18"/>
+          <w:szCs w:val="18"/>
+          <w:lang w:eastAsia="en-GB"/>
+          <w14:ligatures w14:val="none"/>
+        </w:rPr>
+        <w:t xml:space="preserve">overlooking </w:t>
+      </w:r>
+      <w:r>
+        <w:rPr>
+          <w:rFonts w:ascii="Helvetica" w:eastAsia="Times New Roman" w:hAnsi="Helvetica" w:cs="Helvetica"/>
+          <w:color w:val="000000" w:themeColor="text1"/>
+          <w:kern w:val="0"/>
+          <w:sz w:val="18"/>
+          <w:szCs w:val="18"/>
+          <w:lang w:eastAsia="en-GB"/>
+          <w14:ligatures w14:val="none"/>
+        </w:rPr>
+        <w:t>distributional assumptions about the residuals</w:t>
+      </w:r>
+      <w:r>
+        <w:rPr>
+          <w:rFonts w:ascii="Helvetica" w:eastAsia="Times New Roman" w:hAnsi="Helvetica" w:cs="Helvetica"/>
+          <w:color w:val="000000" w:themeColor="text1"/>
+          <w:kern w:val="0"/>
+          <w:sz w:val="18"/>
+          <w:szCs w:val="18"/>
+          <w:lang w:eastAsia="en-GB"/>
+          <w14:ligatures w14:val="none"/>
+        </w:rPr>
+        <w:t>, while allowing, from their model-based philosophy, to include random effects</w:t>
+      </w:r>
+      <w:r>
+        <w:rPr>
+          <w:rFonts w:ascii="Helvetica" w:eastAsia="Times New Roman" w:hAnsi="Helvetica" w:cs="Helvetica"/>
+          <w:color w:val="000000" w:themeColor="text1"/>
+          <w:kern w:val="0"/>
+          <w:sz w:val="18"/>
+          <w:szCs w:val="18"/>
+          <w:lang w:eastAsia="en-GB"/>
+          <w14:ligatures w14:val="none"/>
+        </w:rPr>
+        <w:t xml:space="preserve"> and</w:t>
+      </w:r>
+      <w:r>
+        <w:rPr>
+          <w:rFonts w:ascii="Helvetica" w:eastAsia="Times New Roman" w:hAnsi="Helvetica" w:cs="Helvetica"/>
+          <w:color w:val="000000" w:themeColor="text1"/>
+          <w:kern w:val="0"/>
+          <w:sz w:val="18"/>
+          <w:szCs w:val="18"/>
+          <w:lang w:eastAsia="en-GB"/>
+          <w14:ligatures w14:val="none"/>
+        </w:rPr>
+        <w:t xml:space="preserve"> </w:t>
+      </w:r>
+      <w:r>
+        <w:rPr>
+          <w:rFonts w:ascii="Helvetica" w:eastAsia="Times New Roman" w:hAnsi="Helvetica" w:cs="Helvetica"/>
+          <w:color w:val="000000" w:themeColor="text1"/>
+          <w:kern w:val="0"/>
+          <w:sz w:val="18"/>
+          <w:szCs w:val="18"/>
+          <w:lang w:eastAsia="en-GB"/>
+          <w14:ligatures w14:val="none"/>
+        </w:rPr>
+        <w:t>multi-samples and multi-batches conditions</w:t>
+      </w:r>
+      <w:r>
+        <w:rPr>
+          <w:rFonts w:ascii="Helvetica" w:eastAsia="Times New Roman" w:hAnsi="Helvetica" w:cs="Helvetica"/>
+          <w:color w:val="000000" w:themeColor="text1"/>
+          <w:kern w:val="0"/>
+          <w:sz w:val="18"/>
+          <w:szCs w:val="18"/>
+          <w:lang w:eastAsia="en-GB"/>
+          <w14:ligatures w14:val="none"/>
+        </w:rPr>
+        <w:t>). </w:t>
+      </w:r>
+    </w:p>
+    <w:p>
+      <w:pPr>
+        <w:numPr>
+          <w:ilvl w:val="1"/>
+          <w:numId w:val="8"/>
+        </w:numPr>
+        <w:shd w:val="clear" w:color="auto" w:fill="FFFFFF"/>
+        <w:spacing w:beforeAutospacing="1" w:after="0" w:afterAutospacing="1" w:line="240" w:lineRule="auto"/>
+        <w:rPr>
+          <w:rFonts w:ascii="Helvetica" w:eastAsia="Times New Roman" w:hAnsi="Helvetica" w:cs="Helvetica"/>
+          <w:color w:val="000000"/>
+          <w:kern w:val="0"/>
+          <w:sz w:val="18"/>
+          <w:szCs w:val="18"/>
+          <w:lang w:eastAsia="en-GB"/>
+          <w14:ligatures w14:val="none"/>
+        </w:rPr>
+      </w:pPr>
+      <w:r>
+        <w:rPr>
+          <w:rFonts w:ascii="Helvetica" w:eastAsia="Times New Roman" w:hAnsi="Helvetica" w:cs="Helvetica"/>
+          <w:color w:val="000000" w:themeColor="text1"/>
+          <w:kern w:val="0"/>
+          <w:sz w:val="18"/>
+          <w:szCs w:val="18"/>
+          <w:lang w:eastAsia="en-GB"/>
+          <w14:ligatures w14:val="none"/>
+        </w:rPr>
+        <w:t>Exploring how </w:t>
+      </w:r>
+      <w:r>
+        <w:rPr>
+          <w:rFonts w:ascii="Courier New" w:eastAsia="Times New Roman" w:hAnsi="Courier New" w:cs="Courier New"/>
+          <w:b/>
+          <w:bCs/>
+          <w:color w:val="000000" w:themeColor="text1"/>
+          <w:kern w:val="0"/>
+          <w:sz w:val="18"/>
+          <w:szCs w:val="18"/>
+          <w:bdr w:val="none" w:sz="0" w:space="0" w:color="auto" w:frame="1"/>
+          <w:lang w:eastAsia="en-GB"/>
+          <w14:ligatures w14:val="none"/>
+        </w:rPr>
+        <w:t>CORNETO</w:t>
+      </w:r>
+      <w:r>
+        <w:rPr>
+          <w:rFonts w:ascii="Helvetica" w:eastAsia="Times New Roman" w:hAnsi="Helvetica" w:cs="Helvetica"/>
+          <w:color w:val="000000" w:themeColor="text1"/>
+          <w:kern w:val="0"/>
+          <w:sz w:val="18"/>
+          <w:szCs w:val="18"/>
+          <w:lang w:eastAsia="en-GB"/>
+          <w14:ligatures w14:val="none"/>
+        </w:rPr>
+        <w:t xml:space="preserve"> </w:t>
+      </w:r>
+      <w:r>
+        <w:rPr>
+          <w:rFonts w:ascii="Helvetica" w:eastAsia="Times New Roman" w:hAnsi="Helvetica" w:cs="Helvetica"/>
+          <w:color w:val="000000" w:themeColor="text1"/>
+          <w:kern w:val="0"/>
+          <w:sz w:val="18"/>
+          <w:szCs w:val="18"/>
+          <w:lang w:eastAsia="en-GB"/>
+          <w14:ligatures w14:val="none"/>
+        </w:rPr>
+        <w:t>could</w:t>
+      </w:r>
+      <w:r>
+        <w:rPr>
+          <w:rFonts w:ascii="Helvetica" w:eastAsia="Times New Roman" w:hAnsi="Helvetica" w:cs="Helvetica"/>
+          <w:color w:val="000000" w:themeColor="text1"/>
+          <w:kern w:val="0"/>
+          <w:sz w:val="18"/>
+          <w:szCs w:val="18"/>
+          <w:lang w:eastAsia="en-GB"/>
+          <w14:ligatures w14:val="none"/>
+        </w:rPr>
+        <w:t xml:space="preserve"> enhance CCC and </w:t>
+      </w:r>
+      <w:r>
+        <w:rPr>
+          <w:rFonts w:ascii="Helvetica" w:eastAsia="Times New Roman" w:hAnsi="Helvetica" w:cs="Helvetica"/>
+          <w:color w:val="000000" w:themeColor="text1"/>
+          <w:kern w:val="0"/>
+          <w:sz w:val="18"/>
+          <w:szCs w:val="18"/>
+          <w:lang w:eastAsia="en-GB"/>
+          <w14:ligatures w14:val="none"/>
+        </w:rPr>
+        <w:t>signalling</w:t>
+      </w:r>
+      <w:r>
+        <w:rPr>
+          <w:rFonts w:ascii="Helvetica" w:eastAsia="Times New Roman" w:hAnsi="Helvetica" w:cs="Helvetica"/>
+          <w:color w:val="000000" w:themeColor="text1"/>
+          <w:kern w:val="0"/>
+          <w:sz w:val="18"/>
+          <w:szCs w:val="18"/>
+          <w:lang w:eastAsia="en-GB"/>
+          <w14:ligatures w14:val="none"/>
+        </w:rPr>
+        <w:t xml:space="preserve"> pathway predictions—building upon the Flow Network Optimization approach used in </w:t>
+      </w:r>
+      <w:proofErr w:type="spellStart"/>
+      <w:r>
+        <w:rPr>
+          <w:rFonts w:ascii="Courier New" w:eastAsia="Times New Roman" w:hAnsi="Courier New" w:cs="Courier New"/>
+          <w:color w:val="000000" w:themeColor="text1"/>
+          <w:kern w:val="0"/>
+          <w:sz w:val="18"/>
+          <w:szCs w:val="18"/>
+          <w:bdr w:val="none" w:sz="0" w:space="0" w:color="auto" w:frame="1"/>
+          <w:lang w:eastAsia="en-GB"/>
+          <w14:ligatures w14:val="none"/>
+        </w:rPr>
+        <w:t>CellCom</w:t>
+      </w:r>
+      <w:proofErr w:type="spellEnd"/>
+      <w:r>
+        <w:rPr>
+          <w:rFonts w:ascii="Helvetica" w:eastAsia="Times New Roman" w:hAnsi="Helvetica" w:cs="Helvetica"/>
+          <w:color w:val="000000" w:themeColor="text1"/>
+          <w:kern w:val="0"/>
+          <w:sz w:val="18"/>
+          <w:szCs w:val="18"/>
+          <w:lang w:eastAsia="en-GB"/>
+          <w14:ligatures w14:val="none"/>
+        </w:rPr>
+        <w:t>. Notably, </w:t>
+      </w:r>
+      <w:r>
+        <w:rPr>
+          <w:rFonts w:ascii="Courier New" w:eastAsia="Times New Roman" w:hAnsi="Courier New" w:cs="Courier New"/>
+          <w:color w:val="000000" w:themeColor="text1"/>
+          <w:kern w:val="0"/>
+          <w:sz w:val="18"/>
+          <w:szCs w:val="18"/>
+          <w:bdr w:val="none" w:sz="0" w:space="0" w:color="auto" w:frame="1"/>
+          <w:lang w:eastAsia="en-GB"/>
+          <w14:ligatures w14:val="none"/>
+        </w:rPr>
+        <w:t>CORNETO </w:t>
+      </w:r>
+      <w:r>
+        <w:rPr>
+          <w:rFonts w:ascii="Helvetica" w:eastAsia="Times New Roman" w:hAnsi="Helvetica" w:cs="Helvetica"/>
+          <w:color w:val="000000" w:themeColor="text1"/>
+          <w:kern w:val="0"/>
+          <w:sz w:val="18"/>
+          <w:szCs w:val="18"/>
+          <w:lang w:eastAsia="en-GB"/>
+          <w14:ligatures w14:val="none"/>
+        </w:rPr>
+        <w:t>offers several advantages over </w:t>
+      </w:r>
+      <w:proofErr w:type="spellStart"/>
+      <w:r>
+        <w:rPr>
+          <w:rFonts w:ascii="Courier New" w:eastAsia="Times New Roman" w:hAnsi="Courier New" w:cs="Courier New"/>
+          <w:color w:val="000000" w:themeColor="text1"/>
+          <w:kern w:val="0"/>
+          <w:sz w:val="18"/>
+          <w:szCs w:val="18"/>
+          <w:bdr w:val="none" w:sz="0" w:space="0" w:color="auto" w:frame="1"/>
+          <w:lang w:eastAsia="en-GB"/>
+          <w14:ligatures w14:val="none"/>
+        </w:rPr>
+        <w:t>CellCom</w:t>
+      </w:r>
+      <w:proofErr w:type="spellEnd"/>
+      <w:r>
+        <w:rPr>
+          <w:rFonts w:ascii="Helvetica" w:eastAsia="Times New Roman" w:hAnsi="Helvetica" w:cs="Helvetica"/>
+          <w:color w:val="000000" w:themeColor="text1"/>
+          <w:kern w:val="0"/>
+          <w:sz w:val="18"/>
+          <w:szCs w:val="18"/>
+          <w:lang w:eastAsia="en-GB"/>
+          <w14:ligatures w14:val="none"/>
+        </w:rPr>
+        <w:t>, including</w:t>
+      </w:r>
+      <w:r>
+        <w:rPr>
+          <w:rFonts w:ascii="Helvetica" w:eastAsia="Times New Roman" w:hAnsi="Helvetica" w:cs="Helvetica"/>
+          <w:color w:val="000000" w:themeColor="text1"/>
+          <w:kern w:val="0"/>
+          <w:sz w:val="18"/>
+          <w:szCs w:val="18"/>
+          <w:lang w:eastAsia="en-GB"/>
+          <w14:ligatures w14:val="none"/>
+        </w:rPr>
+        <w:t xml:space="preserve"> an extension of the</w:t>
+      </w:r>
+      <w:r>
+        <w:rPr>
+          <w:rFonts w:ascii="Helvetica" w:eastAsia="Times New Roman" w:hAnsi="Helvetica" w:cs="Helvetica"/>
+          <w:color w:val="000000" w:themeColor="text1"/>
+          <w:kern w:val="0"/>
+          <w:sz w:val="18"/>
+          <w:szCs w:val="18"/>
+          <w:lang w:eastAsia="en-GB"/>
+          <w14:ligatures w14:val="none"/>
+        </w:rPr>
+        <w:t> </w:t>
+      </w:r>
+      <w:r>
+        <w:rPr>
+          <w:rFonts w:ascii="Courier New" w:eastAsia="Times New Roman" w:hAnsi="Courier New" w:cs="Courier New"/>
+          <w:b/>
+          <w:bCs/>
+          <w:color w:val="000000" w:themeColor="text1"/>
+          <w:kern w:val="0"/>
+          <w:sz w:val="18"/>
+          <w:szCs w:val="18"/>
+          <w:bdr w:val="none" w:sz="0" w:space="0" w:color="auto" w:frame="1"/>
+          <w:lang w:eastAsia="en-GB"/>
+          <w14:ligatures w14:val="none"/>
+        </w:rPr>
+        <w:t>CARNIVAL</w:t>
+      </w:r>
+      <w:r>
+        <w:rPr>
+          <w:rFonts w:ascii="Courier New" w:eastAsia="Times New Roman" w:hAnsi="Courier New" w:cs="Courier New"/>
+          <w:b/>
+          <w:bCs/>
+          <w:color w:val="000000" w:themeColor="text1"/>
+          <w:kern w:val="0"/>
+          <w:sz w:val="18"/>
+          <w:szCs w:val="18"/>
+          <w:bdr w:val="none" w:sz="0" w:space="0" w:color="auto" w:frame="1"/>
+          <w:lang w:eastAsia="en-GB"/>
+          <w14:ligatures w14:val="none"/>
+        </w:rPr>
+        <w:t xml:space="preserve"> </w:t>
+      </w:r>
+      <w:r>
+        <w:rPr>
+          <w:rFonts w:ascii="Helvetica" w:eastAsia="Times New Roman" w:hAnsi="Helvetica" w:cs="Helvetica"/>
+          <w:color w:val="000000" w:themeColor="text1"/>
+          <w:kern w:val="0"/>
+          <w:sz w:val="18"/>
+          <w:szCs w:val="18"/>
+          <w:lang w:eastAsia="en-GB"/>
+          <w14:ligatures w14:val="none"/>
+        </w:rPr>
+        <w:t xml:space="preserve">toolkit </w:t>
+      </w:r>
+      <w:r>
+        <w:rPr>
+          <w:rFonts w:ascii="Helvetica" w:eastAsia="Times New Roman" w:hAnsi="Helvetica" w:cs="Helvetica"/>
+          <w:color w:val="000000" w:themeColor="text1"/>
+          <w:kern w:val="0"/>
+          <w:sz w:val="18"/>
+          <w:szCs w:val="18"/>
+          <w:lang w:eastAsia="en-GB"/>
+          <w14:ligatures w14:val="none"/>
+        </w:rPr>
+        <w:t xml:space="preserve">for context-specific intracellular </w:t>
+      </w:r>
+      <w:r>
+        <w:rPr>
+          <w:rFonts w:ascii="Helvetica" w:eastAsia="Times New Roman" w:hAnsi="Helvetica" w:cs="Helvetica"/>
+          <w:color w:val="000000" w:themeColor="text1"/>
+          <w:kern w:val="0"/>
+          <w:sz w:val="18"/>
+          <w:szCs w:val="18"/>
+          <w:lang w:eastAsia="en-GB"/>
+          <w14:ligatures w14:val="none"/>
+        </w:rPr>
+        <w:t>signalling</w:t>
+      </w:r>
+      <w:r>
+        <w:rPr>
+          <w:rFonts w:ascii="Helvetica" w:eastAsia="Times New Roman" w:hAnsi="Helvetica" w:cs="Helvetica"/>
+          <w:color w:val="000000" w:themeColor="text1"/>
+          <w:kern w:val="0"/>
+          <w:sz w:val="18"/>
+          <w:szCs w:val="18"/>
+          <w:lang w:eastAsia="en-GB"/>
+          <w14:ligatures w14:val="none"/>
+        </w:rPr>
+        <w:t xml:space="preserve"> inference, a </w:t>
+      </w:r>
+      <w:r>
+        <w:rPr>
+          <w:rFonts w:ascii="Helvetica" w:eastAsia="Times New Roman" w:hAnsi="Helvetica" w:cs="Helvetica"/>
+          <w:b/>
+          <w:bCs/>
+          <w:color w:val="000000" w:themeColor="text1"/>
+          <w:kern w:val="0"/>
+          <w:sz w:val="18"/>
+          <w:szCs w:val="18"/>
+          <w:bdr w:val="none" w:sz="0" w:space="0" w:color="auto" w:frame="1"/>
+          <w:lang w:eastAsia="en-GB"/>
+          <w14:ligatures w14:val="none"/>
+        </w:rPr>
+        <w:t>multi-sample framework</w:t>
+      </w:r>
+      <w:r>
+        <w:rPr>
+          <w:rFonts w:ascii="Helvetica" w:eastAsia="Times New Roman" w:hAnsi="Helvetica" w:cs="Helvetica"/>
+          <w:color w:val="000000" w:themeColor="text1"/>
+          <w:kern w:val="0"/>
+          <w:sz w:val="18"/>
+          <w:szCs w:val="18"/>
+          <w:lang w:eastAsia="en-GB"/>
+          <w14:ligatures w14:val="none"/>
+        </w:rPr>
+        <w:t> with additional regularization to penalise for network complexity, and </w:t>
+      </w:r>
+      <w:r>
+        <w:rPr>
+          <w:rFonts w:ascii="Helvetica" w:eastAsia="Times New Roman" w:hAnsi="Helvetica" w:cs="Helvetica"/>
+          <w:b/>
+          <w:bCs/>
+          <w:color w:val="000000" w:themeColor="text1"/>
+          <w:kern w:val="0"/>
+          <w:sz w:val="18"/>
+          <w:szCs w:val="18"/>
+          <w:bdr w:val="none" w:sz="0" w:space="0" w:color="auto" w:frame="1"/>
+          <w:lang w:eastAsia="en-GB"/>
+          <w14:ligatures w14:val="none"/>
+        </w:rPr>
+        <w:t>hypergraph </w:t>
+      </w:r>
+      <w:r>
+        <w:rPr>
+          <w:rFonts w:ascii="Helvetica" w:eastAsia="Times New Roman" w:hAnsi="Helvetica" w:cs="Helvetica"/>
+          <w:color w:val="000000" w:themeColor="text1"/>
+          <w:kern w:val="0"/>
+          <w:sz w:val="18"/>
+          <w:szCs w:val="18"/>
+          <w:lang w:eastAsia="en-GB"/>
+          <w14:ligatures w14:val="none"/>
+        </w:rPr>
+        <w:t>support that could be used to model </w:t>
+      </w:r>
+      <w:r>
+        <w:rPr>
+          <w:rFonts w:ascii="Helvetica" w:eastAsia="Times New Roman" w:hAnsi="Helvetica" w:cs="Helvetica"/>
+          <w:color w:val="000000" w:themeColor="text1"/>
+          <w:kern w:val="0"/>
+          <w:sz w:val="18"/>
+          <w:szCs w:val="18"/>
+          <w:lang w:eastAsia="en-GB"/>
+          <w14:ligatures w14:val="none"/>
+        </w:rPr>
+        <w:t xml:space="preserve">signalling </w:t>
+      </w:r>
+      <w:r>
+        <w:rPr>
+          <w:rFonts w:ascii="Helvetica" w:eastAsia="Times New Roman" w:hAnsi="Helvetica" w:cs="Helvetica"/>
+          <w:color w:val="000000" w:themeColor="text1"/>
+          <w:kern w:val="0"/>
+          <w:sz w:val="18"/>
+          <w:szCs w:val="18"/>
+          <w:lang w:eastAsia="en-GB"/>
+          <w14:ligatures w14:val="none"/>
+        </w:rPr>
+        <w:t>protein complexes</w:t>
+      </w:r>
+      <w:r>
+        <w:rPr>
+          <w:rFonts w:ascii="Helvetica" w:eastAsia="Times New Roman" w:hAnsi="Helvetica" w:cs="Helvetica"/>
+          <w:color w:val="000000" w:themeColor="text1"/>
+          <w:kern w:val="0"/>
+          <w:sz w:val="18"/>
+          <w:szCs w:val="18"/>
+          <w:lang w:eastAsia="en-GB"/>
+          <w14:ligatures w14:val="none"/>
+        </w:rPr>
+        <w:t xml:space="preserve"> (indeed, in most cases, </w:t>
+      </w:r>
+      <w:r>
+        <w:rPr>
+          <w:rFonts w:ascii="Helvetica" w:eastAsia="Times New Roman" w:hAnsi="Helvetica" w:cs="Helvetica"/>
+          <w:color w:val="000000" w:themeColor="text1"/>
+          <w:kern w:val="0"/>
+          <w:sz w:val="18"/>
+          <w:szCs w:val="18"/>
+          <w:lang w:eastAsia="en-GB"/>
+          <w14:ligatures w14:val="none"/>
+        </w:rPr>
+        <w:t xml:space="preserve">all proteins belonging to a given </w:t>
+      </w:r>
+      <w:r>
+        <w:rPr>
+          <w:rFonts w:ascii="Helvetica" w:eastAsia="Times New Roman" w:hAnsi="Helvetica" w:cs="Helvetica"/>
+          <w:color w:val="000000" w:themeColor="text1"/>
+          <w:kern w:val="0"/>
+          <w:sz w:val="18"/>
+          <w:szCs w:val="18"/>
+          <w:lang w:eastAsia="en-GB"/>
+          <w14:ligatures w14:val="none"/>
+        </w:rPr>
+        <w:t>signalling receptor</w:t>
+      </w:r>
+      <w:r>
+        <w:rPr>
+          <w:rFonts w:ascii="Helvetica" w:eastAsia="Times New Roman" w:hAnsi="Helvetica" w:cs="Helvetica"/>
+          <w:color w:val="000000" w:themeColor="text1"/>
+          <w:kern w:val="0"/>
+          <w:sz w:val="18"/>
+          <w:szCs w:val="18"/>
+          <w:lang w:eastAsia="en-GB"/>
+          <w14:ligatures w14:val="none"/>
+        </w:rPr>
+        <w:t xml:space="preserve"> must be activated simultaneously </w:t>
+      </w:r>
+      <w:r>
+        <w:rPr>
+          <w:rFonts w:ascii="Helvetica" w:eastAsia="Times New Roman" w:hAnsi="Helvetica" w:cs="Helvetica"/>
+          <w:color w:val="000000" w:themeColor="text1"/>
+          <w:kern w:val="0"/>
+          <w:sz w:val="18"/>
+          <w:szCs w:val="18"/>
+          <w:lang w:eastAsia="en-GB"/>
+          <w14:ligatures w14:val="none"/>
+        </w:rPr>
+        <w:t>for a functional cellular communication event)</w:t>
+      </w:r>
+      <w:r>
+        <w:rPr>
+          <w:rFonts w:ascii="Helvetica" w:eastAsia="Times New Roman" w:hAnsi="Helvetica" w:cs="Helvetica"/>
+          <w:color w:val="000000" w:themeColor="text1"/>
+          <w:kern w:val="0"/>
+          <w:sz w:val="18"/>
+          <w:szCs w:val="18"/>
+          <w:lang w:eastAsia="en-GB"/>
+          <w14:ligatures w14:val="none"/>
+        </w:rPr>
+        <w:t>. </w:t>
+      </w:r>
+      <w:r>
+        <w:rPr>
+          <w:rFonts w:ascii="Helvetica" w:eastAsia="Times New Roman" w:hAnsi="Helvetica" w:cs="Helvetica"/>
+          <w:color w:val="000000" w:themeColor="text1"/>
+          <w:kern w:val="0"/>
+          <w:sz w:val="18"/>
+          <w:szCs w:val="18"/>
+          <w:bdr w:val="none" w:sz="0" w:space="0" w:color="auto" w:frame="1"/>
+          <w:lang w:eastAsia="en-GB"/>
+          <w14:ligatures w14:val="none"/>
+        </w:rPr>
+        <w:t>The methodological innovation would consist of reframing</w:t>
+      </w:r>
+      <w:r>
+        <w:rPr>
+          <w:rFonts w:ascii="Helvetica" w:eastAsia="Times New Roman" w:hAnsi="Helvetica" w:cs="Helvetica"/>
+          <w:color w:val="000000" w:themeColor="text1"/>
+          <w:kern w:val="0"/>
+          <w:sz w:val="18"/>
+          <w:szCs w:val="18"/>
+          <w:bdr w:val="none" w:sz="0" w:space="0" w:color="auto" w:frame="1"/>
+          <w:lang w:eastAsia="en-GB"/>
+          <w14:ligatures w14:val="none"/>
+        </w:rPr>
+        <w:t> </w:t>
+      </w:r>
+      <w:r>
+        <w:rPr>
+          <w:rFonts w:ascii="Courier New" w:eastAsia="Times New Roman" w:hAnsi="Courier New" w:cs="Courier New"/>
+          <w:color w:val="000000" w:themeColor="text1"/>
+          <w:kern w:val="0"/>
+          <w:sz w:val="18"/>
+          <w:szCs w:val="18"/>
+          <w:bdr w:val="none" w:sz="0" w:space="0" w:color="auto" w:frame="1"/>
+          <w:lang w:eastAsia="en-GB"/>
+          <w14:ligatures w14:val="none"/>
+        </w:rPr>
+        <w:t>CORNETO</w:t>
+      </w:r>
+      <w:r>
+        <w:rPr>
+          <w:rFonts w:ascii="Helvetica" w:eastAsia="Times New Roman" w:hAnsi="Helvetica" w:cs="Helvetica"/>
+          <w:color w:val="000000" w:themeColor="text1"/>
+          <w:kern w:val="0"/>
+          <w:sz w:val="18"/>
+          <w:szCs w:val="18"/>
+          <w:bdr w:val="none" w:sz="0" w:space="0" w:color="auto" w:frame="1"/>
+          <w:lang w:eastAsia="en-GB"/>
+          <w14:ligatures w14:val="none"/>
+        </w:rPr>
+        <w:t xml:space="preserve"> to handle a two-layer network structure—spanning across cell types (top level) and </w:t>
+      </w:r>
+      <w:r>
+        <w:rPr>
+          <w:rFonts w:ascii="Helvetica" w:eastAsia="Times New Roman" w:hAnsi="Helvetica" w:cs="Helvetica"/>
+          <w:color w:val="000000" w:themeColor="text1"/>
+          <w:kern w:val="0"/>
+          <w:sz w:val="18"/>
+          <w:szCs w:val="18"/>
+          <w:bdr w:val="none" w:sz="0" w:space="0" w:color="auto" w:frame="1"/>
+          <w:lang w:eastAsia="en-GB"/>
+          <w14:ligatures w14:val="none"/>
+        </w:rPr>
+        <w:t>intra-cellular signalling</w:t>
+      </w:r>
+      <w:r>
+        <w:rPr>
+          <w:rFonts w:ascii="Helvetica" w:eastAsia="Times New Roman" w:hAnsi="Helvetica" w:cs="Helvetica"/>
+          <w:color w:val="000000" w:themeColor="text1"/>
+          <w:kern w:val="0"/>
+          <w:sz w:val="18"/>
+          <w:szCs w:val="18"/>
+          <w:bdr w:val="none" w:sz="0" w:space="0" w:color="auto" w:frame="1"/>
+          <w:lang w:eastAsia="en-GB"/>
+          <w14:ligatures w14:val="none"/>
+        </w:rPr>
+        <w:t xml:space="preserve"> (bottom level) (as done, in a deep learning </w:t>
+      </w:r>
+      <w:r>
+        <w:rPr>
+          <w:rFonts w:ascii="Helvetica" w:eastAsia="Times New Roman" w:hAnsi="Helvetica" w:cs="Helvetica"/>
+          <w:color w:val="000000" w:themeColor="text1"/>
+          <w:kern w:val="0"/>
+          <w:sz w:val="18"/>
+          <w:szCs w:val="18"/>
+          <w:bdr w:val="none" w:sz="0" w:space="0" w:color="auto" w:frame="1"/>
+          <w:lang w:eastAsia="en-GB"/>
+          <w14:ligatures w14:val="none"/>
+        </w:rPr>
+        <w:t>framework</w:t>
+      </w:r>
+      <w:r>
+        <w:rPr>
+          <w:rFonts w:ascii="Helvetica" w:eastAsia="Times New Roman" w:hAnsi="Helvetica" w:cs="Helvetica"/>
+          <w:color w:val="000000" w:themeColor="text1"/>
+          <w:kern w:val="0"/>
+          <w:sz w:val="18"/>
+          <w:szCs w:val="18"/>
+          <w:bdr w:val="none" w:sz="0" w:space="0" w:color="auto" w:frame="1"/>
+          <w:lang w:eastAsia="en-GB"/>
+          <w14:ligatures w14:val="none"/>
+        </w:rPr>
+        <w:t>, by </w:t>
+      </w:r>
+      <w:r>
+        <w:rPr>
+          <w:rFonts w:ascii="Courier New" w:eastAsia="Times New Roman" w:hAnsi="Courier New" w:cs="Courier New"/>
+          <w:color w:val="000000" w:themeColor="text1"/>
+          <w:kern w:val="0"/>
+          <w:sz w:val="18"/>
+          <w:szCs w:val="18"/>
+          <w:bdr w:val="none" w:sz="0" w:space="0" w:color="auto" w:frame="1"/>
+          <w:lang w:eastAsia="en-GB"/>
+          <w14:ligatures w14:val="none"/>
+        </w:rPr>
+        <w:t>CLARIFY</w:t>
+      </w:r>
+      <w:r>
+        <w:rPr>
+          <w:rFonts w:ascii="Courier New" w:eastAsia="Times New Roman" w:hAnsi="Courier New" w:cs="Courier New"/>
+          <w:color w:val="000000" w:themeColor="text1"/>
+          <w:kern w:val="0"/>
+          <w:sz w:val="18"/>
+          <w:szCs w:val="18"/>
+          <w:bdr w:val="none" w:sz="0" w:space="0" w:color="auto" w:frame="1"/>
+          <w:lang w:eastAsia="en-GB"/>
+          <w14:ligatures w14:val="none"/>
+        </w:rPr>
+        <w:t>:</w:t>
+      </w:r>
+      <w:r>
+        <w:rPr>
+          <w:rFonts w:ascii="Courier New" w:eastAsia="Times New Roman" w:hAnsi="Courier New" w:cs="Courier New"/>
+          <w:color w:val="008000"/>
+          <w:kern w:val="0"/>
+          <w:sz w:val="18"/>
+          <w:szCs w:val="18"/>
+          <w:bdr w:val="none" w:sz="0" w:space="0" w:color="auto" w:frame="1"/>
+          <w:lang w:eastAsia="en-GB"/>
+          <w14:ligatures w14:val="none"/>
+        </w:rPr>
+        <w:t> </w:t>
+      </w:r>
+      <w:hyperlink r:id="rId11" w:tgtFrame="_blank" w:history="1">
+        <w:r>
+          <w:rPr>
+            <w:rFonts w:ascii="Helvetica" w:eastAsia="Times New Roman" w:hAnsi="Helvetica" w:cs="Helvetica"/>
+            <w:color w:val="0270AE"/>
+            <w:kern w:val="0"/>
+            <w:sz w:val="18"/>
+            <w:szCs w:val="18"/>
+            <w:u w:val="single"/>
+            <w:bdr w:val="none" w:sz="0" w:space="0" w:color="auto" w:frame="1"/>
+            <w:lang w:eastAsia="en-GB"/>
+            <w14:ligatures w14:val="none"/>
+          </w:rPr>
+          <w:t>https://academic.oup.com/view-large/figure/409581315/btad269f1.tif</w:t>
+        </w:r>
+      </w:hyperlink>
+      <w:r>
+        <w:rPr>
+          <w:rFonts w:ascii="Helvetica" w:eastAsia="Times New Roman" w:hAnsi="Helvetica" w:cs="Helvetica"/>
+          <w:color w:val="000000"/>
+          <w:kern w:val="0"/>
+          <w:sz w:val="18"/>
+          <w:szCs w:val="18"/>
+          <w:bdr w:val="none" w:sz="0" w:space="0" w:color="auto" w:frame="1"/>
+          <w:lang w:eastAsia="en-GB"/>
+          <w14:ligatures w14:val="none"/>
+        </w:rPr>
+        <w:t>‌</w:t>
+      </w:r>
+      <w:r>
+        <w:rPr>
+          <w:rFonts w:ascii="Helvetica" w:eastAsia="Times New Roman" w:hAnsi="Helvetica" w:cs="Helvetica"/>
+          <w:color w:val="000000"/>
+          <w:kern w:val="0"/>
+          <w:sz w:val="18"/>
+          <w:szCs w:val="18"/>
+          <w:lang w:eastAsia="en-GB"/>
+          <w14:ligatures w14:val="none"/>
+        </w:rPr>
+        <w:t>)</w:t>
+      </w:r>
+    </w:p>
+    <w:p>
+      <w:pPr>
+        <w:numPr>
+          <w:ilvl w:val="1"/>
+          <w:numId w:val="8"/>
+        </w:numPr>
+        <w:shd w:val="clear" w:color="auto" w:fill="FFFFFF"/>
+        <w:spacing w:beforeAutospacing="1" w:after="0" w:afterAutospacing="1" w:line="240" w:lineRule="auto"/>
+        <w:rPr>
+          <w:rFonts w:ascii="Helvetica" w:eastAsia="Times New Roman" w:hAnsi="Helvetica" w:cs="Helvetica"/>
+          <w:color w:val="000000"/>
+          <w:kern w:val="0"/>
+          <w:sz w:val="18"/>
+          <w:szCs w:val="18"/>
+          <w:lang w:eastAsia="en-GB"/>
+          <w14:ligatures w14:val="none"/>
+        </w:rPr>
+      </w:pPr>
+      <w:r>
+        <w:rPr>
+          <w:rFonts w:ascii="Helvetica" w:eastAsia="Times New Roman" w:hAnsi="Helvetica" w:cs="Helvetica"/>
+          <w:color w:val="000000"/>
+          <w:kern w:val="0"/>
+          <w:sz w:val="18"/>
+          <w:szCs w:val="18"/>
+          <w:lang w:eastAsia="en-GB"/>
+          <w14:ligatures w14:val="none"/>
+        </w:rPr>
+        <w:t xml:space="preserve">Enhancing deep learning approaches by refining generative </w:t>
+      </w:r>
+      <w:r>
+        <w:rPr>
+          <w:rFonts w:ascii="Helvetica" w:eastAsia="Times New Roman" w:hAnsi="Helvetica" w:cs="Helvetica"/>
+          <w:color w:val="000000"/>
+          <w:kern w:val="0"/>
+          <w:sz w:val="18"/>
+          <w:szCs w:val="18"/>
+          <w:lang w:eastAsia="en-GB"/>
+          <w14:ligatures w14:val="none"/>
+        </w:rPr>
+        <w:t>modelling</w:t>
+      </w:r>
+      <w:r>
+        <w:rPr>
+          <w:rFonts w:ascii="Helvetica" w:eastAsia="Times New Roman" w:hAnsi="Helvetica" w:cs="Helvetica"/>
+          <w:color w:val="000000"/>
+          <w:kern w:val="0"/>
+          <w:sz w:val="18"/>
+          <w:szCs w:val="18"/>
+          <w:lang w:eastAsia="en-GB"/>
+          <w14:ligatures w14:val="none"/>
+        </w:rPr>
+        <w:t xml:space="preserve"> of dropout events. For example, instead of assuming negative binomial distributions (as in VAE-based </w:t>
+      </w:r>
+      <w:proofErr w:type="spellStart"/>
+      <w:r>
+        <w:rPr>
+          <w:rFonts w:ascii="Courier New" w:eastAsia="Times New Roman" w:hAnsi="Courier New" w:cs="Courier New"/>
+          <w:color w:val="000000"/>
+          <w:kern w:val="0"/>
+          <w:sz w:val="18"/>
+          <w:szCs w:val="18"/>
+          <w:bdr w:val="none" w:sz="0" w:space="0" w:color="auto" w:frame="1"/>
+          <w:lang w:eastAsia="en-GB"/>
+          <w14:ligatures w14:val="none"/>
+        </w:rPr>
+        <w:t>DeepCOLOR</w:t>
+      </w:r>
+      <w:proofErr w:type="spellEnd"/>
+      <w:r>
+        <w:rPr>
+          <w:rFonts w:ascii="Helvetica" w:eastAsia="Times New Roman" w:hAnsi="Helvetica" w:cs="Helvetica"/>
+          <w:color w:val="000000"/>
+          <w:kern w:val="0"/>
+          <w:sz w:val="18"/>
+          <w:szCs w:val="18"/>
+          <w:lang w:eastAsia="en-GB"/>
+          <w14:ligatures w14:val="none"/>
+        </w:rPr>
+        <w:t>),</w:t>
+      </w:r>
+      <w:r>
+        <w:rPr>
+          <w:rFonts w:ascii="Helvetica" w:eastAsia="Times New Roman" w:hAnsi="Helvetica" w:cs="Helvetica"/>
+          <w:color w:val="000000"/>
+          <w:kern w:val="0"/>
+          <w:sz w:val="18"/>
+          <w:szCs w:val="18"/>
+          <w:lang w:eastAsia="en-GB"/>
+          <w14:ligatures w14:val="none"/>
+        </w:rPr>
+        <w:t xml:space="preserve"> </w:t>
+      </w:r>
+      <w:r>
+        <w:rPr>
+          <w:rFonts w:ascii="Helvetica" w:eastAsia="Times New Roman" w:hAnsi="Helvetica" w:cs="Helvetica"/>
+          <w:color w:val="000000"/>
+          <w:kern w:val="0"/>
+          <w:sz w:val="18"/>
+          <w:szCs w:val="18"/>
+          <w:lang w:eastAsia="en-GB"/>
+          <w14:ligatures w14:val="none"/>
+        </w:rPr>
+        <w:t>zero-inflated distributions—akin to those used in </w:t>
+      </w:r>
+      <w:proofErr w:type="spellStart"/>
+      <w:r>
+        <w:rPr>
+          <w:rFonts w:ascii="Courier New" w:eastAsia="Times New Roman" w:hAnsi="Courier New" w:cs="Courier New"/>
+          <w:color w:val="000000"/>
+          <w:kern w:val="0"/>
+          <w:sz w:val="18"/>
+          <w:szCs w:val="18"/>
+          <w:bdr w:val="none" w:sz="0" w:space="0" w:color="auto" w:frame="1"/>
+          <w:lang w:eastAsia="en-GB"/>
+          <w14:ligatures w14:val="none"/>
+        </w:rPr>
+        <w:t>scPRINT</w:t>
+      </w:r>
+      <w:proofErr w:type="spellEnd"/>
+      <w:r>
+        <w:rPr>
+          <w:rFonts w:ascii="Helvetica" w:eastAsia="Times New Roman" w:hAnsi="Helvetica" w:cs="Helvetica"/>
+          <w:color w:val="000000"/>
+          <w:kern w:val="0"/>
+          <w:sz w:val="18"/>
+          <w:szCs w:val="18"/>
+          <w:lang w:eastAsia="en-GB"/>
+          <w14:ligatures w14:val="none"/>
+        </w:rPr>
+        <w:t>—could better capture zero-inflated gene expression profiles. More broadly, I aim to integrate biological knowledge to refine the weighting of gene expression contributions.</w:t>
+      </w:r>
+    </w:p>
+    <w:p>
+      <w:pPr>
+        <w:pStyle w:val="Heading2"/>
+        <w:rPr>
+          <w:rFonts w:eastAsia="Times New Roman"/>
+          <w:lang w:eastAsia="en-GB"/>
+        </w:rPr>
+      </w:pPr>
+      <w:r>
+        <w:rPr>
+          <w:rFonts w:eastAsia="Times New Roman"/>
+          <w:lang w:eastAsia="en-GB"/>
+        </w:rPr>
+        <w:t>Additional Publications Projects</w:t>
+      </w:r>
+    </w:p>
+    <w:p>
+      <w:pPr>
+        <w:shd w:val="clear" w:color="auto" w:fill="FFFFFF"/>
+        <w:spacing w:beforeAutospacing="1" w:after="0" w:afterAutospacing="1" w:line="240" w:lineRule="auto"/>
+        <w:rPr>
+          <w:rFonts w:ascii="Helvetica" w:eastAsia="Times New Roman" w:hAnsi="Helvetica" w:cs="Helvetica"/>
+          <w:color w:val="000000"/>
+          <w:kern w:val="0"/>
+          <w:sz w:val="18"/>
+          <w:szCs w:val="18"/>
+          <w:lang w:eastAsia="en-GB"/>
+          <w14:ligatures w14:val="none"/>
+        </w:rPr>
+      </w:pPr>
+      <w:r>
+        <w:rPr>
+          <w:rFonts w:ascii="Helvetica" w:eastAsia="Times New Roman" w:hAnsi="Helvetica" w:cs="Helvetica"/>
+          <w:color w:val="000000"/>
+          <w:kern w:val="0"/>
+          <w:sz w:val="18"/>
+          <w:szCs w:val="18"/>
+          <w:lang w:eastAsia="en-GB"/>
+          <w14:ligatures w14:val="none"/>
+        </w:rPr>
+        <w:t xml:space="preserve">Finally, while not directly linked to the </w:t>
+      </w:r>
+      <w:r>
+        <w:rPr>
+          <w:rFonts w:ascii="Helvetica" w:eastAsia="Times New Roman" w:hAnsi="Helvetica" w:cs="Helvetica"/>
+          <w:color w:val="000000"/>
+          <w:kern w:val="0"/>
+          <w:sz w:val="18"/>
+          <w:szCs w:val="18"/>
+          <w:lang w:eastAsia="en-GB"/>
+          <w14:ligatures w14:val="none"/>
+        </w:rPr>
+        <w:t>post-doc</w:t>
+      </w:r>
+      <w:r>
+        <w:rPr>
+          <w:rFonts w:ascii="Helvetica" w:eastAsia="Times New Roman" w:hAnsi="Helvetica" w:cs="Helvetica"/>
+          <w:color w:val="000000"/>
+          <w:kern w:val="0"/>
+          <w:sz w:val="18"/>
+          <w:szCs w:val="18"/>
+          <w:lang w:eastAsia="en-GB"/>
+          <w14:ligatures w14:val="none"/>
+        </w:rPr>
+        <w:t xml:space="preserve"> offer, I’m involved with:</w:t>
+      </w:r>
+    </w:p>
+    <w:p>
+      <w:pPr>
+        <w:pStyle w:val="ListParagraph"/>
+        <w:numPr>
+          <w:ilvl w:val="0"/>
+          <w:numId w:val="7"/>
+        </w:numPr>
+        <w:shd w:val="clear" w:color="auto" w:fill="FFFFFF"/>
+        <w:spacing w:beforeAutospacing="1" w:after="0" w:afterAutospacing="1" w:line="240" w:lineRule="auto"/>
+        <w:rPr>
+          <w:rFonts w:ascii="Helvetica" w:eastAsia="Times New Roman" w:hAnsi="Helvetica" w:cs="Helvetica"/>
+          <w:color w:val="000000"/>
+          <w:kern w:val="0"/>
+          <w:sz w:val="18"/>
+          <w:szCs w:val="18"/>
+          <w:lang w:eastAsia="en-GB"/>
+          <w14:ligatures w14:val="none"/>
+        </w:rPr>
+      </w:pPr>
+      <w:r>
+        <w:rPr>
+          <w:rFonts w:ascii="Helvetica" w:eastAsia="Times New Roman" w:hAnsi="Helvetica" w:cs="Helvetica"/>
+          <w:color w:val="000000"/>
+          <w:kern w:val="0"/>
+          <w:sz w:val="18"/>
+          <w:szCs w:val="18"/>
+          <w:lang w:eastAsia="en-GB"/>
+          <w14:ligatures w14:val="none"/>
+        </w:rPr>
+        <w:t xml:space="preserve">Michael </w:t>
+      </w:r>
+      <w:r>
+        <w:rPr>
+          <w:rFonts w:ascii="Helvetica" w:eastAsia="Times New Roman" w:hAnsi="Helvetica" w:cs="Helvetica"/>
+          <w:color w:val="000000"/>
+          <w:kern w:val="0"/>
+          <w:sz w:val="18"/>
+          <w:szCs w:val="18"/>
+          <w:lang w:eastAsia="en-GB"/>
+          <w14:ligatures w14:val="none"/>
+        </w:rPr>
+        <w:t>R</w:t>
+      </w:r>
+      <w:r>
+        <w:rPr>
+          <w:rFonts w:ascii="Helvetica" w:eastAsia="Times New Roman" w:hAnsi="Helvetica" w:cs="Helvetica"/>
+          <w:color w:val="000000"/>
+          <w:kern w:val="0"/>
+          <w:sz w:val="18"/>
+          <w:szCs w:val="18"/>
+          <w:lang w:eastAsia="en-GB"/>
+          <w14:ligatures w14:val="none"/>
+        </w:rPr>
+        <w:t xml:space="preserve">era’s </w:t>
+      </w:r>
+      <w:r>
+        <w:rPr>
+          <w:rFonts w:ascii="Helvetica" w:eastAsia="Times New Roman" w:hAnsi="Helvetica" w:cs="Helvetica"/>
+          <w:color w:val="000000"/>
+          <w:kern w:val="0"/>
+          <w:sz w:val="18"/>
+          <w:szCs w:val="18"/>
+          <w:lang w:eastAsia="en-GB"/>
+          <w14:ligatures w14:val="none"/>
+        </w:rPr>
+        <w:t>D</w:t>
+      </w:r>
+      <w:r>
+        <w:rPr>
+          <w:rFonts w:ascii="Helvetica" w:eastAsia="Times New Roman" w:hAnsi="Helvetica" w:cs="Helvetica"/>
+          <w:color w:val="000000"/>
+          <w:kern w:val="0"/>
+          <w:sz w:val="18"/>
+          <w:szCs w:val="18"/>
+          <w:lang w:eastAsia="en-GB"/>
+          <w14:ligatures w14:val="none"/>
+        </w:rPr>
+        <w:t>rosophila aging team</w:t>
+      </w:r>
+      <w:r>
+        <w:rPr>
+          <w:rFonts w:ascii="Helvetica" w:eastAsia="Times New Roman" w:hAnsi="Helvetica" w:cs="Helvetica"/>
+          <w:color w:val="000000"/>
+          <w:kern w:val="0"/>
+          <w:sz w:val="18"/>
+          <w:szCs w:val="18"/>
+          <w:lang w:eastAsia="en-GB"/>
+          <w14:ligatures w14:val="none"/>
+        </w:rPr>
+        <w:t xml:space="preserve"> on developing the first deconvolution algorithm applied to bulk Drosophila samples for identifying </w:t>
+      </w:r>
+      <w:r>
+        <w:rPr>
+          <w:rFonts w:ascii="Helvetica" w:eastAsia="Times New Roman" w:hAnsi="Helvetica" w:cs="Helvetica"/>
+          <w:color w:val="000000"/>
+          <w:kern w:val="0"/>
+          <w:sz w:val="18"/>
+          <w:szCs w:val="18"/>
+          <w:lang w:eastAsia="en-GB"/>
+          <w14:ligatures w14:val="none"/>
+        </w:rPr>
+        <w:t xml:space="preserve">biomarkers influential of the Smurf phenotype (on a side note, do you know the level of </w:t>
+      </w:r>
+      <w:r>
+        <w:rPr>
+          <w:rFonts w:ascii="Helvetica" w:eastAsia="Times New Roman" w:hAnsi="Helvetica" w:cs="Helvetica"/>
+          <w:color w:val="000000"/>
+          <w:kern w:val="0"/>
+          <w:sz w:val="18"/>
+          <w:szCs w:val="18"/>
+          <w:lang w:eastAsia="en-GB"/>
+          <w14:ligatures w14:val="none"/>
+        </w:rPr>
+        <w:t xml:space="preserve">progress of the </w:t>
+      </w:r>
+      <w:r>
+        <w:rPr>
+          <w:rFonts w:ascii="Helvetica" w:eastAsia="Times New Roman" w:hAnsi="Helvetica" w:cs="Helvetica"/>
+          <w:color w:val="000000"/>
+          <w:kern w:val="0"/>
+          <w:sz w:val="18"/>
+          <w:szCs w:val="18"/>
+          <w:lang w:eastAsia="en-GB"/>
+          <w14:ligatures w14:val="none"/>
+        </w:rPr>
+        <w:t>consortium paper on”</w:t>
+      </w:r>
+      <w:r>
+        <w:t xml:space="preserve"> </w:t>
+      </w:r>
+      <w:r>
+        <w:rPr>
+          <w:rFonts w:ascii="Helvetica" w:eastAsia="Times New Roman" w:hAnsi="Helvetica" w:cs="Helvetica"/>
+          <w:color w:val="000000"/>
+          <w:kern w:val="0"/>
+          <w:sz w:val="18"/>
+          <w:szCs w:val="18"/>
+          <w:lang w:eastAsia="en-GB"/>
+          <w14:ligatures w14:val="none"/>
+        </w:rPr>
+        <w:t xml:space="preserve">Multimodal data integration to quantify </w:t>
+      </w:r>
+      <w:r>
+        <w:rPr>
+          <w:rFonts w:ascii="Helvetica" w:eastAsia="Times New Roman" w:hAnsi="Helvetica" w:cs="Helvetica"/>
+          <w:color w:val="000000"/>
+          <w:kern w:val="0"/>
+          <w:sz w:val="18"/>
+          <w:szCs w:val="18"/>
+          <w:lang w:eastAsia="en-GB"/>
+          <w14:ligatures w14:val="none"/>
+        </w:rPr>
+        <w:t>tumour</w:t>
+      </w:r>
+      <w:r>
+        <w:rPr>
+          <w:rFonts w:ascii="Helvetica" w:eastAsia="Times New Roman" w:hAnsi="Helvetica" w:cs="Helvetica"/>
+          <w:color w:val="000000"/>
+          <w:kern w:val="0"/>
+          <w:sz w:val="18"/>
+          <w:szCs w:val="18"/>
+          <w:lang w:eastAsia="en-GB"/>
+          <w14:ligatures w14:val="none"/>
+        </w:rPr>
+        <w:t xml:space="preserve"> heterogeneity in cancer</w:t>
+      </w:r>
+      <w:r>
+        <w:rPr>
+          <w:rFonts w:ascii="Helvetica" w:eastAsia="Times New Roman" w:hAnsi="Helvetica" w:cs="Helvetica"/>
+          <w:color w:val="000000"/>
+          <w:kern w:val="0"/>
+          <w:sz w:val="18"/>
+          <w:szCs w:val="18"/>
+          <w:lang w:eastAsia="en-GB"/>
+          <w14:ligatures w14:val="none"/>
+        </w:rPr>
+        <w:t>”?</w:t>
+      </w:r>
+      <w:r>
+        <w:rPr>
+          <w:rFonts w:ascii="Helvetica" w:eastAsia="Times New Roman" w:hAnsi="Helvetica" w:cs="Helvetica"/>
+          <w:color w:val="000000"/>
+          <w:kern w:val="0"/>
+          <w:sz w:val="18"/>
+          <w:szCs w:val="18"/>
+          <w:lang w:eastAsia="en-GB"/>
+          <w14:ligatures w14:val="none"/>
+        </w:rPr>
+        <w:t>)</w:t>
+      </w:r>
+      <w:r>
+        <w:rPr>
+          <w:rFonts w:ascii="Helvetica" w:eastAsia="Times New Roman" w:hAnsi="Helvetica" w:cs="Helvetica"/>
+          <w:color w:val="000000"/>
+          <w:kern w:val="0"/>
+          <w:sz w:val="18"/>
+          <w:szCs w:val="18"/>
+          <w:lang w:eastAsia="en-GB"/>
+          <w14:ligatures w14:val="none"/>
+        </w:rPr>
+        <w:t>, including a trainee</w:t>
+      </w:r>
+      <w:r>
+        <w:rPr>
+          <w:rFonts w:ascii="Helvetica" w:eastAsia="Times New Roman" w:hAnsi="Helvetica" w:cs="Helvetica"/>
+          <w:color w:val="000000"/>
+          <w:kern w:val="0"/>
+          <w:sz w:val="18"/>
+          <w:szCs w:val="18"/>
+          <w:lang w:eastAsia="en-GB"/>
+          <w14:ligatures w14:val="none"/>
+        </w:rPr>
+        <w:t xml:space="preserve"> for running standard pre-processing analyses of single-cell </w:t>
+      </w:r>
+      <w:proofErr w:type="spellStart"/>
+      <w:r>
+        <w:rPr>
+          <w:rFonts w:ascii="Helvetica" w:eastAsia="Times New Roman" w:hAnsi="Helvetica" w:cs="Helvetica"/>
+          <w:color w:val="000000"/>
+          <w:kern w:val="0"/>
+          <w:sz w:val="18"/>
+          <w:szCs w:val="18"/>
+          <w:lang w:eastAsia="en-GB"/>
+          <w14:ligatures w14:val="none"/>
+        </w:rPr>
+        <w:t>RNASeq</w:t>
+      </w:r>
+      <w:proofErr w:type="spellEnd"/>
+      <w:r>
+        <w:rPr>
+          <w:rFonts w:ascii="Helvetica" w:eastAsia="Times New Roman" w:hAnsi="Helvetica" w:cs="Helvetica"/>
+          <w:color w:val="000000"/>
+          <w:kern w:val="0"/>
+          <w:sz w:val="18"/>
+          <w:szCs w:val="18"/>
+          <w:lang w:eastAsia="en-GB"/>
+          <w14:ligatures w14:val="none"/>
+        </w:rPr>
+        <w:t xml:space="preserve"> samples. </w:t>
+      </w:r>
+    </w:p>
+    <w:p>
+      <w:pPr>
+        <w:pStyle w:val="ListParagraph"/>
+        <w:numPr>
+          <w:ilvl w:val="0"/>
+          <w:numId w:val="7"/>
+        </w:numPr>
+        <w:shd w:val="clear" w:color="auto" w:fill="FFFFFF"/>
+        <w:spacing w:beforeAutospacing="1" w:after="0" w:afterAutospacing="1" w:line="240" w:lineRule="auto"/>
+        <w:rPr>
+          <w:rFonts w:ascii="Helvetica" w:eastAsia="Times New Roman" w:hAnsi="Helvetica" w:cs="Helvetica"/>
+          <w:color w:val="000000"/>
+          <w:kern w:val="0"/>
+          <w:sz w:val="18"/>
+          <w:szCs w:val="18"/>
+          <w:lang w:eastAsia="en-GB"/>
+          <w14:ligatures w14:val="none"/>
+        </w:rPr>
+      </w:pPr>
+      <w:r>
+        <w:rPr>
+          <w:rFonts w:ascii="Helvetica" w:eastAsia="Times New Roman" w:hAnsi="Helvetica" w:cs="Helvetica"/>
+          <w:color w:val="000000"/>
+          <w:kern w:val="0"/>
+          <w:sz w:val="18"/>
+          <w:szCs w:val="18"/>
+          <w:lang w:eastAsia="en-GB"/>
+          <w14:ligatures w14:val="none"/>
+        </w:rPr>
+        <w:t xml:space="preserve">Vera </w:t>
+      </w:r>
+      <w:proofErr w:type="spellStart"/>
+      <w:r>
+        <w:rPr>
+          <w:rFonts w:ascii="Helvetica" w:eastAsia="Times New Roman" w:hAnsi="Helvetica" w:cs="Helvetica"/>
+          <w:color w:val="000000"/>
+          <w:kern w:val="0"/>
+          <w:sz w:val="18"/>
+          <w:szCs w:val="18"/>
+          <w:lang w:eastAsia="en-GB"/>
+          <w14:ligatures w14:val="none"/>
+        </w:rPr>
+        <w:t>Pancaldi</w:t>
+      </w:r>
+      <w:proofErr w:type="spellEnd"/>
+      <w:r>
+        <w:rPr>
+          <w:rFonts w:ascii="Helvetica" w:eastAsia="Times New Roman" w:hAnsi="Helvetica" w:cs="Helvetica"/>
+          <w:color w:val="000000"/>
+          <w:kern w:val="0"/>
+          <w:sz w:val="18"/>
+          <w:szCs w:val="18"/>
+          <w:lang w:eastAsia="en-GB"/>
+          <w14:ligatures w14:val="none"/>
+        </w:rPr>
+        <w:t xml:space="preserve"> and Luca </w:t>
+      </w:r>
+      <w:proofErr w:type="spellStart"/>
+      <w:r>
+        <w:rPr>
+          <w:rFonts w:ascii="Helvetica" w:eastAsia="Times New Roman" w:hAnsi="Helvetica" w:cs="Helvetica"/>
+          <w:color w:val="000000"/>
+          <w:kern w:val="0"/>
+          <w:sz w:val="18"/>
+          <w:szCs w:val="18"/>
+          <w:lang w:eastAsia="en-GB"/>
+          <w14:ligatures w14:val="none"/>
+        </w:rPr>
+        <w:t>Grumulato</w:t>
+      </w:r>
+      <w:proofErr w:type="spellEnd"/>
+      <w:r>
+        <w:rPr>
+          <w:rFonts w:ascii="Helvetica" w:eastAsia="Times New Roman" w:hAnsi="Helvetica" w:cs="Helvetica"/>
+          <w:color w:val="000000"/>
+          <w:kern w:val="0"/>
+          <w:sz w:val="18"/>
+          <w:szCs w:val="18"/>
+          <w:lang w:eastAsia="en-GB"/>
+          <w14:ligatures w14:val="none"/>
+        </w:rPr>
+        <w:t xml:space="preserve"> on the first (up to my knowledge) </w:t>
+      </w:r>
+      <w:r>
+        <w:rPr>
+          <w:rFonts w:ascii="Helvetica" w:eastAsia="Times New Roman" w:hAnsi="Helvetica" w:cs="Helvetica"/>
+          <w:color w:val="000000"/>
+          <w:kern w:val="0"/>
+          <w:sz w:val="18"/>
+          <w:szCs w:val="18"/>
+          <w:lang w:eastAsia="en-GB"/>
+          <w14:ligatures w14:val="none"/>
+        </w:rPr>
+        <w:t>cell line DNA Barcoding project with the objective of deriving drug fingerprints</w:t>
+      </w:r>
+      <w:r>
+        <w:rPr>
+          <w:rFonts w:ascii="Helvetica" w:eastAsia="Times New Roman" w:hAnsi="Helvetica" w:cs="Helvetica"/>
+          <w:color w:val="000000"/>
+          <w:kern w:val="0"/>
+          <w:sz w:val="18"/>
+          <w:szCs w:val="18"/>
+          <w:lang w:eastAsia="en-GB"/>
+          <w14:ligatures w14:val="none"/>
+        </w:rPr>
+        <w:t xml:space="preserve"> and predicting Mechanisms of Actions </w:t>
+      </w:r>
+      <w:r>
+        <w:rPr>
+          <w:rFonts w:ascii="Helvetica" w:eastAsia="Times New Roman" w:hAnsi="Helvetica" w:cs="Helvetica"/>
+          <w:color w:val="000000"/>
+          <w:kern w:val="0"/>
+          <w:sz w:val="18"/>
+          <w:szCs w:val="18"/>
+          <w:lang w:eastAsia="en-GB"/>
+          <w14:ligatures w14:val="none"/>
+        </w:rPr>
+        <w:t>of</w:t>
+      </w:r>
+      <w:r>
+        <w:rPr>
+          <w:rFonts w:ascii="Helvetica" w:eastAsia="Times New Roman" w:hAnsi="Helvetica" w:cs="Helvetica"/>
+          <w:color w:val="000000"/>
+          <w:kern w:val="0"/>
+          <w:sz w:val="18"/>
+          <w:szCs w:val="18"/>
+          <w:lang w:eastAsia="en-GB"/>
+          <w14:ligatures w14:val="none"/>
+        </w:rPr>
+        <w:t xml:space="preserve"> unknown compounds</w:t>
+      </w:r>
+      <w:r>
+        <w:rPr>
+          <w:rFonts w:ascii="Helvetica" w:eastAsia="Times New Roman" w:hAnsi="Helvetica" w:cs="Helvetica"/>
+          <w:color w:val="000000"/>
+          <w:kern w:val="0"/>
+          <w:sz w:val="18"/>
+          <w:szCs w:val="18"/>
+          <w:lang w:eastAsia="en-GB"/>
+          <w14:ligatures w14:val="none"/>
+        </w:rPr>
+        <w:t xml:space="preserve">, based on DNA Barcode counts. </w:t>
+      </w:r>
+    </w:p>
+    <w:p>
+      <w:pPr>
+        <w:pStyle w:val="ListParagraph"/>
+        <w:numPr>
+          <w:ilvl w:val="0"/>
+          <w:numId w:val="7"/>
+        </w:numPr>
+        <w:shd w:val="clear" w:color="auto" w:fill="FFFFFF"/>
+        <w:spacing w:beforeAutospacing="1" w:after="0" w:afterAutospacing="1" w:line="240" w:lineRule="auto"/>
+        <w:rPr>
+          <w:rFonts w:ascii="Helvetica" w:eastAsia="Times New Roman" w:hAnsi="Helvetica" w:cs="Helvetica"/>
+          <w:color w:val="000000"/>
+          <w:kern w:val="0"/>
+          <w:sz w:val="18"/>
+          <w:szCs w:val="18"/>
+          <w:lang w:eastAsia="en-GB"/>
+          <w14:ligatures w14:val="none"/>
+        </w:rPr>
+      </w:pPr>
+      <w:r>
+        <w:rPr>
+          <w:rFonts w:ascii="Helvetica" w:eastAsia="Times New Roman" w:hAnsi="Helvetica" w:cs="Helvetica"/>
+          <w:color w:val="000000"/>
+          <w:kern w:val="0"/>
+          <w:sz w:val="18"/>
+          <w:szCs w:val="18"/>
+          <w:lang w:eastAsia="en-GB"/>
+          <w14:ligatures w14:val="none"/>
+        </w:rPr>
+        <w:t xml:space="preserve">(Optionally, I would be pleased with getting statistical support to finalise my </w:t>
+      </w:r>
+      <w:r>
+        <w:rPr>
+          <w:rFonts w:ascii="Helvetica" w:eastAsia="Times New Roman" w:hAnsi="Helvetica" w:cs="Helvetica"/>
+          <w:color w:val="000000"/>
+          <w:kern w:val="0"/>
+          <w:sz w:val="18"/>
+          <w:szCs w:val="18"/>
+          <w:lang w:eastAsia="en-GB"/>
+          <w14:ligatures w14:val="none"/>
+        </w:rPr>
+        <w:t xml:space="preserve">Ph.D. project on a </w:t>
+      </w:r>
+      <w:r>
+        <w:rPr>
+          <w:rFonts w:ascii="Helvetica" w:eastAsia="Times New Roman" w:hAnsi="Helvetica" w:cs="Helvetica"/>
+          <w:color w:val="000000"/>
+          <w:kern w:val="0"/>
+          <w:sz w:val="18"/>
+          <w:szCs w:val="18"/>
+          <w:lang w:eastAsia="en-GB"/>
+          <w14:ligatures w14:val="none"/>
+        </w:rPr>
+        <w:t xml:space="preserve">network-based cellular deconvolution algorithm, </w:t>
+      </w:r>
+      <w:r>
+        <w:rPr>
+          <w:rFonts w:ascii="Helvetica" w:eastAsia="Times New Roman" w:hAnsi="Helvetica" w:cs="Helvetica"/>
+          <w:color w:val="000000"/>
+          <w:kern w:val="0"/>
+          <w:sz w:val="18"/>
+          <w:szCs w:val="18"/>
+          <w:lang w:eastAsia="en-GB"/>
+          <w14:ligatures w14:val="none"/>
+        </w:rPr>
+        <w:t xml:space="preserve">DeCovarT, </w:t>
+      </w:r>
+      <w:r>
+        <w:rPr>
+          <w:rFonts w:ascii="Helvetica" w:eastAsia="Times New Roman" w:hAnsi="Helvetica" w:cs="Helvetica"/>
+          <w:color w:val="000000"/>
+          <w:kern w:val="0"/>
+          <w:sz w:val="18"/>
+          <w:szCs w:val="18"/>
+          <w:lang w:eastAsia="en-GB"/>
+          <w14:ligatures w14:val="none"/>
+        </w:rPr>
+        <w:t>the first to my knowledge incorporating GRNs for enhanced delineation of closely related cell types).</w:t>
+      </w:r>
+    </w:p>
+    <w:p>
+      <w:pPr>
+        <w:pBdr>
+          <w:bottom w:val="single" w:sz="6" w:space="0" w:color="EDEDED"/>
+        </w:pBdr>
+        <w:shd w:val="clear" w:color="auto" w:fill="FFFFFF"/>
+        <w:spacing w:beforeAutospacing="1" w:after="0" w:afterAutospacing="1" w:line="240" w:lineRule="auto"/>
+        <w:outlineLvl w:val="2"/>
+        <w:rPr>
+          <w:rFonts w:ascii="Helvetica" w:eastAsia="Times New Roman" w:hAnsi="Helvetica" w:cs="Helvetica"/>
+          <w:color w:val="000000"/>
+          <w:kern w:val="0"/>
+          <w:sz w:val="29"/>
+          <w:szCs w:val="29"/>
+          <w:lang w:eastAsia="en-GB"/>
+          <w14:ligatures w14:val="none"/>
+        </w:rPr>
+      </w:pPr>
+      <w:r>
+        <w:rPr>
+          <w:rFonts w:ascii="Helvetica" w:eastAsia="Times New Roman" w:hAnsi="Helvetica" w:cs="Helvetica"/>
+          <w:color w:val="000000"/>
+          <w:kern w:val="0"/>
+          <w:sz w:val="30"/>
+          <w:szCs w:val="30"/>
+          <w:bdr w:val="none" w:sz="0" w:space="0" w:color="auto" w:frame="1"/>
+          <w:lang w:eastAsia="en-GB"/>
+          <w14:ligatures w14:val="none"/>
+        </w:rPr>
+        <w:lastRenderedPageBreak/>
+        <w:t>Why I Am Reaching Out</w:t>
+      </w:r>
+      <w:r>
+        <w:rPr>
+          <w:rFonts w:ascii="Helvetica" w:eastAsia="Times New Roman" w:hAnsi="Helvetica" w:cs="Helvetica"/>
+          <w:color w:val="000000"/>
+          <w:kern w:val="0"/>
+          <w:sz w:val="30"/>
+          <w:szCs w:val="30"/>
+          <w:bdr w:val="none" w:sz="0" w:space="0" w:color="auto" w:frame="1"/>
+          <w:lang w:eastAsia="en-GB"/>
+          <w14:ligatures w14:val="none"/>
+        </w:rPr>
+        <w:t xml:space="preserve"> in such a panicked tone</w:t>
+      </w:r>
+    </w:p>
+    <w:p>
+      <w:pPr>
+        <w:shd w:val="clear" w:color="auto" w:fill="FFFFFF"/>
+        <w:spacing w:beforeAutospacing="1" w:after="0" w:afterAutospacing="1" w:line="240" w:lineRule="auto"/>
+        <w:rPr>
+          <w:rFonts w:ascii="Helvetica" w:eastAsia="Times New Roman" w:hAnsi="Helvetica" w:cs="Helvetica"/>
+          <w:color w:val="000000"/>
+          <w:kern w:val="0"/>
+          <w:sz w:val="18"/>
+          <w:szCs w:val="18"/>
+          <w:lang w:eastAsia="en-GB"/>
+          <w14:ligatures w14:val="none"/>
+        </w:rPr>
+      </w:pPr>
+      <w:r>
+        <w:rPr>
+          <w:rFonts w:ascii="Helvetica" w:eastAsia="Times New Roman" w:hAnsi="Helvetica" w:cs="Helvetica"/>
+          <w:color w:val="000000"/>
+          <w:kern w:val="0"/>
+          <w:sz w:val="18"/>
+          <w:szCs w:val="18"/>
+          <w:lang w:eastAsia="en-GB"/>
+          <w14:ligatures w14:val="none"/>
+        </w:rPr>
+        <w:t xml:space="preserve">I initially joined </w:t>
+      </w:r>
+      <w:proofErr w:type="spellStart"/>
+      <w:r>
+        <w:rPr>
+          <w:rFonts w:ascii="Helvetica" w:eastAsia="Times New Roman" w:hAnsi="Helvetica" w:cs="Helvetica"/>
+          <w:color w:val="000000"/>
+          <w:kern w:val="0"/>
+          <w:sz w:val="18"/>
+          <w:szCs w:val="18"/>
+          <w:lang w:eastAsia="en-GB"/>
+          <w14:ligatures w14:val="none"/>
+        </w:rPr>
+        <w:t>AdLab</w:t>
+      </w:r>
+      <w:proofErr w:type="spellEnd"/>
+      <w:r>
+        <w:rPr>
+          <w:rFonts w:ascii="Helvetica" w:eastAsia="Times New Roman" w:hAnsi="Helvetica" w:cs="Helvetica"/>
+          <w:color w:val="000000"/>
+          <w:kern w:val="0"/>
+          <w:sz w:val="18"/>
+          <w:szCs w:val="18"/>
+          <w:lang w:eastAsia="en-GB"/>
+          <w14:ligatures w14:val="none"/>
+        </w:rPr>
+        <w:t xml:space="preserve"> as a Professional </w:t>
+      </w:r>
+      <w:r>
+        <w:rPr>
+          <w:rFonts w:ascii="Helvetica" w:eastAsia="Times New Roman" w:hAnsi="Helvetica" w:cs="Helvetica"/>
+          <w:color w:val="000000"/>
+          <w:kern w:val="0"/>
+          <w:sz w:val="18"/>
+          <w:szCs w:val="18"/>
+          <w:lang w:eastAsia="en-GB"/>
+          <w14:ligatures w14:val="none"/>
+        </w:rPr>
+        <w:t>Researcher but</w:t>
+      </w:r>
+      <w:r>
+        <w:rPr>
+          <w:rFonts w:ascii="Helvetica" w:eastAsia="Times New Roman" w:hAnsi="Helvetica" w:cs="Helvetica"/>
+          <w:color w:val="000000"/>
+          <w:kern w:val="0"/>
+          <w:sz w:val="18"/>
+          <w:szCs w:val="18"/>
+          <w:lang w:eastAsia="en-GB"/>
+          <w14:ligatures w14:val="none"/>
+        </w:rPr>
+        <w:t xml:space="preserve"> quickly requested a change in title to Postdoctoral Researcher, given the misalignment between my</w:t>
+      </w:r>
+      <w:r>
+        <w:rPr>
+          <w:rFonts w:ascii="Helvetica" w:eastAsia="Times New Roman" w:hAnsi="Helvetica" w:cs="Helvetica"/>
+          <w:color w:val="000000"/>
+          <w:kern w:val="0"/>
+          <w:sz w:val="18"/>
+          <w:szCs w:val="18"/>
+          <w:lang w:eastAsia="en-GB"/>
+          <w14:ligatures w14:val="none"/>
+        </w:rPr>
+        <w:t xml:space="preserve"> then</w:t>
+      </w:r>
+      <w:r>
+        <w:rPr>
+          <w:rFonts w:ascii="Helvetica" w:eastAsia="Times New Roman" w:hAnsi="Helvetica" w:cs="Helvetica"/>
+          <w:color w:val="000000"/>
+          <w:kern w:val="0"/>
+          <w:sz w:val="18"/>
+          <w:szCs w:val="18"/>
+          <w:lang w:eastAsia="en-GB"/>
+          <w14:ligatures w14:val="none"/>
+        </w:rPr>
+        <w:t xml:space="preserve"> official role and the broad scope of projects I was assigned to</w:t>
+      </w:r>
+      <w:r>
+        <w:rPr>
+          <w:rFonts w:ascii="Helvetica" w:eastAsia="Times New Roman" w:hAnsi="Helvetica" w:cs="Helvetica"/>
+          <w:color w:val="000000"/>
+          <w:kern w:val="0"/>
+          <w:sz w:val="18"/>
+          <w:szCs w:val="18"/>
+          <w:lang w:eastAsia="en-GB"/>
+          <w14:ligatures w14:val="none"/>
+        </w:rPr>
+        <w:t xml:space="preserve"> (Indeed, i</w:t>
+      </w:r>
+      <w:r>
+        <w:rPr>
+          <w:rFonts w:ascii="Helvetica" w:eastAsia="Times New Roman" w:hAnsi="Helvetica" w:cs="Helvetica"/>
+          <w:color w:val="000000"/>
+          <w:kern w:val="0"/>
+          <w:sz w:val="18"/>
+          <w:szCs w:val="18"/>
+          <w:lang w:eastAsia="en-GB"/>
+          <w14:ligatures w14:val="none"/>
+        </w:rPr>
+        <w:t>n addition to the five projects mentioned, my responsibilities included conducting a GWAS analysis, serving as the sole statistical expert in a team of 30 researchers, and developing a standardized Quarto-based Omics reporting framework—</w:t>
+      </w:r>
+      <w:r>
+        <w:rPr>
+          <w:rFonts w:ascii="Helvetica" w:eastAsia="Times New Roman" w:hAnsi="Helvetica" w:cs="Helvetica"/>
+          <w:color w:val="000000"/>
+          <w:kern w:val="0"/>
+          <w:sz w:val="18"/>
+          <w:szCs w:val="18"/>
+          <w:lang w:eastAsia="en-GB"/>
+          <w14:ligatures w14:val="none"/>
+        </w:rPr>
+        <w:t>and I’m not even exhaustive!!) U</w:t>
+      </w:r>
+      <w:r>
+        <w:rPr>
+          <w:rFonts w:ascii="Helvetica" w:eastAsia="Times New Roman" w:hAnsi="Helvetica" w:cs="Helvetica"/>
+          <w:color w:val="000000"/>
+          <w:kern w:val="0"/>
+          <w:sz w:val="18"/>
+          <w:szCs w:val="18"/>
+          <w:lang w:eastAsia="en-GB"/>
+          <w14:ligatures w14:val="none"/>
+        </w:rPr>
+        <w:t xml:space="preserve">nfortunately, it soon became clear that the postdoctoral position was largely symbolic, with no dedicated funding to support it. (The situation is </w:t>
+      </w:r>
+      <w:proofErr w:type="gramStart"/>
+      <w:r>
+        <w:rPr>
+          <w:rFonts w:ascii="Helvetica" w:eastAsia="Times New Roman" w:hAnsi="Helvetica" w:cs="Helvetica"/>
+          <w:color w:val="000000"/>
+          <w:kern w:val="0"/>
+          <w:sz w:val="18"/>
+          <w:szCs w:val="18"/>
+          <w:lang w:eastAsia="en-GB"/>
+          <w14:ligatures w14:val="none"/>
+        </w:rPr>
+        <w:t xml:space="preserve">actually even </w:t>
+      </w:r>
+      <w:r>
+        <w:rPr>
+          <w:rFonts w:ascii="Helvetica" w:eastAsia="Times New Roman" w:hAnsi="Helvetica" w:cs="Helvetica"/>
+          <w:color w:val="000000"/>
+          <w:kern w:val="0"/>
+          <w:sz w:val="18"/>
+          <w:szCs w:val="18"/>
+          <w:lang w:eastAsia="en-GB"/>
+          <w14:ligatures w14:val="none"/>
+        </w:rPr>
+        <w:t>more</w:t>
+      </w:r>
+      <w:proofErr w:type="gramEnd"/>
+      <w:r>
+        <w:rPr>
+          <w:rFonts w:ascii="Helvetica" w:eastAsia="Times New Roman" w:hAnsi="Helvetica" w:cs="Helvetica"/>
+          <w:color w:val="000000"/>
+          <w:kern w:val="0"/>
+          <w:sz w:val="18"/>
+          <w:szCs w:val="18"/>
+          <w:lang w:eastAsia="en-GB"/>
+          <w14:ligatures w14:val="none"/>
+        </w:rPr>
+        <w:t xml:space="preserve"> complex than can be conveyed </w:t>
+      </w:r>
+      <w:r>
+        <w:rPr>
+          <w:rFonts w:ascii="Helvetica" w:eastAsia="Times New Roman" w:hAnsi="Helvetica" w:cs="Helvetica"/>
+          <w:color w:val="000000"/>
+          <w:kern w:val="0"/>
+          <w:sz w:val="18"/>
+          <w:szCs w:val="18"/>
+          <w:lang w:eastAsia="en-GB"/>
+          <w14:ligatures w14:val="none"/>
+        </w:rPr>
+        <w:t>in the format of a mail</w:t>
+      </w:r>
+      <w:r>
+        <w:rPr>
+          <w:rFonts w:ascii="Helvetica" w:eastAsia="Times New Roman" w:hAnsi="Helvetica" w:cs="Helvetica"/>
+          <w:color w:val="000000"/>
+          <w:kern w:val="0"/>
+          <w:sz w:val="18"/>
+          <w:szCs w:val="18"/>
+          <w:lang w:eastAsia="en-GB"/>
+          <w14:ligatures w14:val="none"/>
+        </w:rPr>
+        <w:t xml:space="preserve">; please feel free to </w:t>
+      </w:r>
+      <w:r>
+        <w:rPr>
+          <w:rFonts w:ascii="Helvetica" w:eastAsia="Times New Roman" w:hAnsi="Helvetica" w:cs="Helvetica"/>
+          <w:color w:val="000000"/>
+          <w:kern w:val="0"/>
+          <w:sz w:val="18"/>
+          <w:szCs w:val="18"/>
+          <w:lang w:eastAsia="en-GB"/>
+          <w14:ligatures w14:val="none"/>
+        </w:rPr>
+        <w:t>reach out</w:t>
+      </w:r>
+      <w:r>
+        <w:rPr>
+          <w:rFonts w:ascii="Helvetica" w:eastAsia="Times New Roman" w:hAnsi="Helvetica" w:cs="Helvetica"/>
+          <w:color w:val="000000"/>
+          <w:kern w:val="0"/>
+          <w:sz w:val="18"/>
+          <w:szCs w:val="18"/>
+          <w:lang w:eastAsia="en-GB"/>
+          <w14:ligatures w14:val="none"/>
+        </w:rPr>
+        <w:t xml:space="preserve"> Vera for more detailed context.)</w:t>
+      </w:r>
+      <w:r>
+        <w:rPr>
+          <w:rFonts w:ascii="Helvetica" w:eastAsia="Times New Roman" w:hAnsi="Helvetica" w:cs="Helvetica"/>
+          <w:color w:val="000000"/>
+          <w:kern w:val="0"/>
+          <w:sz w:val="18"/>
+          <w:szCs w:val="18"/>
+          <w:lang w:eastAsia="en-GB"/>
+          <w14:ligatures w14:val="none"/>
+        </w:rPr>
+        <w:t xml:space="preserve"> </w:t>
+      </w:r>
+    </w:p>
+    <w:p>
+      <w:pPr>
+        <w:shd w:val="clear" w:color="auto" w:fill="FFFFFF"/>
+        <w:spacing w:beforeAutospacing="1" w:after="0" w:afterAutospacing="1" w:line="240" w:lineRule="auto"/>
+        <w:rPr>
+          <w:rFonts w:ascii="Helvetica" w:eastAsia="Times New Roman" w:hAnsi="Helvetica" w:cs="Helvetica"/>
+          <w:color w:val="000000"/>
+          <w:kern w:val="0"/>
+          <w:sz w:val="18"/>
+          <w:szCs w:val="18"/>
+          <w:lang w:eastAsia="en-GB"/>
+          <w14:ligatures w14:val="none"/>
+        </w:rPr>
+      </w:pPr>
+      <w:r>
+        <w:rPr>
+          <w:rFonts w:ascii="Helvetica" w:eastAsia="Times New Roman" w:hAnsi="Helvetica" w:cs="Helvetica"/>
+          <w:color w:val="000000"/>
+          <w:kern w:val="0"/>
+          <w:sz w:val="18"/>
+          <w:szCs w:val="18"/>
+          <w:lang w:eastAsia="en-GB"/>
+          <w14:ligatures w14:val="none"/>
+        </w:rPr>
+        <w:t xml:space="preserve">Without a rapid funding solution, I </w:t>
+      </w:r>
+      <w:r>
+        <w:rPr>
+          <w:rFonts w:ascii="Helvetica" w:eastAsia="Times New Roman" w:hAnsi="Helvetica" w:cs="Helvetica"/>
+          <w:color w:val="000000"/>
+          <w:kern w:val="0"/>
+          <w:sz w:val="18"/>
+          <w:szCs w:val="18"/>
+          <w:lang w:eastAsia="en-GB"/>
+          <w14:ligatures w14:val="none"/>
+        </w:rPr>
+        <w:t>will likely</w:t>
+      </w:r>
+      <w:r>
+        <w:rPr>
+          <w:rFonts w:ascii="Helvetica" w:eastAsia="Times New Roman" w:hAnsi="Helvetica" w:cs="Helvetica"/>
+          <w:color w:val="000000"/>
+          <w:kern w:val="0"/>
+          <w:sz w:val="18"/>
+          <w:szCs w:val="18"/>
+          <w:lang w:eastAsia="en-GB"/>
+          <w14:ligatures w14:val="none"/>
+        </w:rPr>
+        <w:t xml:space="preserve"> be forced to abandon these promising projects, despite having initiated or co-initiated</w:t>
+      </w:r>
+      <w:r>
+        <w:rPr>
+          <w:rFonts w:ascii="Helvetica" w:eastAsia="Times New Roman" w:hAnsi="Helvetica" w:cs="Helvetica"/>
+          <w:color w:val="000000"/>
+          <w:kern w:val="0"/>
+          <w:sz w:val="18"/>
+          <w:szCs w:val="18"/>
+          <w:lang w:eastAsia="en-GB"/>
+          <w14:ligatures w14:val="none"/>
+        </w:rPr>
+        <w:t xml:space="preserve"> (as collaborations)</w:t>
+      </w:r>
+      <w:r>
+        <w:rPr>
+          <w:rFonts w:ascii="Helvetica" w:eastAsia="Times New Roman" w:hAnsi="Helvetica" w:cs="Helvetica"/>
+          <w:color w:val="000000"/>
+          <w:kern w:val="0"/>
+          <w:sz w:val="18"/>
+          <w:szCs w:val="18"/>
+          <w:lang w:eastAsia="en-GB"/>
+          <w14:ligatures w14:val="none"/>
+        </w:rPr>
+        <w:t xml:space="preserve"> most of them. I'm fully open to applying for external funding opportunities (such as EMBO or MSCA Postdoctoral Fellowships) and even exploring collaborations with external institutions (e.g., </w:t>
+      </w:r>
+      <w:proofErr w:type="spellStart"/>
+      <w:r>
+        <w:rPr>
+          <w:rFonts w:ascii="Helvetica" w:eastAsia="Times New Roman" w:hAnsi="Helvetica" w:cs="Helvetica"/>
+          <w:color w:val="000000"/>
+          <w:kern w:val="0"/>
+          <w:sz w:val="18"/>
+          <w:szCs w:val="18"/>
+          <w:lang w:eastAsia="en-GB"/>
+          <w14:ligatures w14:val="none"/>
+        </w:rPr>
+        <w:t>Institut</w:t>
+      </w:r>
+      <w:proofErr w:type="spellEnd"/>
+      <w:r>
+        <w:rPr>
+          <w:rFonts w:ascii="Helvetica" w:eastAsia="Times New Roman" w:hAnsi="Helvetica" w:cs="Helvetica"/>
+          <w:color w:val="000000"/>
+          <w:kern w:val="0"/>
+          <w:sz w:val="18"/>
+          <w:szCs w:val="18"/>
+          <w:lang w:eastAsia="en-GB"/>
+          <w14:ligatures w14:val="none"/>
+        </w:rPr>
+        <w:t xml:space="preserve"> Curie</w:t>
+      </w:r>
+      <w:r>
+        <w:rPr>
+          <w:rFonts w:ascii="Helvetica" w:eastAsia="Times New Roman" w:hAnsi="Helvetica" w:cs="Helvetica"/>
+          <w:color w:val="000000"/>
+          <w:kern w:val="0"/>
+          <w:sz w:val="18"/>
+          <w:szCs w:val="18"/>
+          <w:lang w:eastAsia="en-GB"/>
+          <w14:ligatures w14:val="none"/>
+        </w:rPr>
+        <w:t>, Zürich’s lab, …</w:t>
+      </w:r>
+      <w:r>
+        <w:rPr>
+          <w:rFonts w:ascii="Helvetica" w:eastAsia="Times New Roman" w:hAnsi="Helvetica" w:cs="Helvetica"/>
+          <w:color w:val="000000"/>
+          <w:kern w:val="0"/>
+          <w:sz w:val="18"/>
+          <w:szCs w:val="18"/>
+          <w:lang w:eastAsia="en-GB"/>
+          <w14:ligatures w14:val="none"/>
+        </w:rPr>
+        <w:t>). However, during the estimated 6–8 month waiting period for such grants, I cannot reasonably sustain myself on personal savings alone.</w:t>
+      </w:r>
+    </w:p>
+    <w:p>
+      <w:pPr>
+        <w:shd w:val="clear" w:color="auto" w:fill="FFFFFF"/>
+        <w:spacing w:beforeAutospacing="1" w:after="0" w:afterAutospacing="1" w:line="240" w:lineRule="auto"/>
+        <w:rPr>
+          <w:rFonts w:ascii="Helvetica" w:eastAsia="Times New Roman" w:hAnsi="Helvetica" w:cs="Helvetica"/>
+          <w:color w:val="000000"/>
+          <w:kern w:val="0"/>
+          <w:sz w:val="18"/>
+          <w:szCs w:val="18"/>
+          <w:lang w:eastAsia="en-GB"/>
+          <w14:ligatures w14:val="none"/>
+        </w:rPr>
+      </w:pPr>
+      <w:r>
+        <w:rPr>
+          <w:rFonts w:ascii="Helvetica" w:eastAsia="Times New Roman" w:hAnsi="Helvetica" w:cs="Helvetica"/>
+          <w:color w:val="000000"/>
+          <w:kern w:val="0"/>
+          <w:sz w:val="18"/>
+          <w:szCs w:val="18"/>
+          <w:lang w:eastAsia="en-GB"/>
+          <w14:ligatures w14:val="none"/>
+        </w:rPr>
+        <w:t>I’ll be returning to France this Friday and will give a 10-minute talk at the upcoming GT BioSS session</w:t>
+      </w:r>
+      <w:r>
+        <w:rPr>
+          <w:rFonts w:ascii="Helvetica" w:eastAsia="Times New Roman" w:hAnsi="Helvetica" w:cs="Helvetica"/>
+          <w:color w:val="000000"/>
+          <w:kern w:val="0"/>
+          <w:sz w:val="18"/>
+          <w:szCs w:val="18"/>
+          <w:lang w:eastAsia="en-GB"/>
+          <w14:ligatures w14:val="none"/>
+        </w:rPr>
+        <w:t xml:space="preserve"> next Monday</w:t>
+      </w:r>
+      <w:r>
+        <w:rPr>
+          <w:rFonts w:ascii="Helvetica" w:eastAsia="Times New Roman" w:hAnsi="Helvetica" w:cs="Helvetica"/>
+          <w:color w:val="000000"/>
+          <w:kern w:val="0"/>
+          <w:sz w:val="18"/>
+          <w:szCs w:val="18"/>
+          <w:lang w:eastAsia="en-GB"/>
+          <w14:ligatures w14:val="none"/>
+        </w:rPr>
+        <w:t xml:space="preserve">, where I </w:t>
+      </w:r>
+      <w:r>
+        <w:rPr>
+          <w:rFonts w:ascii="Helvetica" w:eastAsia="Times New Roman" w:hAnsi="Helvetica" w:cs="Helvetica"/>
+          <w:color w:val="000000"/>
+          <w:kern w:val="0"/>
+          <w:sz w:val="18"/>
+          <w:szCs w:val="18"/>
+          <w:lang w:eastAsia="en-GB"/>
+          <w14:ligatures w14:val="none"/>
+        </w:rPr>
+        <w:t xml:space="preserve">also </w:t>
+      </w:r>
+      <w:r>
+        <w:rPr>
+          <w:rFonts w:ascii="Helvetica" w:eastAsia="Times New Roman" w:hAnsi="Helvetica" w:cs="Helvetica"/>
+          <w:color w:val="000000"/>
+          <w:kern w:val="0"/>
+          <w:sz w:val="18"/>
+          <w:szCs w:val="18"/>
+          <w:lang w:eastAsia="en-GB"/>
+          <w14:ligatures w14:val="none"/>
+        </w:rPr>
+        <w:t>plan to discuss potential funding options with Laurence Calzone</w:t>
+      </w:r>
+      <w:r>
+        <w:rPr>
+          <w:rFonts w:ascii="Helvetica" w:eastAsia="Times New Roman" w:hAnsi="Helvetica" w:cs="Helvetica"/>
+          <w:color w:val="000000"/>
+          <w:kern w:val="0"/>
+          <w:sz w:val="18"/>
+          <w:szCs w:val="18"/>
+          <w:lang w:eastAsia="en-GB"/>
+          <w14:ligatures w14:val="none"/>
+        </w:rPr>
+        <w:t xml:space="preserve"> (+ on a scientific side, </w:t>
+      </w:r>
+      <w:r>
+        <w:rPr>
+          <w:rFonts w:ascii="Helvetica" w:eastAsia="Times New Roman" w:hAnsi="Helvetica" w:cs="Helvetica"/>
+          <w:color w:val="000000"/>
+          <w:kern w:val="0"/>
+          <w:sz w:val="18"/>
+          <w:szCs w:val="18"/>
+          <w:lang w:eastAsia="en-GB"/>
+          <w14:ligatures w14:val="none"/>
+        </w:rPr>
+        <w:t>exploring the development of more advanced simulation frameworks for the CCC benchmark</w:t>
+      </w:r>
+      <w:r>
+        <w:rPr>
+          <w:rFonts w:ascii="Helvetica" w:eastAsia="Times New Roman" w:hAnsi="Helvetica" w:cs="Helvetica"/>
+          <w:color w:val="000000"/>
+          <w:kern w:val="0"/>
+          <w:sz w:val="18"/>
+          <w:szCs w:val="18"/>
+          <w:lang w:eastAsia="en-GB"/>
+          <w14:ligatures w14:val="none"/>
+        </w:rPr>
+        <w:t xml:space="preserve"> with her PhD </w:t>
+      </w:r>
+      <w:r>
+        <w:rPr>
+          <w:rFonts w:ascii="Helvetica" w:eastAsia="Times New Roman" w:hAnsi="Helvetica" w:cs="Helvetica"/>
+          <w:color w:val="000000"/>
+          <w:kern w:val="0"/>
+          <w:sz w:val="18"/>
+          <w:szCs w:val="18"/>
+          <w:lang w:eastAsia="en-GB"/>
+          <w14:ligatures w14:val="none"/>
+        </w:rPr>
+        <w:t>Victoria Bruning</w:t>
+      </w:r>
+      <w:r>
+        <w:rPr>
+          <w:rFonts w:ascii="Helvetica" w:eastAsia="Times New Roman" w:hAnsi="Helvetica" w:cs="Helvetica"/>
+          <w:color w:val="000000"/>
+          <w:kern w:val="0"/>
+          <w:sz w:val="18"/>
+          <w:szCs w:val="18"/>
+          <w:lang w:eastAsia="en-GB"/>
+          <w14:ligatures w14:val="none"/>
+        </w:rPr>
+        <w:t>)</w:t>
+      </w:r>
+      <w:r>
+        <w:rPr>
+          <w:rFonts w:ascii="Helvetica" w:eastAsia="Times New Roman" w:hAnsi="Helvetica" w:cs="Helvetica"/>
+          <w:color w:val="000000"/>
+          <w:kern w:val="0"/>
+          <w:sz w:val="18"/>
+          <w:szCs w:val="18"/>
+          <w:lang w:eastAsia="en-GB"/>
+          <w14:ligatures w14:val="none"/>
+        </w:rPr>
+        <w:t>.</w:t>
+      </w:r>
+      <w:r>
+        <w:rPr>
+          <w:rFonts w:ascii="Helvetica" w:eastAsia="Times New Roman" w:hAnsi="Helvetica" w:cs="Helvetica"/>
+          <w:color w:val="000000"/>
+          <w:kern w:val="0"/>
+          <w:sz w:val="18"/>
+          <w:szCs w:val="18"/>
+          <w:lang w:eastAsia="en-GB"/>
+          <w14:ligatures w14:val="none"/>
+        </w:rPr>
+        <w:t xml:space="preserve"> </w:t>
+      </w:r>
+    </w:p>
+    <w:p>
+      <w:pPr>
+        <w:shd w:val="clear" w:color="auto" w:fill="FFFFFF"/>
+        <w:spacing w:beforeAutospacing="1" w:after="0" w:afterAutospacing="1" w:line="240" w:lineRule="auto"/>
+        <w:rPr>
+          <w:rFonts w:ascii="Helvetica" w:eastAsia="Times New Roman" w:hAnsi="Helvetica" w:cs="Helvetica"/>
+          <w:color w:val="000000"/>
+          <w:kern w:val="0"/>
+          <w:sz w:val="18"/>
+          <w:szCs w:val="18"/>
+          <w:lang w:eastAsia="en-GB"/>
+          <w14:ligatures w14:val="none"/>
+        </w:rPr>
+      </w:pPr>
+      <w:r>
+        <w:rPr>
+          <w:rFonts w:ascii="Helvetica" w:eastAsia="Times New Roman" w:hAnsi="Helvetica" w:cs="Helvetica"/>
+          <w:color w:val="000000"/>
+          <w:kern w:val="0"/>
+          <w:sz w:val="18"/>
+          <w:szCs w:val="18"/>
+          <w:lang w:eastAsia="en-GB"/>
+          <w14:ligatures w14:val="none"/>
+        </w:rPr>
+        <w:t xml:space="preserve">(On a side note, I already know </w:t>
+      </w:r>
+      <w:r>
+        <w:rPr>
+          <w:rFonts w:ascii="Helvetica" w:eastAsia="Times New Roman" w:hAnsi="Helvetica" w:cs="Helvetica"/>
+          <w:color w:val="000000"/>
+          <w:kern w:val="0"/>
+          <w:sz w:val="18"/>
+          <w:szCs w:val="18"/>
+          <w:lang w:eastAsia="en-GB"/>
+          <w14:ligatures w14:val="none"/>
+        </w:rPr>
+        <w:t xml:space="preserve">and scientifically and humanly appreciate </w:t>
+      </w:r>
+      <w:r>
+        <w:rPr>
+          <w:rFonts w:ascii="Helvetica" w:eastAsia="Times New Roman" w:hAnsi="Helvetica" w:cs="Helvetica"/>
+          <w:color w:val="000000"/>
+          <w:kern w:val="0"/>
+          <w:sz w:val="18"/>
+          <w:szCs w:val="18"/>
+          <w:lang w:eastAsia="en-GB"/>
+          <w14:ligatures w14:val="none"/>
+        </w:rPr>
+        <w:t xml:space="preserve">Florence </w:t>
+      </w:r>
+      <w:proofErr w:type="spellStart"/>
+      <w:r>
+        <w:rPr>
+          <w:rFonts w:ascii="Helvetica" w:eastAsia="Times New Roman" w:hAnsi="Helvetica" w:cs="Helvetica"/>
+          <w:color w:val="000000"/>
+          <w:kern w:val="0"/>
+          <w:sz w:val="18"/>
+          <w:szCs w:val="18"/>
+          <w:lang w:eastAsia="en-GB"/>
+          <w14:ligatures w14:val="none"/>
+        </w:rPr>
+        <w:t>Ghestem</w:t>
+      </w:r>
+      <w:proofErr w:type="spellEnd"/>
+      <w:r>
+        <w:rPr>
+          <w:rFonts w:ascii="Helvetica" w:eastAsia="Times New Roman" w:hAnsi="Helvetica" w:cs="Helvetica"/>
+          <w:color w:val="000000"/>
+          <w:kern w:val="0"/>
+          <w:sz w:val="18"/>
+          <w:szCs w:val="18"/>
+          <w:lang w:eastAsia="en-GB"/>
+          <w14:ligatures w14:val="none"/>
+        </w:rPr>
+        <w:t xml:space="preserve"> and Benjamin Loire through my involvement in the </w:t>
+      </w:r>
+      <w:proofErr w:type="spellStart"/>
+      <w:r>
+        <w:rPr>
+          <w:rFonts w:ascii="Helvetica" w:eastAsia="Times New Roman" w:hAnsi="Helvetica" w:cs="Helvetica"/>
+          <w:color w:val="000000"/>
+          <w:kern w:val="0"/>
+          <w:sz w:val="18"/>
+          <w:szCs w:val="18"/>
+          <w:lang w:eastAsia="en-GB"/>
+          <w14:ligatures w14:val="none"/>
+        </w:rPr>
+        <w:t>JeBiF</w:t>
+      </w:r>
+      <w:proofErr w:type="spellEnd"/>
+      <w:r>
+        <w:rPr>
+          <w:rFonts w:ascii="Helvetica" w:eastAsia="Times New Roman" w:hAnsi="Helvetica" w:cs="Helvetica"/>
+          <w:color w:val="000000"/>
+          <w:kern w:val="0"/>
+          <w:sz w:val="18"/>
+          <w:szCs w:val="18"/>
+          <w:lang w:eastAsia="en-GB"/>
+          <w14:ligatures w14:val="none"/>
+        </w:rPr>
+        <w:t xml:space="preserve"> association. I </w:t>
+      </w:r>
+      <w:r>
+        <w:rPr>
+          <w:rFonts w:ascii="Helvetica" w:eastAsia="Times New Roman" w:hAnsi="Helvetica" w:cs="Helvetica"/>
+          <w:color w:val="000000"/>
+          <w:kern w:val="0"/>
+          <w:sz w:val="18"/>
+          <w:szCs w:val="18"/>
+          <w:lang w:eastAsia="en-GB"/>
+          <w14:ligatures w14:val="none"/>
+        </w:rPr>
+        <w:t xml:space="preserve">must admit </w:t>
+      </w:r>
+      <w:r>
+        <w:rPr>
+          <w:rFonts w:ascii="Helvetica" w:eastAsia="Times New Roman" w:hAnsi="Helvetica" w:cs="Helvetica"/>
+          <w:color w:val="000000"/>
+          <w:kern w:val="0"/>
+          <w:sz w:val="18"/>
+          <w:szCs w:val="18"/>
+          <w:lang w:eastAsia="en-GB"/>
+          <w14:ligatures w14:val="none"/>
+        </w:rPr>
+        <w:t xml:space="preserve">initially reached out to </w:t>
+      </w:r>
+      <w:r>
+        <w:rPr>
+          <w:rFonts w:ascii="Helvetica" w:eastAsia="Times New Roman" w:hAnsi="Helvetica" w:cs="Helvetica"/>
+          <w:color w:val="000000"/>
+          <w:kern w:val="0"/>
+          <w:sz w:val="18"/>
+          <w:szCs w:val="18"/>
+          <w:lang w:eastAsia="en-GB"/>
+          <w14:ligatures w14:val="none"/>
+        </w:rPr>
+        <w:t>Benjamin</w:t>
+      </w:r>
+      <w:r>
+        <w:rPr>
+          <w:rFonts w:ascii="Helvetica" w:eastAsia="Times New Roman" w:hAnsi="Helvetica" w:cs="Helvetica"/>
+          <w:color w:val="000000"/>
+          <w:kern w:val="0"/>
+          <w:sz w:val="18"/>
+          <w:szCs w:val="18"/>
+          <w:lang w:eastAsia="en-GB"/>
+          <w14:ligatures w14:val="none"/>
+        </w:rPr>
+        <w:t xml:space="preserve"> to get a quick </w:t>
+      </w:r>
+      <w:r>
+        <w:rPr>
+          <w:rFonts w:ascii="Helvetica" w:eastAsia="Times New Roman" w:hAnsi="Helvetica" w:cs="Helvetica"/>
+          <w:color w:val="000000"/>
+          <w:kern w:val="0"/>
+          <w:sz w:val="18"/>
+          <w:szCs w:val="18"/>
+          <w:lang w:eastAsia="en-GB"/>
+          <w14:ligatures w14:val="none"/>
+        </w:rPr>
+        <w:t>feeling</w:t>
+      </w:r>
+      <w:r>
+        <w:rPr>
+          <w:rFonts w:ascii="Helvetica" w:eastAsia="Times New Roman" w:hAnsi="Helvetica" w:cs="Helvetica"/>
+          <w:color w:val="000000"/>
+          <w:kern w:val="0"/>
+          <w:sz w:val="18"/>
+          <w:szCs w:val="18"/>
+          <w:lang w:eastAsia="en-GB"/>
+          <w14:ligatures w14:val="none"/>
+        </w:rPr>
+        <w:t xml:space="preserve"> of the lab’s values—and I must say, they clearly </w:t>
+      </w:r>
+      <w:r>
+        <w:rPr>
+          <w:rFonts w:ascii="Helvetica" w:eastAsia="Times New Roman" w:hAnsi="Helvetica" w:cs="Helvetica"/>
+          <w:color w:val="000000"/>
+          <w:kern w:val="0"/>
+          <w:sz w:val="18"/>
+          <w:szCs w:val="18"/>
+          <w:lang w:eastAsia="en-GB"/>
+          <w14:ligatures w14:val="none"/>
+        </w:rPr>
+        <w:t xml:space="preserve">better </w:t>
+      </w:r>
+      <w:r>
+        <w:rPr>
+          <w:rFonts w:ascii="Helvetica" w:eastAsia="Times New Roman" w:hAnsi="Helvetica" w:cs="Helvetica"/>
+          <w:color w:val="000000"/>
+          <w:kern w:val="0"/>
+          <w:sz w:val="18"/>
+          <w:szCs w:val="18"/>
+          <w:lang w:eastAsia="en-GB"/>
+          <w14:ligatures w14:val="none"/>
+        </w:rPr>
+        <w:t>resonate with my own academic vision</w:t>
+      </w:r>
+      <w:r>
+        <w:rPr>
+          <w:rFonts w:ascii="Helvetica" w:eastAsia="Times New Roman" w:hAnsi="Helvetica" w:cs="Helvetica"/>
+          <w:color w:val="000000"/>
+          <w:kern w:val="0"/>
+          <w:sz w:val="18"/>
+          <w:szCs w:val="18"/>
+          <w:lang w:eastAsia="en-GB"/>
+          <w14:ligatures w14:val="none"/>
+        </w:rPr>
+        <w:t>, e</w:t>
+      </w:r>
+      <w:r>
+        <w:rPr>
+          <w:rFonts w:ascii="Helvetica" w:eastAsia="Times New Roman" w:hAnsi="Helvetica" w:cs="Helvetica"/>
+          <w:color w:val="000000"/>
+          <w:kern w:val="0"/>
+          <w:sz w:val="18"/>
+          <w:szCs w:val="18"/>
+          <w:lang w:eastAsia="en-GB"/>
+          <w14:ligatures w14:val="none"/>
+        </w:rPr>
+        <w:t>mphasi</w:t>
+      </w:r>
+      <w:r>
+        <w:rPr>
+          <w:rFonts w:ascii="Helvetica" w:eastAsia="Times New Roman" w:hAnsi="Helvetica" w:cs="Helvetica"/>
+          <w:color w:val="000000"/>
+          <w:kern w:val="0"/>
+          <w:sz w:val="18"/>
+          <w:szCs w:val="18"/>
+          <w:lang w:eastAsia="en-GB"/>
+          <w14:ligatures w14:val="none"/>
+        </w:rPr>
+        <w:t>sing</w:t>
+      </w:r>
+      <w:r>
+        <w:rPr>
+          <w:rFonts w:ascii="Helvetica" w:eastAsia="Times New Roman" w:hAnsi="Helvetica" w:cs="Helvetica"/>
+          <w:color w:val="000000"/>
+          <w:kern w:val="0"/>
+          <w:sz w:val="18"/>
+          <w:szCs w:val="18"/>
+          <w:lang w:eastAsia="en-GB"/>
+          <w14:ligatures w14:val="none"/>
+        </w:rPr>
+        <w:t xml:space="preserve"> strong, cross-disciplinary collaboration among PhD students, postdocs, and master’s students; </w:t>
+      </w:r>
+      <w:r>
+        <w:rPr>
+          <w:rFonts w:ascii="Helvetica" w:eastAsia="Times New Roman" w:hAnsi="Helvetica" w:cs="Helvetica"/>
+          <w:color w:val="000000"/>
+          <w:kern w:val="0"/>
+          <w:sz w:val="18"/>
+          <w:szCs w:val="18"/>
+          <w:lang w:eastAsia="en-GB"/>
+          <w14:ligatures w14:val="none"/>
+        </w:rPr>
+        <w:t xml:space="preserve">and </w:t>
+      </w:r>
+      <w:r>
+        <w:rPr>
+          <w:rFonts w:ascii="Helvetica" w:eastAsia="Times New Roman" w:hAnsi="Helvetica" w:cs="Helvetica"/>
+          <w:color w:val="000000"/>
+          <w:kern w:val="0"/>
+          <w:sz w:val="18"/>
+          <w:szCs w:val="18"/>
+          <w:lang w:eastAsia="en-GB"/>
+          <w14:ligatures w14:val="none"/>
+        </w:rPr>
+        <w:t>prioriti</w:t>
+      </w:r>
+      <w:r>
+        <w:rPr>
+          <w:rFonts w:ascii="Helvetica" w:eastAsia="Times New Roman" w:hAnsi="Helvetica" w:cs="Helvetica"/>
+          <w:color w:val="000000"/>
+          <w:kern w:val="0"/>
+          <w:sz w:val="18"/>
+          <w:szCs w:val="18"/>
+          <w:lang w:eastAsia="en-GB"/>
+          <w14:ligatures w14:val="none"/>
+        </w:rPr>
+        <w:t>sing</w:t>
+      </w:r>
+      <w:r>
+        <w:rPr>
+          <w:rFonts w:ascii="Helvetica" w:eastAsia="Times New Roman" w:hAnsi="Helvetica" w:cs="Helvetica"/>
+          <w:color w:val="000000"/>
+          <w:kern w:val="0"/>
+          <w:sz w:val="18"/>
+          <w:szCs w:val="18"/>
+          <w:lang w:eastAsia="en-GB"/>
+          <w14:ligatures w14:val="none"/>
+        </w:rPr>
+        <w:t xml:space="preserve"> the development of innovative, biologically grounded methods over rushed deliverables for third-party stakeholders; </w:t>
+      </w:r>
+      <w:r>
+        <w:rPr>
+          <w:rFonts w:ascii="Helvetica" w:eastAsia="Times New Roman" w:hAnsi="Helvetica" w:cs="Helvetica"/>
+          <w:color w:val="000000"/>
+          <w:kern w:val="0"/>
+          <w:sz w:val="18"/>
+          <w:szCs w:val="18"/>
+          <w:lang w:eastAsia="en-GB"/>
+          <w14:ligatures w14:val="none"/>
+        </w:rPr>
+        <w:t>while</w:t>
+      </w:r>
+      <w:r>
+        <w:rPr>
+          <w:rFonts w:ascii="Helvetica" w:eastAsia="Times New Roman" w:hAnsi="Helvetica" w:cs="Helvetica"/>
+          <w:color w:val="000000"/>
+          <w:kern w:val="0"/>
+          <w:sz w:val="18"/>
+          <w:szCs w:val="18"/>
+          <w:lang w:eastAsia="en-GB"/>
+          <w14:ligatures w14:val="none"/>
+        </w:rPr>
+        <w:t xml:space="preserve"> actively promot</w:t>
+      </w:r>
+      <w:r>
+        <w:rPr>
+          <w:rFonts w:ascii="Helvetica" w:eastAsia="Times New Roman" w:hAnsi="Helvetica" w:cs="Helvetica"/>
+          <w:color w:val="000000"/>
+          <w:kern w:val="0"/>
+          <w:sz w:val="18"/>
+          <w:szCs w:val="18"/>
+          <w:lang w:eastAsia="en-GB"/>
+          <w14:ligatures w14:val="none"/>
+        </w:rPr>
+        <w:t xml:space="preserve">ing </w:t>
+      </w:r>
+      <w:r>
+        <w:rPr>
+          <w:rFonts w:ascii="Helvetica" w:eastAsia="Times New Roman" w:hAnsi="Helvetica" w:cs="Helvetica"/>
+          <w:color w:val="000000"/>
+          <w:kern w:val="0"/>
+          <w:sz w:val="18"/>
+          <w:szCs w:val="18"/>
+          <w:lang w:eastAsia="en-GB"/>
+          <w14:ligatures w14:val="none"/>
+        </w:rPr>
+        <w:t>continuous training and interactions with complementary academic teams.)</w:t>
+      </w:r>
+    </w:p>
+    <w:p>
+      <w:pPr>
+        <w:shd w:val="clear" w:color="auto" w:fill="FFFFFF"/>
+        <w:spacing w:before="100" w:beforeAutospacing="1" w:after="100" w:afterAutospacing="1" w:line="240" w:lineRule="auto"/>
+        <w:rPr>
+          <w:rFonts w:ascii="Helvetica" w:eastAsia="Times New Roman" w:hAnsi="Helvetica" w:cs="Helvetica"/>
+          <w:color w:val="000000"/>
+          <w:kern w:val="0"/>
+          <w:sz w:val="18"/>
+          <w:szCs w:val="18"/>
+          <w:lang w:eastAsia="en-GB"/>
+          <w14:ligatures w14:val="none"/>
+        </w:rPr>
+      </w:pPr>
+      <w:r>
+        <w:rPr>
+          <w:rFonts w:ascii="Helvetica" w:eastAsia="Times New Roman" w:hAnsi="Helvetica" w:cs="Helvetica"/>
+          <w:color w:val="000000"/>
+          <w:kern w:val="0"/>
+          <w:sz w:val="18"/>
+          <w:szCs w:val="18"/>
+          <w:lang w:eastAsia="en-GB"/>
+          <w14:ligatures w14:val="none"/>
+        </w:rPr>
+        <w:t xml:space="preserve">Looking forward to </w:t>
+      </w:r>
+      <w:r>
+        <w:rPr>
+          <w:rFonts w:ascii="Helvetica" w:eastAsia="Times New Roman" w:hAnsi="Helvetica" w:cs="Helvetica"/>
+          <w:color w:val="000000"/>
+          <w:kern w:val="0"/>
+          <w:sz w:val="18"/>
+          <w:szCs w:val="18"/>
+          <w:lang w:eastAsia="en-GB"/>
+          <w14:ligatures w14:val="none"/>
+        </w:rPr>
+        <w:t>scientific discussion with your team</w:t>
+      </w:r>
+      <w:r>
+        <w:rPr>
+          <w:rFonts w:ascii="Helvetica" w:eastAsia="Times New Roman" w:hAnsi="Helvetica" w:cs="Helvetica"/>
+          <w:color w:val="000000"/>
+          <w:kern w:val="0"/>
+          <w:sz w:val="18"/>
+          <w:szCs w:val="18"/>
+          <w:lang w:eastAsia="en-GB"/>
+          <w14:ligatures w14:val="none"/>
+        </w:rPr>
+        <w:t>!</w:t>
+      </w:r>
+    </w:p>
+    <w:p>
+      <w:pPr>
+        <w:shd w:val="clear" w:color="auto" w:fill="FFFFFF"/>
+        <w:spacing w:beforeAutospacing="1" w:after="0" w:afterAutospacing="1" w:line="240" w:lineRule="auto"/>
+      </w:pPr>
+      <w:r>
+        <w:rPr>
+          <w:rFonts w:ascii="Helvetica" w:eastAsia="Times New Roman" w:hAnsi="Helvetica" w:cs="Helvetica"/>
+          <w:color w:val="000000"/>
+          <w:kern w:val="0"/>
+          <w:sz w:val="18"/>
+          <w:szCs w:val="18"/>
+          <w:lang w:eastAsia="en-GB"/>
+          <w14:ligatures w14:val="none"/>
+        </w:rPr>
+        <w:t>Best regards,</w:t>
+      </w:r>
+      <w:r>
+        <w:rPr>
+          <w:rFonts w:ascii="Helvetica" w:eastAsia="Times New Roman" w:hAnsi="Helvetica" w:cs="Helvetica"/>
+          <w:color w:val="000000"/>
+          <w:kern w:val="0"/>
+          <w:sz w:val="18"/>
+          <w:szCs w:val="18"/>
+          <w:lang w:eastAsia="en-GB"/>
+          <w14:ligatures w14:val="none"/>
+        </w:rPr>
+        <w:br/>
+      </w:r>
+      <w:r>
+        <w:rPr>
+          <w:rFonts w:ascii="Helvetica" w:eastAsia="Times New Roman" w:hAnsi="Helvetica" w:cs="Helvetica"/>
+          <w:b/>
+          <w:bCs/>
+          <w:color w:val="000000"/>
+          <w:kern w:val="0"/>
+          <w:sz w:val="18"/>
+          <w:szCs w:val="18"/>
+          <w:bdr w:val="none" w:sz="0" w:space="0" w:color="auto" w:frame="1"/>
+          <w:lang w:eastAsia="en-GB"/>
+          <w14:ligatures w14:val="none"/>
+        </w:rPr>
+        <w:t>Bastien Chassagnol</w:t>
+      </w:r>
+    </w:p>
     <w:sectPr>
       <w:pgSz w:w="11906" w:h="16838"/>
       <w:pgMar w:top="720" w:right="720" w:bottom="720" w:left="720" w:header="708" w:footer="708" w:gutter="0"/>
@@ -539,6 +4288,643 @@
 <file path=word/numbering.xml><?xml version="1.0" encoding="utf-8"?>
 <w:numbering xmlns:wpc="http://schemas.microsoft.com/office/word/2010/wordprocessingCanvas" xmlns:cx="http://schemas.microsoft.com/office/drawing/2014/chartex" xmlns:cx1="http://schemas.microsoft.com/office/drawing/2015/9/8/chartex" xmlns:cx2="http://schemas.microsoft.com/office/drawing/2015/10/21/chartex" xmlns:cx3="http://schemas.microsoft.com/office/drawing/2016/5/9/chartex" xmlns:cx4="http://schemas.microsoft.com/office/drawing/2016/5/10/chartex" xmlns:cx5="http://schemas.microsoft.com/office/drawing/2016/5/11/chartex" xmlns:cx6="http://schemas.microsoft.com/office/drawing/2016/5/12/chartex" xmlns:cx7="http://schemas.microsoft.com/office/drawing/2016/5/13/chartex" xmlns:cx8="http://schemas.microsoft.com/office/drawing/2016/5/14/chartex" xmlns:mc="http://schemas.openxmlformats.org/markup-compatibility/2006" xmlns:aink="http://schemas.microsoft.com/office/drawing/2016/ink" xmlns:am3d="http://schemas.microsoft.com/office/drawing/2017/model3d" xmlns:o="urn:schemas-microsoft-com:office:office" xmlns:oel="http://schemas.microsoft.com/office/2019/extlst" xmlns:r="http://schemas.openxmlformats.org/officeDocument/2006/relationships" xmlns:m="http://schemas.openxmlformats.org/officeDocument/2006/math" xmlns:v="urn:schemas-microsoft-com:vml" xmlns:wp14="http://schemas.microsoft.com/office/word/2010/wordprocessingDrawing" xmlns:wp="http://schemas.openxmlformats.org/drawingml/2006/wordprocessingDrawing" xmlns:w10="urn:schemas-microsoft-com:office:word" xmlns:w="http://schemas.openxmlformats.org/wordprocessingml/2006/main" xmlns:w14="http://schemas.microsoft.com/office/word/2010/wordml" xmlns:w15="http://schemas.microsoft.com/office/word/2012/wordml" xmlns:w16cex="http://schemas.microsoft.com/office/word/2018/wordml/cex" xmlns:w16cid="http://schemas.microsoft.com/office/word/2016/wordml/cid" xmlns:w16="http://schemas.microsoft.com/office/word/2018/wordml" xmlns:w16du="http://schemas.microsoft.com/office/word/2023/wordml/word16du" xmlns:w16sdtdh="http://schemas.microsoft.com/office/word/2020/wordml/sdtdatahash" xmlns:w16sdtfl="http://schemas.microsoft.com/office/word/2024/wordml/sdtformatlock" xmlns:w16se="http://schemas.microsoft.com/office/word/2015/wordml/symex" xmlns:wpg="http://schemas.microsoft.com/office/word/2010/wordprocessingGroup" xmlns:wpi="http://schemas.microsoft.com/office/word/2010/wordprocessingInk" xmlns:wne="http://schemas.microsoft.com/office/word/2006/wordml" xmlns:wps="http://schemas.microsoft.com/office/word/2010/wordprocessingShape" mc:Ignorable="w14 w15 w16se w16cid w16 w16cex w16sdtdh w16sdtfl w16du wp14">
   <w:abstractNum w:abstractNumId="0" w15:restartNumberingAfterBreak="0">
+    <w:nsid w:val="0D290333"/>
+    <w:multiLevelType w:val="hybridMultilevel"/>
+    <w:tmpl w:val="CB08844C"/>
+    <w:lvl w:ilvl="0" w:tplc="08090001">
+      <w:start w:val="1"/>
+      <w:numFmt w:val="bullet"/>
+      <w:lvlText w:val=""/>
+      <w:lvlJc w:val="left"/>
+      <w:pPr>
+        <w:ind w:left="720" w:hanging="360"/>
+      </w:pPr>
+      <w:rPr>
+        <w:rFonts w:ascii="Symbol" w:hAnsi="Symbol" w:hint="default"/>
+      </w:rPr>
+    </w:lvl>
+    <w:lvl w:ilvl="1" w:tplc="08090003" w:tentative="1">
+      <w:start w:val="1"/>
+      <w:numFmt w:val="bullet"/>
+      <w:lvlText w:val="o"/>
+      <w:lvlJc w:val="left"/>
+      <w:pPr>
+        <w:ind w:left="1440" w:hanging="360"/>
+      </w:pPr>
+      <w:rPr>
+        <w:rFonts w:ascii="Courier New" w:hAnsi="Courier New" w:cs="Courier New" w:hint="default"/>
+      </w:rPr>
+    </w:lvl>
+    <w:lvl w:ilvl="2" w:tplc="08090005" w:tentative="1">
+      <w:start w:val="1"/>
+      <w:numFmt w:val="bullet"/>
+      <w:lvlText w:val=""/>
+      <w:lvlJc w:val="left"/>
+      <w:pPr>
+        <w:ind w:left="2160" w:hanging="360"/>
+      </w:pPr>
+      <w:rPr>
+        <w:rFonts w:ascii="Wingdings" w:hAnsi="Wingdings" w:hint="default"/>
+      </w:rPr>
+    </w:lvl>
+    <w:lvl w:ilvl="3" w:tplc="08090001" w:tentative="1">
+      <w:start w:val="1"/>
+      <w:numFmt w:val="bullet"/>
+      <w:lvlText w:val=""/>
+      <w:lvlJc w:val="left"/>
+      <w:pPr>
+        <w:ind w:left="2880" w:hanging="360"/>
+      </w:pPr>
+      <w:rPr>
+        <w:rFonts w:ascii="Symbol" w:hAnsi="Symbol" w:hint="default"/>
+      </w:rPr>
+    </w:lvl>
+    <w:lvl w:ilvl="4" w:tplc="08090003" w:tentative="1">
+      <w:start w:val="1"/>
+      <w:numFmt w:val="bullet"/>
+      <w:lvlText w:val="o"/>
+      <w:lvlJc w:val="left"/>
+      <w:pPr>
+        <w:ind w:left="3600" w:hanging="360"/>
+      </w:pPr>
+      <w:rPr>
+        <w:rFonts w:ascii="Courier New" w:hAnsi="Courier New" w:cs="Courier New" w:hint="default"/>
+      </w:rPr>
+    </w:lvl>
+    <w:lvl w:ilvl="5" w:tplc="08090005" w:tentative="1">
+      <w:start w:val="1"/>
+      <w:numFmt w:val="bullet"/>
+      <w:lvlText w:val=""/>
+      <w:lvlJc w:val="left"/>
+      <w:pPr>
+        <w:ind w:left="4320" w:hanging="360"/>
+      </w:pPr>
+      <w:rPr>
+        <w:rFonts w:ascii="Wingdings" w:hAnsi="Wingdings" w:hint="default"/>
+      </w:rPr>
+    </w:lvl>
+    <w:lvl w:ilvl="6" w:tplc="08090001" w:tentative="1">
+      <w:start w:val="1"/>
+      <w:numFmt w:val="bullet"/>
+      <w:lvlText w:val=""/>
+      <w:lvlJc w:val="left"/>
+      <w:pPr>
+        <w:ind w:left="5040" w:hanging="360"/>
+      </w:pPr>
+      <w:rPr>
+        <w:rFonts w:ascii="Symbol" w:hAnsi="Symbol" w:hint="default"/>
+      </w:rPr>
+    </w:lvl>
+    <w:lvl w:ilvl="7" w:tplc="08090003" w:tentative="1">
+      <w:start w:val="1"/>
+      <w:numFmt w:val="bullet"/>
+      <w:lvlText w:val="o"/>
+      <w:lvlJc w:val="left"/>
+      <w:pPr>
+        <w:ind w:left="5760" w:hanging="360"/>
+      </w:pPr>
+      <w:rPr>
+        <w:rFonts w:ascii="Courier New" w:hAnsi="Courier New" w:cs="Courier New" w:hint="default"/>
+      </w:rPr>
+    </w:lvl>
+    <w:lvl w:ilvl="8" w:tplc="08090005" w:tentative="1">
+      <w:start w:val="1"/>
+      <w:numFmt w:val="bullet"/>
+      <w:lvlText w:val=""/>
+      <w:lvlJc w:val="left"/>
+      <w:pPr>
+        <w:ind w:left="6480" w:hanging="360"/>
+      </w:pPr>
+      <w:rPr>
+        <w:rFonts w:ascii="Wingdings" w:hAnsi="Wingdings" w:hint="default"/>
+      </w:rPr>
+    </w:lvl>
+  </w:abstractNum>
+  <w:abstractNum w:abstractNumId="1" w15:restartNumberingAfterBreak="0">
+    <w:nsid w:val="21D349B9"/>
+    <w:multiLevelType w:val="multilevel"/>
+    <w:tmpl w:val="F91AE90C"/>
+    <w:lvl w:ilvl="0">
+      <w:start w:val="1"/>
+      <w:numFmt w:val="decimal"/>
+      <w:lvlText w:val="%1."/>
+      <w:lvlJc w:val="left"/>
+      <w:pPr>
+        <w:tabs>
+          <w:tab w:val="num" w:pos="720"/>
+        </w:tabs>
+        <w:ind w:left="720" w:hanging="360"/>
+      </w:pPr>
+    </w:lvl>
+    <w:lvl w:ilvl="1">
+      <w:start w:val="1"/>
+      <w:numFmt w:val="decimal"/>
+      <w:lvlText w:val="%2."/>
+      <w:lvlJc w:val="left"/>
+      <w:pPr>
+        <w:tabs>
+          <w:tab w:val="num" w:pos="1440"/>
+        </w:tabs>
+        <w:ind w:left="1440" w:hanging="360"/>
+      </w:pPr>
+    </w:lvl>
+    <w:lvl w:ilvl="2" w:tentative="1">
+      <w:start w:val="1"/>
+      <w:numFmt w:val="decimal"/>
+      <w:lvlText w:val="%3."/>
+      <w:lvlJc w:val="left"/>
+      <w:pPr>
+        <w:tabs>
+          <w:tab w:val="num" w:pos="2160"/>
+        </w:tabs>
+        <w:ind w:left="2160" w:hanging="360"/>
+      </w:pPr>
+    </w:lvl>
+    <w:lvl w:ilvl="3" w:tentative="1">
+      <w:start w:val="1"/>
+      <w:numFmt w:val="decimal"/>
+      <w:lvlText w:val="%4."/>
+      <w:lvlJc w:val="left"/>
+      <w:pPr>
+        <w:tabs>
+          <w:tab w:val="num" w:pos="2880"/>
+        </w:tabs>
+        <w:ind w:left="2880" w:hanging="360"/>
+      </w:pPr>
+    </w:lvl>
+    <w:lvl w:ilvl="4" w:tentative="1">
+      <w:start w:val="1"/>
+      <w:numFmt w:val="decimal"/>
+      <w:lvlText w:val="%5."/>
+      <w:lvlJc w:val="left"/>
+      <w:pPr>
+        <w:tabs>
+          <w:tab w:val="num" w:pos="3600"/>
+        </w:tabs>
+        <w:ind w:left="3600" w:hanging="360"/>
+      </w:pPr>
+    </w:lvl>
+    <w:lvl w:ilvl="5" w:tentative="1">
+      <w:start w:val="1"/>
+      <w:numFmt w:val="decimal"/>
+      <w:lvlText w:val="%6."/>
+      <w:lvlJc w:val="left"/>
+      <w:pPr>
+        <w:tabs>
+          <w:tab w:val="num" w:pos="4320"/>
+        </w:tabs>
+        <w:ind w:left="4320" w:hanging="360"/>
+      </w:pPr>
+    </w:lvl>
+    <w:lvl w:ilvl="6" w:tentative="1">
+      <w:start w:val="1"/>
+      <w:numFmt w:val="decimal"/>
+      <w:lvlText w:val="%7."/>
+      <w:lvlJc w:val="left"/>
+      <w:pPr>
+        <w:tabs>
+          <w:tab w:val="num" w:pos="5040"/>
+        </w:tabs>
+        <w:ind w:left="5040" w:hanging="360"/>
+      </w:pPr>
+    </w:lvl>
+    <w:lvl w:ilvl="7" w:tentative="1">
+      <w:start w:val="1"/>
+      <w:numFmt w:val="decimal"/>
+      <w:lvlText w:val="%8."/>
+      <w:lvlJc w:val="left"/>
+      <w:pPr>
+        <w:tabs>
+          <w:tab w:val="num" w:pos="5760"/>
+        </w:tabs>
+        <w:ind w:left="5760" w:hanging="360"/>
+      </w:pPr>
+    </w:lvl>
+    <w:lvl w:ilvl="8" w:tentative="1">
+      <w:start w:val="1"/>
+      <w:numFmt w:val="decimal"/>
+      <w:lvlText w:val="%9."/>
+      <w:lvlJc w:val="left"/>
+      <w:pPr>
+        <w:tabs>
+          <w:tab w:val="num" w:pos="6480"/>
+        </w:tabs>
+        <w:ind w:left="6480" w:hanging="360"/>
+      </w:pPr>
+    </w:lvl>
+  </w:abstractNum>
+  <w:abstractNum w:abstractNumId="2" w15:restartNumberingAfterBreak="0">
+    <w:nsid w:val="3798061F"/>
+    <w:multiLevelType w:val="hybridMultilevel"/>
+    <w:tmpl w:val="E6B42162"/>
+    <w:lvl w:ilvl="0" w:tplc="08090001">
+      <w:start w:val="1"/>
+      <w:numFmt w:val="bullet"/>
+      <w:lvlText w:val=""/>
+      <w:lvlJc w:val="left"/>
+      <w:pPr>
+        <w:ind w:left="720" w:hanging="360"/>
+      </w:pPr>
+      <w:rPr>
+        <w:rFonts w:ascii="Symbol" w:hAnsi="Symbol" w:hint="default"/>
+      </w:rPr>
+    </w:lvl>
+    <w:lvl w:ilvl="1" w:tplc="08090003" w:tentative="1">
+      <w:start w:val="1"/>
+      <w:numFmt w:val="bullet"/>
+      <w:lvlText w:val="o"/>
+      <w:lvlJc w:val="left"/>
+      <w:pPr>
+        <w:ind w:left="1440" w:hanging="360"/>
+      </w:pPr>
+      <w:rPr>
+        <w:rFonts w:ascii="Courier New" w:hAnsi="Courier New" w:cs="Courier New" w:hint="default"/>
+      </w:rPr>
+    </w:lvl>
+    <w:lvl w:ilvl="2" w:tplc="08090005" w:tentative="1">
+      <w:start w:val="1"/>
+      <w:numFmt w:val="bullet"/>
+      <w:lvlText w:val=""/>
+      <w:lvlJc w:val="left"/>
+      <w:pPr>
+        <w:ind w:left="2160" w:hanging="360"/>
+      </w:pPr>
+      <w:rPr>
+        <w:rFonts w:ascii="Wingdings" w:hAnsi="Wingdings" w:hint="default"/>
+      </w:rPr>
+    </w:lvl>
+    <w:lvl w:ilvl="3" w:tplc="08090001" w:tentative="1">
+      <w:start w:val="1"/>
+      <w:numFmt w:val="bullet"/>
+      <w:lvlText w:val=""/>
+      <w:lvlJc w:val="left"/>
+      <w:pPr>
+        <w:ind w:left="2880" w:hanging="360"/>
+      </w:pPr>
+      <w:rPr>
+        <w:rFonts w:ascii="Symbol" w:hAnsi="Symbol" w:hint="default"/>
+      </w:rPr>
+    </w:lvl>
+    <w:lvl w:ilvl="4" w:tplc="08090003" w:tentative="1">
+      <w:start w:val="1"/>
+      <w:numFmt w:val="bullet"/>
+      <w:lvlText w:val="o"/>
+      <w:lvlJc w:val="left"/>
+      <w:pPr>
+        <w:ind w:left="3600" w:hanging="360"/>
+      </w:pPr>
+      <w:rPr>
+        <w:rFonts w:ascii="Courier New" w:hAnsi="Courier New" w:cs="Courier New" w:hint="default"/>
+      </w:rPr>
+    </w:lvl>
+    <w:lvl w:ilvl="5" w:tplc="08090005" w:tentative="1">
+      <w:start w:val="1"/>
+      <w:numFmt w:val="bullet"/>
+      <w:lvlText w:val=""/>
+      <w:lvlJc w:val="left"/>
+      <w:pPr>
+        <w:ind w:left="4320" w:hanging="360"/>
+      </w:pPr>
+      <w:rPr>
+        <w:rFonts w:ascii="Wingdings" w:hAnsi="Wingdings" w:hint="default"/>
+      </w:rPr>
+    </w:lvl>
+    <w:lvl w:ilvl="6" w:tplc="08090001" w:tentative="1">
+      <w:start w:val="1"/>
+      <w:numFmt w:val="bullet"/>
+      <w:lvlText w:val=""/>
+      <w:lvlJc w:val="left"/>
+      <w:pPr>
+        <w:ind w:left="5040" w:hanging="360"/>
+      </w:pPr>
+      <w:rPr>
+        <w:rFonts w:ascii="Symbol" w:hAnsi="Symbol" w:hint="default"/>
+      </w:rPr>
+    </w:lvl>
+    <w:lvl w:ilvl="7" w:tplc="08090003" w:tentative="1">
+      <w:start w:val="1"/>
+      <w:numFmt w:val="bullet"/>
+      <w:lvlText w:val="o"/>
+      <w:lvlJc w:val="left"/>
+      <w:pPr>
+        <w:ind w:left="5760" w:hanging="360"/>
+      </w:pPr>
+      <w:rPr>
+        <w:rFonts w:ascii="Courier New" w:hAnsi="Courier New" w:cs="Courier New" w:hint="default"/>
+      </w:rPr>
+    </w:lvl>
+    <w:lvl w:ilvl="8" w:tplc="08090005" w:tentative="1">
+      <w:start w:val="1"/>
+      <w:numFmt w:val="bullet"/>
+      <w:lvlText w:val=""/>
+      <w:lvlJc w:val="left"/>
+      <w:pPr>
+        <w:ind w:left="6480" w:hanging="360"/>
+      </w:pPr>
+      <w:rPr>
+        <w:rFonts w:ascii="Wingdings" w:hAnsi="Wingdings" w:hint="default"/>
+      </w:rPr>
+    </w:lvl>
+  </w:abstractNum>
+  <w:abstractNum w:abstractNumId="3" w15:restartNumberingAfterBreak="0">
+    <w:nsid w:val="3B3D5DC7"/>
+    <w:multiLevelType w:val="multilevel"/>
+    <w:tmpl w:val="B86EF0C6"/>
+    <w:lvl w:ilvl="0">
+      <w:start w:val="1"/>
+      <w:numFmt w:val="bullet"/>
+      <w:lvlText w:val=""/>
+      <w:lvlJc w:val="left"/>
+      <w:pPr>
+        <w:tabs>
+          <w:tab w:val="num" w:pos="720"/>
+        </w:tabs>
+        <w:ind w:left="720" w:hanging="360"/>
+      </w:pPr>
+      <w:rPr>
+        <w:rFonts w:ascii="Symbol" w:hAnsi="Symbol" w:hint="default"/>
+        <w:sz w:val="20"/>
+      </w:rPr>
+    </w:lvl>
+    <w:lvl w:ilvl="1" w:tentative="1">
+      <w:start w:val="1"/>
+      <w:numFmt w:val="bullet"/>
+      <w:lvlText w:val="o"/>
+      <w:lvlJc w:val="left"/>
+      <w:pPr>
+        <w:tabs>
+          <w:tab w:val="num" w:pos="1440"/>
+        </w:tabs>
+        <w:ind w:left="1440" w:hanging="360"/>
+      </w:pPr>
+      <w:rPr>
+        <w:rFonts w:ascii="Courier New" w:hAnsi="Courier New" w:hint="default"/>
+        <w:sz w:val="20"/>
+      </w:rPr>
+    </w:lvl>
+    <w:lvl w:ilvl="2" w:tentative="1">
+      <w:start w:val="1"/>
+      <w:numFmt w:val="bullet"/>
+      <w:lvlText w:val=""/>
+      <w:lvlJc w:val="left"/>
+      <w:pPr>
+        <w:tabs>
+          <w:tab w:val="num" w:pos="2160"/>
+        </w:tabs>
+        <w:ind w:left="2160" w:hanging="360"/>
+      </w:pPr>
+      <w:rPr>
+        <w:rFonts w:ascii="Wingdings" w:hAnsi="Wingdings" w:hint="default"/>
+        <w:sz w:val="20"/>
+      </w:rPr>
+    </w:lvl>
+    <w:lvl w:ilvl="3" w:tentative="1">
+      <w:start w:val="1"/>
+      <w:numFmt w:val="bullet"/>
+      <w:lvlText w:val=""/>
+      <w:lvlJc w:val="left"/>
+      <w:pPr>
+        <w:tabs>
+          <w:tab w:val="num" w:pos="2880"/>
+        </w:tabs>
+        <w:ind w:left="2880" w:hanging="360"/>
+      </w:pPr>
+      <w:rPr>
+        <w:rFonts w:ascii="Wingdings" w:hAnsi="Wingdings" w:hint="default"/>
+        <w:sz w:val="20"/>
+      </w:rPr>
+    </w:lvl>
+    <w:lvl w:ilvl="4" w:tentative="1">
+      <w:start w:val="1"/>
+      <w:numFmt w:val="bullet"/>
+      <w:lvlText w:val=""/>
+      <w:lvlJc w:val="left"/>
+      <w:pPr>
+        <w:tabs>
+          <w:tab w:val="num" w:pos="3600"/>
+        </w:tabs>
+        <w:ind w:left="3600" w:hanging="360"/>
+      </w:pPr>
+      <w:rPr>
+        <w:rFonts w:ascii="Wingdings" w:hAnsi="Wingdings" w:hint="default"/>
+        <w:sz w:val="20"/>
+      </w:rPr>
+    </w:lvl>
+    <w:lvl w:ilvl="5" w:tentative="1">
+      <w:start w:val="1"/>
+      <w:numFmt w:val="bullet"/>
+      <w:lvlText w:val=""/>
+      <w:lvlJc w:val="left"/>
+      <w:pPr>
+        <w:tabs>
+          <w:tab w:val="num" w:pos="4320"/>
+        </w:tabs>
+        <w:ind w:left="4320" w:hanging="360"/>
+      </w:pPr>
+      <w:rPr>
+        <w:rFonts w:ascii="Wingdings" w:hAnsi="Wingdings" w:hint="default"/>
+        <w:sz w:val="20"/>
+      </w:rPr>
+    </w:lvl>
+    <w:lvl w:ilvl="6" w:tentative="1">
+      <w:start w:val="1"/>
+      <w:numFmt w:val="bullet"/>
+      <w:lvlText w:val=""/>
+      <w:lvlJc w:val="left"/>
+      <w:pPr>
+        <w:tabs>
+          <w:tab w:val="num" w:pos="5040"/>
+        </w:tabs>
+        <w:ind w:left="5040" w:hanging="360"/>
+      </w:pPr>
+      <w:rPr>
+        <w:rFonts w:ascii="Wingdings" w:hAnsi="Wingdings" w:hint="default"/>
+        <w:sz w:val="20"/>
+      </w:rPr>
+    </w:lvl>
+    <w:lvl w:ilvl="7" w:tentative="1">
+      <w:start w:val="1"/>
+      <w:numFmt w:val="bullet"/>
+      <w:lvlText w:val=""/>
+      <w:lvlJc w:val="left"/>
+      <w:pPr>
+        <w:tabs>
+          <w:tab w:val="num" w:pos="5760"/>
+        </w:tabs>
+        <w:ind w:left="5760" w:hanging="360"/>
+      </w:pPr>
+      <w:rPr>
+        <w:rFonts w:ascii="Wingdings" w:hAnsi="Wingdings" w:hint="default"/>
+        <w:sz w:val="20"/>
+      </w:rPr>
+    </w:lvl>
+    <w:lvl w:ilvl="8" w:tentative="1">
+      <w:start w:val="1"/>
+      <w:numFmt w:val="bullet"/>
+      <w:lvlText w:val=""/>
+      <w:lvlJc w:val="left"/>
+      <w:pPr>
+        <w:tabs>
+          <w:tab w:val="num" w:pos="6480"/>
+        </w:tabs>
+        <w:ind w:left="6480" w:hanging="360"/>
+      </w:pPr>
+      <w:rPr>
+        <w:rFonts w:ascii="Wingdings" w:hAnsi="Wingdings" w:hint="default"/>
+        <w:sz w:val="20"/>
+      </w:rPr>
+    </w:lvl>
+  </w:abstractNum>
+  <w:abstractNum w:abstractNumId="4" w15:restartNumberingAfterBreak="0">
+    <w:nsid w:val="47B7794B"/>
+    <w:multiLevelType w:val="multilevel"/>
+    <w:tmpl w:val="2A86CBF4"/>
+    <w:lvl w:ilvl="0">
+      <w:start w:val="1"/>
+      <w:numFmt w:val="bullet"/>
+      <w:lvlText w:val=""/>
+      <w:lvlJc w:val="left"/>
+      <w:pPr>
+        <w:tabs>
+          <w:tab w:val="num" w:pos="720"/>
+        </w:tabs>
+        <w:ind w:left="720" w:hanging="360"/>
+      </w:pPr>
+      <w:rPr>
+        <w:rFonts w:ascii="Symbol" w:hAnsi="Symbol" w:hint="default"/>
+        <w:sz w:val="20"/>
+      </w:rPr>
+    </w:lvl>
+    <w:lvl w:ilvl="1" w:tentative="1">
+      <w:start w:val="1"/>
+      <w:numFmt w:val="bullet"/>
+      <w:lvlText w:val="o"/>
+      <w:lvlJc w:val="left"/>
+      <w:pPr>
+        <w:tabs>
+          <w:tab w:val="num" w:pos="1440"/>
+        </w:tabs>
+        <w:ind w:left="1440" w:hanging="360"/>
+      </w:pPr>
+      <w:rPr>
+        <w:rFonts w:ascii="Courier New" w:hAnsi="Courier New" w:hint="default"/>
+        <w:sz w:val="20"/>
+      </w:rPr>
+    </w:lvl>
+    <w:lvl w:ilvl="2" w:tentative="1">
+      <w:start w:val="1"/>
+      <w:numFmt w:val="bullet"/>
+      <w:lvlText w:val=""/>
+      <w:lvlJc w:val="left"/>
+      <w:pPr>
+        <w:tabs>
+          <w:tab w:val="num" w:pos="2160"/>
+        </w:tabs>
+        <w:ind w:left="2160" w:hanging="360"/>
+      </w:pPr>
+      <w:rPr>
+        <w:rFonts w:ascii="Wingdings" w:hAnsi="Wingdings" w:hint="default"/>
+        <w:sz w:val="20"/>
+      </w:rPr>
+    </w:lvl>
+    <w:lvl w:ilvl="3" w:tentative="1">
+      <w:start w:val="1"/>
+      <w:numFmt w:val="bullet"/>
+      <w:lvlText w:val=""/>
+      <w:lvlJc w:val="left"/>
+      <w:pPr>
+        <w:tabs>
+          <w:tab w:val="num" w:pos="2880"/>
+        </w:tabs>
+        <w:ind w:left="2880" w:hanging="360"/>
+      </w:pPr>
+      <w:rPr>
+        <w:rFonts w:ascii="Wingdings" w:hAnsi="Wingdings" w:hint="default"/>
+        <w:sz w:val="20"/>
+      </w:rPr>
+    </w:lvl>
+    <w:lvl w:ilvl="4" w:tentative="1">
+      <w:start w:val="1"/>
+      <w:numFmt w:val="bullet"/>
+      <w:lvlText w:val=""/>
+      <w:lvlJc w:val="left"/>
+      <w:pPr>
+        <w:tabs>
+          <w:tab w:val="num" w:pos="3600"/>
+        </w:tabs>
+        <w:ind w:left="3600" w:hanging="360"/>
+      </w:pPr>
+      <w:rPr>
+        <w:rFonts w:ascii="Wingdings" w:hAnsi="Wingdings" w:hint="default"/>
+        <w:sz w:val="20"/>
+      </w:rPr>
+    </w:lvl>
+    <w:lvl w:ilvl="5" w:tentative="1">
+      <w:start w:val="1"/>
+      <w:numFmt w:val="bullet"/>
+      <w:lvlText w:val=""/>
+      <w:lvlJc w:val="left"/>
+      <w:pPr>
+        <w:tabs>
+          <w:tab w:val="num" w:pos="4320"/>
+        </w:tabs>
+        <w:ind w:left="4320" w:hanging="360"/>
+      </w:pPr>
+      <w:rPr>
+        <w:rFonts w:ascii="Wingdings" w:hAnsi="Wingdings" w:hint="default"/>
+        <w:sz w:val="20"/>
+      </w:rPr>
+    </w:lvl>
+    <w:lvl w:ilvl="6" w:tentative="1">
+      <w:start w:val="1"/>
+      <w:numFmt w:val="bullet"/>
+      <w:lvlText w:val=""/>
+      <w:lvlJc w:val="left"/>
+      <w:pPr>
+        <w:tabs>
+          <w:tab w:val="num" w:pos="5040"/>
+        </w:tabs>
+        <w:ind w:left="5040" w:hanging="360"/>
+      </w:pPr>
+      <w:rPr>
+        <w:rFonts w:ascii="Wingdings" w:hAnsi="Wingdings" w:hint="default"/>
+        <w:sz w:val="20"/>
+      </w:rPr>
+    </w:lvl>
+    <w:lvl w:ilvl="7" w:tentative="1">
+      <w:start w:val="1"/>
+      <w:numFmt w:val="bullet"/>
+      <w:lvlText w:val=""/>
+      <w:lvlJc w:val="left"/>
+      <w:pPr>
+        <w:tabs>
+          <w:tab w:val="num" w:pos="5760"/>
+        </w:tabs>
+        <w:ind w:left="5760" w:hanging="360"/>
+      </w:pPr>
+      <w:rPr>
+        <w:rFonts w:ascii="Wingdings" w:hAnsi="Wingdings" w:hint="default"/>
+        <w:sz w:val="20"/>
+      </w:rPr>
+    </w:lvl>
+    <w:lvl w:ilvl="8" w:tentative="1">
+      <w:start w:val="1"/>
+      <w:numFmt w:val="bullet"/>
+      <w:lvlText w:val=""/>
+      <w:lvlJc w:val="left"/>
+      <w:pPr>
+        <w:tabs>
+          <w:tab w:val="num" w:pos="6480"/>
+        </w:tabs>
+        <w:ind w:left="6480" w:hanging="360"/>
+      </w:pPr>
+      <w:rPr>
+        <w:rFonts w:ascii="Wingdings" w:hAnsi="Wingdings" w:hint="default"/>
+        <w:sz w:val="20"/>
+      </w:rPr>
+    </w:lvl>
+  </w:abstractNum>
+  <w:abstractNum w:abstractNumId="5" w15:restartNumberingAfterBreak="0">
     <w:nsid w:val="4B67781C"/>
     <w:multiLevelType w:val="hybridMultilevel"/>
     <w:tmpl w:val="3F24994E"/>
@@ -651,7 +5037,7 @@
       </w:rPr>
     </w:lvl>
   </w:abstractNum>
-  <w:abstractNum w:abstractNumId="1" w15:restartNumberingAfterBreak="0">
+  <w:abstractNum w:abstractNumId="6" w15:restartNumberingAfterBreak="0">
     <w:nsid w:val="4BFA00A5"/>
     <w:multiLevelType w:val="hybridMultilevel"/>
     <w:tmpl w:val="EE024838"/>
@@ -764,11 +5150,139 @@
       </w:rPr>
     </w:lvl>
   </w:abstractNum>
+  <w:abstractNum w:abstractNumId="7" w15:restartNumberingAfterBreak="0">
+    <w:nsid w:val="53E968C3"/>
+    <w:multiLevelType w:val="multilevel"/>
+    <w:tmpl w:val="442E1614"/>
+    <w:lvl w:ilvl="0">
+      <w:start w:val="1"/>
+      <w:numFmt w:val="decimal"/>
+      <w:lvlText w:val="%1."/>
+      <w:lvlJc w:val="left"/>
+      <w:pPr>
+        <w:tabs>
+          <w:tab w:val="num" w:pos="720"/>
+        </w:tabs>
+        <w:ind w:left="720" w:hanging="360"/>
+      </w:pPr>
+    </w:lvl>
+    <w:lvl w:ilvl="1">
+      <w:start w:val="1"/>
+      <w:numFmt w:val="lowerLetter"/>
+      <w:lvlText w:val="%2."/>
+      <w:lvlJc w:val="left"/>
+      <w:pPr>
+        <w:ind w:left="1440" w:hanging="360"/>
+      </w:pPr>
+    </w:lvl>
+    <w:lvl w:ilvl="2" w:tentative="1">
+      <w:start w:val="1"/>
+      <w:numFmt w:val="decimal"/>
+      <w:lvlText w:val="%3."/>
+      <w:lvlJc w:val="left"/>
+      <w:pPr>
+        <w:tabs>
+          <w:tab w:val="num" w:pos="2160"/>
+        </w:tabs>
+        <w:ind w:left="2160" w:hanging="360"/>
+      </w:pPr>
+    </w:lvl>
+    <w:lvl w:ilvl="3" w:tentative="1">
+      <w:start w:val="1"/>
+      <w:numFmt w:val="decimal"/>
+      <w:lvlText w:val="%4."/>
+      <w:lvlJc w:val="left"/>
+      <w:pPr>
+        <w:tabs>
+          <w:tab w:val="num" w:pos="2880"/>
+        </w:tabs>
+        <w:ind w:left="2880" w:hanging="360"/>
+      </w:pPr>
+    </w:lvl>
+    <w:lvl w:ilvl="4" w:tentative="1">
+      <w:start w:val="1"/>
+      <w:numFmt w:val="decimal"/>
+      <w:lvlText w:val="%5."/>
+      <w:lvlJc w:val="left"/>
+      <w:pPr>
+        <w:tabs>
+          <w:tab w:val="num" w:pos="3600"/>
+        </w:tabs>
+        <w:ind w:left="3600" w:hanging="360"/>
+      </w:pPr>
+    </w:lvl>
+    <w:lvl w:ilvl="5" w:tentative="1">
+      <w:start w:val="1"/>
+      <w:numFmt w:val="decimal"/>
+      <w:lvlText w:val="%6."/>
+      <w:lvlJc w:val="left"/>
+      <w:pPr>
+        <w:tabs>
+          <w:tab w:val="num" w:pos="4320"/>
+        </w:tabs>
+        <w:ind w:left="4320" w:hanging="360"/>
+      </w:pPr>
+    </w:lvl>
+    <w:lvl w:ilvl="6" w:tentative="1">
+      <w:start w:val="1"/>
+      <w:numFmt w:val="decimal"/>
+      <w:lvlText w:val="%7."/>
+      <w:lvlJc w:val="left"/>
+      <w:pPr>
+        <w:tabs>
+          <w:tab w:val="num" w:pos="5040"/>
+        </w:tabs>
+        <w:ind w:left="5040" w:hanging="360"/>
+      </w:pPr>
+    </w:lvl>
+    <w:lvl w:ilvl="7" w:tentative="1">
+      <w:start w:val="1"/>
+      <w:numFmt w:val="decimal"/>
+      <w:lvlText w:val="%8."/>
+      <w:lvlJc w:val="left"/>
+      <w:pPr>
+        <w:tabs>
+          <w:tab w:val="num" w:pos="5760"/>
+        </w:tabs>
+        <w:ind w:left="5760" w:hanging="360"/>
+      </w:pPr>
+    </w:lvl>
+    <w:lvl w:ilvl="8" w:tentative="1">
+      <w:start w:val="1"/>
+      <w:numFmt w:val="decimal"/>
+      <w:lvlText w:val="%9."/>
+      <w:lvlJc w:val="left"/>
+      <w:pPr>
+        <w:tabs>
+          <w:tab w:val="num" w:pos="6480"/>
+        </w:tabs>
+        <w:ind w:left="6480" w:hanging="360"/>
+      </w:pPr>
+    </w:lvl>
+  </w:abstractNum>
   <w:num w:numId="1" w16cid:durableId="163277118">
+    <w:abstractNumId w:val="5"/>
+  </w:num>
+  <w:num w:numId="2" w16cid:durableId="1234314891">
+    <w:abstractNumId w:val="6"/>
+  </w:num>
+  <w:num w:numId="3" w16cid:durableId="466632115">
+    <w:abstractNumId w:val="1"/>
+  </w:num>
+  <w:num w:numId="4" w16cid:durableId="1962102326">
+    <w:abstractNumId w:val="4"/>
+  </w:num>
+  <w:num w:numId="5" w16cid:durableId="1295217276">
+    <w:abstractNumId w:val="3"/>
+  </w:num>
+  <w:num w:numId="6" w16cid:durableId="417024536">
+    <w:abstractNumId w:val="2"/>
+  </w:num>
+  <w:num w:numId="7" w16cid:durableId="1570385505">
     <w:abstractNumId w:val="0"/>
   </w:num>
-  <w:num w:numId="2" w16cid:durableId="1234314891">
-    <w:abstractNumId w:val="1"/>
+  <w:num w:numId="8" w16cid:durableId="1167939763">
+    <w:abstractNumId w:val="7"/>
   </w:num>
 </w:numbering>
 </file>

</xml_diff>